<commit_message>
Un alt update pentru word licenta
</commit_message>
<xml_diff>
--- a/Files_Links/Dondas Cezar-Marian Monitorizarea activitatilor fizice.docx
+++ b/Files_Links/Dondas Cezar-Marian Monitorizarea activitatilor fizice.docx
@@ -212,8 +212,8 @@
           <w:color w:val="FF0000"/>
         </w:rPr>
         <w:sectPr>
-          <w:footerReference w:type="default" r:id="rId7"/>
-          <w:footerReference w:type="first" r:id="rId8"/>
+          <w:footerReference w:type="default" r:id="rId8"/>
+          <w:footerReference w:type="first" r:id="rId9"/>
           <w:pgSz w:w="11906" w:h="16838"/>
           <w:pgMar w:top="1134" w:right="1134" w:bottom="1700" w:left="1417" w:header="720" w:footer="1134" w:gutter="0"/>
           <w:cols w:space="0"/>
@@ -807,27 +807,9 @@
     <w:p/>
     <w:p/>
     <w:p/>
-    <w:p/>
-    <w:p/>
-    <w:p/>
-    <w:p/>
-    <w:p/>
-    <w:p/>
-    <w:p/>
-    <w:p/>
-    <w:p/>
-    <w:p/>
-    <w:p/>
-    <w:p/>
-    <w:p/>
-    <w:p/>
-    <w:p/>
-    <w:p/>
-    <w:p/>
     <w:p>
       <w:pPr>
         <w:pStyle w:val="TextDeclaratie"/>
-        <w:jc w:val="center"/>
       </w:pPr>
     </w:p>
     <w:p/>
@@ -929,7 +911,7 @@
             </w:rPr>
             <w:fldChar w:fldCharType="separate"/>
           </w:r>
-          <w:hyperlink w:anchor="_Toc136344822" w:history="1">
+          <w:hyperlink w:anchor="_Toc136699393" w:history="1">
             <w:r>
               <w:rPr>
                 <w:rStyle w:val="Hyperlink"/>
@@ -957,7 +939,7 @@
                 <w:noProof/>
                 <w:webHidden/>
               </w:rPr>
-              <w:instrText xml:space="preserve"> PAGEREF _Toc136344822 \h </w:instrText>
+              <w:instrText xml:space="preserve"> PAGEREF _Toc136699393 \h </w:instrText>
             </w:r>
             <w:r>
               <w:rPr>
@@ -1003,14 +985,23 @@
               <w:lang w:val="en-US" w:eastAsia="en-US" w:bidi="ar-SA"/>
             </w:rPr>
           </w:pPr>
-          <w:hyperlink w:anchor="_Toc136344823" w:history="1">
+          <w:hyperlink w:anchor="_Toc136699394" w:history="1">
             <w:r>
               <w:rPr>
                 <w:rStyle w:val="Hyperlink"/>
                 <w:rFonts w:cs="Times New Roman"/>
                 <w:noProof/>
-              </w:rPr>
-              <w:t>Capitolul 1. Prezentarea generală a senzorilor</w:t>
+                <w:u w:val="none"/>
+              </w:rPr>
+              <w:t>Capitolul</w:t>
+            </w:r>
+            <w:r>
+              <w:rPr>
+                <w:rStyle w:val="Hyperlink"/>
+                <w:rFonts w:cs="Times New Roman"/>
+                <w:noProof/>
+              </w:rPr>
+              <w:t xml:space="preserve"> 1. Prezentare generală a senzorilor</w:t>
             </w:r>
             <w:r>
               <w:rPr>
@@ -1031,7 +1022,375 @@
                 <w:noProof/>
                 <w:webHidden/>
               </w:rPr>
-              <w:instrText xml:space="preserve"> PAGEREF _Toc136344823 \h </w:instrText>
+              <w:instrText xml:space="preserve"> PAGEREF _Toc136699394 \h </w:instrText>
+            </w:r>
+            <w:r>
+              <w:rPr>
+                <w:noProof/>
+                <w:webHidden/>
+              </w:rPr>
+            </w:r>
+            <w:r>
+              <w:rPr>
+                <w:noProof/>
+                <w:webHidden/>
+              </w:rPr>
+              <w:fldChar w:fldCharType="separate"/>
+            </w:r>
+            <w:r>
+              <w:rPr>
+                <w:noProof/>
+                <w:webHidden/>
+              </w:rPr>
+              <w:t>6</w:t>
+            </w:r>
+            <w:r>
+              <w:rPr>
+                <w:noProof/>
+                <w:webHidden/>
+              </w:rPr>
+              <w:fldChar w:fldCharType="end"/>
+            </w:r>
+          </w:hyperlink>
+        </w:p>
+        <w:p>
+          <w:pPr>
+            <w:pStyle w:val="TOC2"/>
+            <w:tabs>
+              <w:tab w:val="left" w:pos="880"/>
+              <w:tab w:val="right" w:leader="dot" w:pos="9350"/>
+            </w:tabs>
+            <w:rPr>
+              <w:noProof/>
+            </w:rPr>
+          </w:pPr>
+          <w:hyperlink w:anchor="_Toc136699395" w:history="1">
+            <w:r>
+              <w:rPr>
+                <w:rStyle w:val="Hyperlink"/>
+                <w:rFonts w:cs="Times New Roman"/>
+                <w:i/>
+                <w:noProof/>
+              </w:rPr>
+              <w:t>1.1</w:t>
+            </w:r>
+            <w:r>
+              <w:rPr>
+                <w:noProof/>
+              </w:rPr>
+              <w:tab/>
+            </w:r>
+            <w:r>
+              <w:rPr>
+                <w:rStyle w:val="Hyperlink"/>
+                <w:rFonts w:cs="Times New Roman"/>
+                <w:i/>
+                <w:noProof/>
+              </w:rPr>
+              <w:t>Convertori analog-digitali pe 16 biți</w:t>
+            </w:r>
+            <w:r>
+              <w:rPr>
+                <w:noProof/>
+                <w:webHidden/>
+              </w:rPr>
+              <w:tab/>
+            </w:r>
+            <w:r>
+              <w:rPr>
+                <w:noProof/>
+                <w:webHidden/>
+              </w:rPr>
+              <w:fldChar w:fldCharType="begin"/>
+            </w:r>
+            <w:r>
+              <w:rPr>
+                <w:noProof/>
+                <w:webHidden/>
+              </w:rPr>
+              <w:instrText xml:space="preserve"> PAGEREF _Toc136699395 \h </w:instrText>
+            </w:r>
+            <w:r>
+              <w:rPr>
+                <w:noProof/>
+                <w:webHidden/>
+              </w:rPr>
+            </w:r>
+            <w:r>
+              <w:rPr>
+                <w:noProof/>
+                <w:webHidden/>
+              </w:rPr>
+              <w:fldChar w:fldCharType="separate"/>
+            </w:r>
+            <w:r>
+              <w:rPr>
+                <w:noProof/>
+                <w:webHidden/>
+              </w:rPr>
+              <w:t>6</w:t>
+            </w:r>
+            <w:r>
+              <w:rPr>
+                <w:noProof/>
+                <w:webHidden/>
+              </w:rPr>
+              <w:fldChar w:fldCharType="end"/>
+            </w:r>
+          </w:hyperlink>
+        </w:p>
+        <w:p>
+          <w:pPr>
+            <w:pStyle w:val="TOC3"/>
+            <w:tabs>
+              <w:tab w:val="left" w:pos="1320"/>
+              <w:tab w:val="right" w:leader="dot" w:pos="9350"/>
+            </w:tabs>
+            <w:rPr>
+              <w:rFonts w:asciiTheme="minorHAnsi" w:eastAsiaTheme="minorEastAsia" w:hAnsiTheme="minorHAnsi" w:cstheme="minorBidi"/>
+              <w:noProof/>
+              <w:kern w:val="0"/>
+              <w:sz w:val="22"/>
+              <w:szCs w:val="22"/>
+              <w:lang w:val="en-US" w:eastAsia="en-US" w:bidi="ar-SA"/>
+            </w:rPr>
+          </w:pPr>
+          <w:hyperlink w:anchor="_Toc136699396" w:history="1">
+            <w:r>
+              <w:rPr>
+                <w:rStyle w:val="Hyperlink"/>
+                <w:rFonts w:cs="Times New Roman"/>
+                <w:noProof/>
+              </w:rPr>
+              <w:t>1.1.1</w:t>
+            </w:r>
+            <w:r>
+              <w:rPr>
+                <w:rFonts w:asciiTheme="minorHAnsi" w:eastAsiaTheme="minorEastAsia" w:hAnsiTheme="minorHAnsi" w:cstheme="minorBidi"/>
+                <w:noProof/>
+                <w:kern w:val="0"/>
+                <w:sz w:val="22"/>
+                <w:szCs w:val="22"/>
+                <w:lang w:val="en-US" w:eastAsia="en-US" w:bidi="ar-SA"/>
+              </w:rPr>
+              <w:tab/>
+            </w:r>
+            <w:r>
+              <w:rPr>
+                <w:rStyle w:val="Hyperlink"/>
+                <w:rFonts w:cs="Times New Roman"/>
+                <w:noProof/>
+              </w:rPr>
+              <w:t>Giroscop</w:t>
+            </w:r>
+            <w:r>
+              <w:rPr>
+                <w:noProof/>
+                <w:webHidden/>
+              </w:rPr>
+              <w:tab/>
+            </w:r>
+            <w:r>
+              <w:rPr>
+                <w:noProof/>
+                <w:webHidden/>
+              </w:rPr>
+              <w:fldChar w:fldCharType="begin"/>
+            </w:r>
+            <w:r>
+              <w:rPr>
+                <w:noProof/>
+                <w:webHidden/>
+              </w:rPr>
+              <w:instrText xml:space="preserve"> PAGEREF _Toc136699396 \h </w:instrText>
+            </w:r>
+            <w:r>
+              <w:rPr>
+                <w:noProof/>
+                <w:webHidden/>
+              </w:rPr>
+            </w:r>
+            <w:r>
+              <w:rPr>
+                <w:noProof/>
+                <w:webHidden/>
+              </w:rPr>
+              <w:fldChar w:fldCharType="separate"/>
+            </w:r>
+            <w:r>
+              <w:rPr>
+                <w:noProof/>
+                <w:webHidden/>
+              </w:rPr>
+              <w:t>6</w:t>
+            </w:r>
+            <w:r>
+              <w:rPr>
+                <w:noProof/>
+                <w:webHidden/>
+              </w:rPr>
+              <w:fldChar w:fldCharType="end"/>
+            </w:r>
+          </w:hyperlink>
+        </w:p>
+        <w:p>
+          <w:pPr>
+            <w:pStyle w:val="TOC3"/>
+            <w:tabs>
+              <w:tab w:val="left" w:pos="1320"/>
+              <w:tab w:val="right" w:leader="dot" w:pos="9350"/>
+            </w:tabs>
+            <w:rPr>
+              <w:rFonts w:asciiTheme="minorHAnsi" w:eastAsiaTheme="minorEastAsia" w:hAnsiTheme="minorHAnsi" w:cstheme="minorBidi"/>
+              <w:noProof/>
+              <w:kern w:val="0"/>
+              <w:sz w:val="22"/>
+              <w:szCs w:val="22"/>
+              <w:lang w:val="en-US" w:eastAsia="en-US" w:bidi="ar-SA"/>
+            </w:rPr>
+          </w:pPr>
+          <w:hyperlink w:anchor="_Toc136699397" w:history="1">
+            <w:r>
+              <w:rPr>
+                <w:rStyle w:val="Hyperlink"/>
+                <w:rFonts w:cs="Times New Roman"/>
+                <w:noProof/>
+              </w:rPr>
+              <w:t>1.1.2</w:t>
+            </w:r>
+            <w:r>
+              <w:rPr>
+                <w:rFonts w:asciiTheme="minorHAnsi" w:eastAsiaTheme="minorEastAsia" w:hAnsiTheme="minorHAnsi" w:cstheme="minorBidi"/>
+                <w:noProof/>
+                <w:kern w:val="0"/>
+                <w:sz w:val="22"/>
+                <w:szCs w:val="22"/>
+                <w:lang w:val="en-US" w:eastAsia="en-US" w:bidi="ar-SA"/>
+              </w:rPr>
+              <w:tab/>
+            </w:r>
+            <w:r>
+              <w:rPr>
+                <w:rStyle w:val="Hyperlink"/>
+                <w:rFonts w:cs="Times New Roman"/>
+                <w:noProof/>
+              </w:rPr>
+              <w:t>Accelerometru</w:t>
+            </w:r>
+            <w:r>
+              <w:rPr>
+                <w:noProof/>
+                <w:webHidden/>
+              </w:rPr>
+              <w:tab/>
+            </w:r>
+            <w:r>
+              <w:rPr>
+                <w:noProof/>
+                <w:webHidden/>
+              </w:rPr>
+              <w:fldChar w:fldCharType="begin"/>
+            </w:r>
+            <w:r>
+              <w:rPr>
+                <w:noProof/>
+                <w:webHidden/>
+              </w:rPr>
+              <w:instrText xml:space="preserve"> PAGEREF _Toc136699397 \h </w:instrText>
+            </w:r>
+            <w:r>
+              <w:rPr>
+                <w:noProof/>
+                <w:webHidden/>
+              </w:rPr>
+            </w:r>
+            <w:r>
+              <w:rPr>
+                <w:noProof/>
+                <w:webHidden/>
+              </w:rPr>
+              <w:fldChar w:fldCharType="separate"/>
+            </w:r>
+            <w:r>
+              <w:rPr>
+                <w:noProof/>
+                <w:webHidden/>
+              </w:rPr>
+              <w:t>6</w:t>
+            </w:r>
+            <w:r>
+              <w:rPr>
+                <w:noProof/>
+                <w:webHidden/>
+              </w:rPr>
+              <w:fldChar w:fldCharType="end"/>
+            </w:r>
+          </w:hyperlink>
+        </w:p>
+        <w:p>
+          <w:pPr>
+            <w:pStyle w:val="TOC3"/>
+            <w:tabs>
+              <w:tab w:val="left" w:pos="1320"/>
+              <w:tab w:val="right" w:leader="dot" w:pos="9350"/>
+            </w:tabs>
+            <w:rPr>
+              <w:rFonts w:asciiTheme="minorHAnsi" w:eastAsiaTheme="minorEastAsia" w:hAnsiTheme="minorHAnsi" w:cstheme="minorBidi"/>
+              <w:noProof/>
+              <w:kern w:val="0"/>
+              <w:sz w:val="22"/>
+              <w:szCs w:val="22"/>
+              <w:lang w:val="en-US" w:eastAsia="en-US" w:bidi="ar-SA"/>
+            </w:rPr>
+          </w:pPr>
+          <w:hyperlink w:anchor="_Toc136699398" w:history="1">
+            <w:r>
+              <w:rPr>
+                <w:rStyle w:val="Hyperlink"/>
+                <w:rFonts w:cs="Times New Roman"/>
+                <w:noProof/>
+              </w:rPr>
+              <w:t>1.1.3</w:t>
+            </w:r>
+            <w:r>
+              <w:rPr>
+                <w:rFonts w:asciiTheme="minorHAnsi" w:eastAsiaTheme="minorEastAsia" w:hAnsiTheme="minorHAnsi" w:cstheme="minorBidi"/>
+                <w:noProof/>
+                <w:kern w:val="0"/>
+                <w:sz w:val="22"/>
+                <w:szCs w:val="22"/>
+                <w:lang w:val="en-US" w:eastAsia="en-US" w:bidi="ar-SA"/>
+              </w:rPr>
+              <w:tab/>
+            </w:r>
+            <w:r>
+              <w:rPr>
+                <w:rStyle w:val="Hyperlink"/>
+                <w:rFonts w:cs="Times New Roman"/>
+                <w:noProof/>
+              </w:rPr>
+              <w:t>Magnetometru</w:t>
+            </w:r>
+            <w:r>
+              <w:rPr>
+                <w:noProof/>
+                <w:webHidden/>
+              </w:rPr>
+              <w:tab/>
+            </w:r>
+            <w:r>
+              <w:rPr>
+                <w:noProof/>
+                <w:webHidden/>
+              </w:rPr>
+              <w:fldChar w:fldCharType="begin"/>
+            </w:r>
+            <w:r>
+              <w:rPr>
+                <w:noProof/>
+                <w:webHidden/>
+              </w:rPr>
+              <w:instrText xml:space="preserve"> PAGEREF _Toc136699398 \h </w:instrText>
             </w:r>
             <w:r>
               <w:rPr>
@@ -1095,6 +1454,21 @@
     <w:p/>
     <w:p/>
     <w:p/>
+    <w:p/>
+    <w:p/>
+    <w:p/>
+    <w:p/>
+    <w:p/>
+    <w:p/>
+    <w:p/>
+    <w:p/>
+    <w:p/>
+    <w:p/>
+    <w:p>
+      <w:bookmarkStart w:id="0" w:name="_GoBack"/>
+      <w:bookmarkEnd w:id="0"/>
+    </w:p>
+    <w:p/>
     <w:p>
       <w:pPr>
         <w:pStyle w:val="Heading1"/>
@@ -1105,7 +1479,7 @@
           <w:szCs w:val="28"/>
         </w:rPr>
       </w:pPr>
-      <w:bookmarkStart w:id="0" w:name="_Toc136344822"/>
+      <w:bookmarkStart w:id="1" w:name="_Toc136699393"/>
       <w:r>
         <w:rPr>
           <w:rFonts w:ascii="Times New Roman" w:hAnsi="Times New Roman" w:cs="Times New Roman"/>
@@ -1116,7 +1490,7 @@
         <w:lastRenderedPageBreak/>
         <w:t>Introducere</w:t>
       </w:r>
-      <w:bookmarkEnd w:id="0"/>
+      <w:bookmarkEnd w:id="1"/>
     </w:p>
     <w:p/>
     <w:p>
@@ -1132,8 +1506,6 @@
       <w:r>
         <w:t>Raspberry</w:t>
       </w:r>
-      <w:bookmarkStart w:id="1" w:name="_GoBack"/>
-      <w:bookmarkEnd w:id="1"/>
       <w:r>
         <w:t xml:space="preserve"> PI 2 , un computer de mici dimensiuni, de marimea unui card bancar cu un procesor ARM cu sistem de operare Raspian care este o distribuție linux.</w:t>
       </w:r>
@@ -1508,11 +1880,6 @@
         <w:jc w:val="both"/>
       </w:pPr>
     </w:p>
-    <w:p/>
-    <w:p/>
-    <w:p/>
-    <w:p/>
-    <w:p/>
     <w:p/>
     <w:p/>
     <w:p/>
@@ -1532,7 +1899,7 @@
           <w:szCs w:val="28"/>
         </w:rPr>
       </w:pPr>
-      <w:bookmarkStart w:id="2" w:name="_Toc136344823"/>
+      <w:bookmarkStart w:id="2" w:name="_Toc136699394"/>
       <w:r>
         <w:rPr>
           <w:rFonts w:ascii="Times New Roman" w:hAnsi="Times New Roman" w:cs="Times New Roman"/>
@@ -1540,6 +1907,7 @@
           <w:sz w:val="28"/>
           <w:szCs w:val="28"/>
         </w:rPr>
+        <w:lastRenderedPageBreak/>
         <w:t>Capitolul 1</w:t>
       </w:r>
       <w:r>
@@ -1560,17 +1928,158 @@
         </w:rPr>
         <w:t xml:space="preserve"> generală</w:t>
       </w:r>
+      <w:r>
+        <w:rPr>
+          <w:rFonts w:ascii="Times New Roman" w:hAnsi="Times New Roman" w:cs="Times New Roman"/>
+          <w:b/>
+          <w:sz w:val="28"/>
+          <w:szCs w:val="28"/>
+        </w:rPr>
+        <w:t xml:space="preserve"> a senzorilor</w:t>
+      </w:r>
       <w:bookmarkEnd w:id="2"/>
     </w:p>
     <w:p/>
-    <w:p/>
-    <w:p/>
-    <w:p/>
-    <w:p/>
-    <w:p>
-      <w:pPr>
+    <w:p>
+      <w:pPr>
+        <w:pStyle w:val="Heading2"/>
+        <w:numPr>
+          <w:ilvl w:val="1"/>
+          <w:numId w:val="3"/>
+        </w:numPr>
+        <w:rPr>
+          <w:rFonts w:ascii="Times New Roman" w:hAnsi="Times New Roman" w:cs="Times New Roman"/>
+          <w:b/>
+          <w:i/>
+        </w:rPr>
+      </w:pPr>
+      <w:bookmarkStart w:id="3" w:name="_Toc136699395"/>
+      <w:r>
+        <w:rPr>
+          <w:rFonts w:ascii="Times New Roman" w:hAnsi="Times New Roman" w:cs="Times New Roman"/>
+          <w:b/>
+          <w:i/>
+        </w:rPr>
+        <w:t>Convertori analog-digitali pe 16 biți</w:t>
+      </w:r>
+      <w:bookmarkEnd w:id="3"/>
+    </w:p>
+    <w:p/>
+    <w:p>
+      <w:pPr>
+        <w:pStyle w:val="Heading3"/>
+        <w:numPr>
+          <w:ilvl w:val="2"/>
+          <w:numId w:val="3"/>
+        </w:numPr>
+        <w:rPr>
+          <w:rFonts w:ascii="Times New Roman" w:hAnsi="Times New Roman" w:cs="Times New Roman"/>
+          <w:sz w:val="26"/>
+          <w:szCs w:val="26"/>
+        </w:rPr>
+      </w:pPr>
+      <w:bookmarkStart w:id="4" w:name="_Toc136699396"/>
+      <w:r>
+        <w:rPr>
+          <w:rFonts w:ascii="Times New Roman" w:hAnsi="Times New Roman" w:cs="Times New Roman"/>
+          <w:sz w:val="26"/>
+          <w:szCs w:val="26"/>
+        </w:rPr>
+        <w:t>Giroscop</w:t>
+      </w:r>
+      <w:bookmarkEnd w:id="4"/>
+    </w:p>
+    <w:p/>
+    <w:p>
+      <w:pPr>
+        <w:ind w:firstLine="720"/>
+      </w:pPr>
+      <w:r>
+        <w:t>Atunci cand giroscopul este rotit în jurul oricărei dintre axele X,Y, Z efectul Coriolis provoacă o vibrație care este detectată de un di</w:t>
+      </w:r>
+      <w:r>
+        <w:t>spozitiv</w:t>
+      </w:r>
+      <w:r>
+        <w:t xml:space="preserve"> de preluare capacitivă. Semnalul obținut este amplificat, demodulat și filtrat pentru a produce o tensiune care este proporțională cu viteza unghiulară. Această tensiune este transformată prin intermediul </w:t>
+      </w:r>
+      <w:r>
+        <w:t>convertor</w:t>
+      </w:r>
+      <w:r>
+        <w:t>ului analog-digital</w:t>
+      </w:r>
+      <w:r>
+        <w:t xml:space="preserve"> care eșantioneaza fiecare axă.</w:t>
+      </w:r>
+      <w:r>
+        <w:t xml:space="preserve"> Intervalul maxim al senzorului pentru fiecare axă poate fi programat digital </w:t>
+      </w:r>
+      <w:r>
+        <w:t xml:space="preserve">la </w:t>
+      </w:r>
+      <w:r>
+        <w:t xml:space="preserve">±250, ±500, ±1000 sau </w:t>
+      </w:r>
+      <w:r>
+        <w:t xml:space="preserve">la </w:t>
+      </w:r>
+      <w:r>
+        <w:t>±2000 g</w:t>
+      </w:r>
+      <w:r>
+        <w:t>rade pe secundă (dps</w:t>
+      </w:r>
+      <w:r>
+        <w:t>). Rata de eșantionare a convertorului analog-digital este programabilă de la 8000 de eșantioane pe secundă până la 3.9 eșantioane pe secundă.</w:t>
+      </w:r>
+    </w:p>
+    <w:p/>
+    <w:p>
+      <w:pPr>
+        <w:pStyle w:val="Heading3"/>
+        <w:numPr>
+          <w:ilvl w:val="2"/>
+          <w:numId w:val="3"/>
+        </w:numPr>
+        <w:rPr>
+          <w:rFonts w:ascii="Times New Roman" w:hAnsi="Times New Roman" w:cs="Times New Roman"/>
+          <w:sz w:val="26"/>
+          <w:szCs w:val="26"/>
+        </w:rPr>
+      </w:pPr>
+      <w:bookmarkStart w:id="5" w:name="_Toc136699397"/>
+      <w:r>
+        <w:rPr>
+          <w:rFonts w:ascii="Times New Roman" w:hAnsi="Times New Roman" w:cs="Times New Roman"/>
+          <w:sz w:val="26"/>
+          <w:szCs w:val="26"/>
+        </w:rPr>
+        <w:t>Accelerometru</w:t>
+      </w:r>
+      <w:bookmarkEnd w:id="5"/>
+    </w:p>
+    <w:p/>
+    <w:p>
+      <w:pPr>
+        <w:ind w:firstLine="720"/>
         <w:jc w:val="both"/>
       </w:pPr>
+      <w:r>
+        <w:t xml:space="preserve">Accelerometrul utilizează mase de probă separate pentru fiecare axă. Accelerația induce o deplasare pe masa de probă corespunzatoare, iar senzorii capacitivi detectează </w:t>
+      </w:r>
+      <w:r>
+        <w:t xml:space="preserve">deplasarea </w:t>
+      </w:r>
+      <w:r>
+        <w:t xml:space="preserve">diferențiat. Când dispozitivul este plasat pe o suprafață plană, acesta măsoară 0g pe axele X și Y și +1g pe axa Z. Factorul de scalare al acestuia este calibrat în fabrică și este independent de tensiunea de alimentare. Fiecare senzor are un convertor analog-digital dedicat pentru furnizarea </w:t>
+      </w:r>
+      <w:r>
+        <w:t xml:space="preserve">ieșirilor digitale. Intervalul complet pentru acestea poate fi ajustat la </w:t>
+      </w:r>
+      <w:r>
+        <w:t>±2g, ±4g, ±8g sau ±16g.</w:t>
+      </w:r>
     </w:p>
     <w:p>
       <w:pPr>
@@ -1579,15 +2088,152 @@
     </w:p>
     <w:p>
       <w:pPr>
+        <w:pStyle w:val="Heading3"/>
+        <w:numPr>
+          <w:ilvl w:val="2"/>
+          <w:numId w:val="3"/>
+        </w:numPr>
+        <w:rPr>
+          <w:rFonts w:ascii="Times New Roman" w:hAnsi="Times New Roman" w:cs="Times New Roman"/>
+          <w:sz w:val="26"/>
+          <w:szCs w:val="26"/>
+        </w:rPr>
+      </w:pPr>
+      <w:bookmarkStart w:id="6" w:name="_Toc136699398"/>
+      <w:r>
+        <w:rPr>
+          <w:rFonts w:ascii="Times New Roman" w:hAnsi="Times New Roman" w:cs="Times New Roman"/>
+          <w:sz w:val="26"/>
+          <w:szCs w:val="26"/>
+        </w:rPr>
+        <w:t>Magnetometru</w:t>
+      </w:r>
+      <w:bookmarkEnd w:id="6"/>
+    </w:p>
+    <w:p/>
+    <w:p>
+      <w:pPr>
+        <w:ind w:firstLine="720"/>
+      </w:pPr>
+      <w:r>
+        <w:t xml:space="preserve">Magnetometrul cu trei axe utilizează tehnologia </w:t>
+      </w:r>
+      <w:r>
+        <w:t>efectului</w:t>
+      </w:r>
+      <w:r>
+        <w:t xml:space="preserve"> Hall. </w:t>
+      </w:r>
+      <w:r>
+        <w:t xml:space="preserve">Partea magnetometrica a circuitului conține senzori magnetici pentru detectarea magnetismului terestru pe axele X, Y, Z, un senzor de acționare, un lanț de amplificare a semnalului și un circuit aritmetic pentru procesarea semnalului de la fiecare senzor. Fiecare convertor analog-digital are 16 biți și o </w:t>
+      </w:r>
+      <w:r>
+        <w:t xml:space="preserve">gamă completa de </w:t>
+      </w:r>
+      <w:r>
+        <w:t>±4800 µT.</w:t>
+      </w:r>
+    </w:p>
+    <w:p>
+      <w:pPr>
+        <w:pStyle w:val="Heading3"/>
+        <w:rPr>
+          <w:rFonts w:ascii="Times New Roman" w:hAnsi="Times New Roman" w:cs="Times New Roman"/>
+          <w:sz w:val="26"/>
+          <w:szCs w:val="26"/>
+        </w:rPr>
+      </w:pPr>
+    </w:p>
+    <w:p>
+      <w:pPr>
+        <w:ind w:firstLine="720"/>
+      </w:pPr>
+    </w:p>
+    <w:p>
+      <w:pPr>
+        <w:ind w:firstLine="720"/>
+      </w:pPr>
+    </w:p>
+    <w:p/>
+    <w:p>
+      <w:pPr>
         <w:jc w:val="both"/>
       </w:pPr>
     </w:p>
+    <w:p>
+      <w:pPr>
+        <w:pStyle w:val="ListParagraph"/>
+        <w:jc w:val="both"/>
+      </w:pPr>
+    </w:p>
+    <w:p/>
+    <w:p/>
+    <w:p>
+      <w:pPr>
+        <w:pStyle w:val="Heading2"/>
+        <w:ind w:left="390"/>
+        <w:rPr>
+          <w:rFonts w:ascii="Times New Roman" w:hAnsi="Times New Roman" w:cs="Times New Roman"/>
+          <w:b/>
+          <w:i/>
+        </w:rPr>
+      </w:pPr>
+    </w:p>
+    <w:p/>
+    <w:p>
+      <w:pPr>
+        <w:jc w:val="both"/>
+      </w:pPr>
+    </w:p>
+    <w:p>
+      <w:pPr>
+        <w:jc w:val="both"/>
+      </w:pPr>
+    </w:p>
+    <w:p/>
+    <w:p/>
+    <w:p>
+      <w:pPr>
+        <w:jc w:val="both"/>
+      </w:pPr>
+    </w:p>
+    <w:p>
+      <w:pPr>
+        <w:jc w:val="both"/>
+      </w:pPr>
+    </w:p>
+    <w:p>
+      <w:pPr>
+        <w:jc w:val="both"/>
+      </w:pPr>
+    </w:p>
+    <w:p/>
+    <w:p/>
+    <w:p/>
+    <w:p/>
+    <w:p/>
+    <w:p/>
+    <w:p>
+      <w:pPr>
+        <w:jc w:val="both"/>
+      </w:pPr>
+    </w:p>
+    <w:p>
+      <w:pPr>
+        <w:jc w:val="both"/>
+      </w:pPr>
+    </w:p>
+    <w:p>
+      <w:pPr>
+        <w:jc w:val="both"/>
+      </w:pPr>
+    </w:p>
     <w:p/>
     <w:p/>
     <w:p/>
     <w:sectPr>
-      <w:footerReference w:type="default" r:id="rId9"/>
-      <w:footerReference w:type="first" r:id="rId10"/>
+      <w:footerReference w:type="default" r:id="rId10"/>
+      <w:footerReference w:type="first" r:id="rId11"/>
       <w:pgSz w:w="12240" w:h="15840"/>
       <w:pgMar w:top="1440" w:right="1440" w:bottom="1440" w:left="1440" w:header="720" w:footer="720" w:gutter="0"/>
       <w:cols w:space="720"/>
@@ -1817,6 +2463,359 @@
     </w:p>
   </w:footnote>
 </w:footnotes>
+</file>
+
+<file path=word/numbering.xml><?xml version="1.0" encoding="utf-8"?>
+<w:numbering xmlns:wpc="http://schemas.microsoft.com/office/word/2010/wordprocessingCanvas" xmlns:cx="http://schemas.microsoft.com/office/drawing/2014/chartex" xmlns:cx1="http://schemas.microsoft.com/office/drawing/2015/9/8/chartex" xmlns:mc="http://schemas.openxmlformats.org/markup-compatibility/2006" xmlns:o="urn:schemas-microsoft-com:office:office" xmlns:r="http://schemas.openxmlformats.org/officeDocument/2006/relationships" xmlns:m="http://schemas.openxmlformats.org/officeDocument/2006/math" xmlns:v="urn:schemas-microsoft-com:vml" xmlns:wp14="http://schemas.microsoft.com/office/word/2010/wordprocessingDrawing" xmlns:wp="http://schemas.openxmlformats.org/drawingml/2006/wordprocessingDrawing" xmlns:w10="urn:schemas-microsoft-com:office:word" xmlns:w="http://schemas.openxmlformats.org/wordprocessingml/2006/main" xmlns:w14="http://schemas.microsoft.com/office/word/2010/wordml" xmlns:w15="http://schemas.microsoft.com/office/word/2012/wordml" xmlns:w16se="http://schemas.microsoft.com/office/word/2015/wordml/symex" xmlns:wpg="http://schemas.microsoft.com/office/word/2010/wordprocessingGroup" xmlns:wpi="http://schemas.microsoft.com/office/word/2010/wordprocessingInk" xmlns:wne="http://schemas.microsoft.com/office/word/2006/wordml" xmlns:wps="http://schemas.microsoft.com/office/word/2010/wordprocessingShape" mc:Ignorable="w14 w15 w16se wp14">
+  <w:abstractNum w:abstractNumId="0" w15:restartNumberingAfterBreak="0">
+    <w:nsid w:val="21BB2CC1"/>
+    <w:multiLevelType w:val="multilevel"/>
+    <w:tmpl w:val="29E4686A"/>
+    <w:lvl w:ilvl="0">
+      <w:start w:val="1"/>
+      <w:numFmt w:val="decimal"/>
+      <w:lvlText w:val="%1"/>
+      <w:lvlJc w:val="left"/>
+      <w:pPr>
+        <w:ind w:left="360" w:hanging="360"/>
+      </w:pPr>
+      <w:rPr>
+        <w:rFonts w:hint="default"/>
+      </w:rPr>
+    </w:lvl>
+    <w:lvl w:ilvl="1">
+      <w:start w:val="1"/>
+      <w:numFmt w:val="decimal"/>
+      <w:lvlText w:val="%1.%2"/>
+      <w:lvlJc w:val="left"/>
+      <w:pPr>
+        <w:ind w:left="360" w:hanging="360"/>
+      </w:pPr>
+      <w:rPr>
+        <w:rFonts w:hint="default"/>
+      </w:rPr>
+    </w:lvl>
+    <w:lvl w:ilvl="2">
+      <w:start w:val="1"/>
+      <w:numFmt w:val="decimal"/>
+      <w:lvlText w:val="%1.%2.%3"/>
+      <w:lvlJc w:val="left"/>
+      <w:pPr>
+        <w:ind w:left="720" w:hanging="720"/>
+      </w:pPr>
+      <w:rPr>
+        <w:rFonts w:hint="default"/>
+      </w:rPr>
+    </w:lvl>
+    <w:lvl w:ilvl="3">
+      <w:start w:val="1"/>
+      <w:numFmt w:val="decimal"/>
+      <w:lvlText w:val="%1.%2.%3.%4"/>
+      <w:lvlJc w:val="left"/>
+      <w:pPr>
+        <w:ind w:left="720" w:hanging="720"/>
+      </w:pPr>
+      <w:rPr>
+        <w:rFonts w:hint="default"/>
+      </w:rPr>
+    </w:lvl>
+    <w:lvl w:ilvl="4">
+      <w:start w:val="1"/>
+      <w:numFmt w:val="decimal"/>
+      <w:lvlText w:val="%1.%2.%3.%4.%5"/>
+      <w:lvlJc w:val="left"/>
+      <w:pPr>
+        <w:ind w:left="1080" w:hanging="1080"/>
+      </w:pPr>
+      <w:rPr>
+        <w:rFonts w:hint="default"/>
+      </w:rPr>
+    </w:lvl>
+    <w:lvl w:ilvl="5">
+      <w:start w:val="1"/>
+      <w:numFmt w:val="decimal"/>
+      <w:lvlText w:val="%1.%2.%3.%4.%5.%6"/>
+      <w:lvlJc w:val="left"/>
+      <w:pPr>
+        <w:ind w:left="1440" w:hanging="1440"/>
+      </w:pPr>
+      <w:rPr>
+        <w:rFonts w:hint="default"/>
+      </w:rPr>
+    </w:lvl>
+    <w:lvl w:ilvl="6">
+      <w:start w:val="1"/>
+      <w:numFmt w:val="decimal"/>
+      <w:lvlText w:val="%1.%2.%3.%4.%5.%6.%7"/>
+      <w:lvlJc w:val="left"/>
+      <w:pPr>
+        <w:ind w:left="1440" w:hanging="1440"/>
+      </w:pPr>
+      <w:rPr>
+        <w:rFonts w:hint="default"/>
+      </w:rPr>
+    </w:lvl>
+    <w:lvl w:ilvl="7">
+      <w:start w:val="1"/>
+      <w:numFmt w:val="decimal"/>
+      <w:lvlText w:val="%1.%2.%3.%4.%5.%6.%7.%8"/>
+      <w:lvlJc w:val="left"/>
+      <w:pPr>
+        <w:ind w:left="1800" w:hanging="1800"/>
+      </w:pPr>
+      <w:rPr>
+        <w:rFonts w:hint="default"/>
+      </w:rPr>
+    </w:lvl>
+    <w:lvl w:ilvl="8">
+      <w:start w:val="1"/>
+      <w:numFmt w:val="decimal"/>
+      <w:lvlText w:val="%1.%2.%3.%4.%5.%6.%7.%8.%9"/>
+      <w:lvlJc w:val="left"/>
+      <w:pPr>
+        <w:ind w:left="1800" w:hanging="1800"/>
+      </w:pPr>
+      <w:rPr>
+        <w:rFonts w:hint="default"/>
+      </w:rPr>
+    </w:lvl>
+  </w:abstractNum>
+  <w:abstractNum w:abstractNumId="1" w15:restartNumberingAfterBreak="0">
+    <w:nsid w:val="793A6BB4"/>
+    <w:multiLevelType w:val="multilevel"/>
+    <w:tmpl w:val="3DAEAFB8"/>
+    <w:lvl w:ilvl="0">
+      <w:start w:val="1"/>
+      <w:numFmt w:val="decimal"/>
+      <w:lvlText w:val="%1"/>
+      <w:lvlJc w:val="left"/>
+      <w:pPr>
+        <w:ind w:left="390" w:hanging="390"/>
+      </w:pPr>
+      <w:rPr>
+        <w:rFonts w:hint="default"/>
+      </w:rPr>
+    </w:lvl>
+    <w:lvl w:ilvl="1">
+      <w:start w:val="1"/>
+      <w:numFmt w:val="decimal"/>
+      <w:lvlText w:val="%1.%2"/>
+      <w:lvlJc w:val="left"/>
+      <w:pPr>
+        <w:ind w:left="390" w:hanging="390"/>
+      </w:pPr>
+      <w:rPr>
+        <w:rFonts w:hint="default"/>
+      </w:rPr>
+    </w:lvl>
+    <w:lvl w:ilvl="2">
+      <w:start w:val="1"/>
+      <w:numFmt w:val="decimal"/>
+      <w:lvlText w:val="%1.%2.%3"/>
+      <w:lvlJc w:val="left"/>
+      <w:pPr>
+        <w:ind w:left="720" w:hanging="720"/>
+      </w:pPr>
+      <w:rPr>
+        <w:rFonts w:hint="default"/>
+      </w:rPr>
+    </w:lvl>
+    <w:lvl w:ilvl="3">
+      <w:start w:val="1"/>
+      <w:numFmt w:val="decimal"/>
+      <w:lvlText w:val="%1.%2.%3.%4"/>
+      <w:lvlJc w:val="left"/>
+      <w:pPr>
+        <w:ind w:left="720" w:hanging="720"/>
+      </w:pPr>
+      <w:rPr>
+        <w:rFonts w:hint="default"/>
+      </w:rPr>
+    </w:lvl>
+    <w:lvl w:ilvl="4">
+      <w:start w:val="1"/>
+      <w:numFmt w:val="decimal"/>
+      <w:lvlText w:val="%1.%2.%3.%4.%5"/>
+      <w:lvlJc w:val="left"/>
+      <w:pPr>
+        <w:ind w:left="1080" w:hanging="1080"/>
+      </w:pPr>
+      <w:rPr>
+        <w:rFonts w:hint="default"/>
+      </w:rPr>
+    </w:lvl>
+    <w:lvl w:ilvl="5">
+      <w:start w:val="1"/>
+      <w:numFmt w:val="decimal"/>
+      <w:lvlText w:val="%1.%2.%3.%4.%5.%6"/>
+      <w:lvlJc w:val="left"/>
+      <w:pPr>
+        <w:ind w:left="1080" w:hanging="1080"/>
+      </w:pPr>
+      <w:rPr>
+        <w:rFonts w:hint="default"/>
+      </w:rPr>
+    </w:lvl>
+    <w:lvl w:ilvl="6">
+      <w:start w:val="1"/>
+      <w:numFmt w:val="decimal"/>
+      <w:lvlText w:val="%1.%2.%3.%4.%5.%6.%7"/>
+      <w:lvlJc w:val="left"/>
+      <w:pPr>
+        <w:ind w:left="1440" w:hanging="1440"/>
+      </w:pPr>
+      <w:rPr>
+        <w:rFonts w:hint="default"/>
+      </w:rPr>
+    </w:lvl>
+    <w:lvl w:ilvl="7">
+      <w:start w:val="1"/>
+      <w:numFmt w:val="decimal"/>
+      <w:lvlText w:val="%1.%2.%3.%4.%5.%6.%7.%8"/>
+      <w:lvlJc w:val="left"/>
+      <w:pPr>
+        <w:ind w:left="1440" w:hanging="1440"/>
+      </w:pPr>
+      <w:rPr>
+        <w:rFonts w:hint="default"/>
+      </w:rPr>
+    </w:lvl>
+    <w:lvl w:ilvl="8">
+      <w:start w:val="1"/>
+      <w:numFmt w:val="decimal"/>
+      <w:lvlText w:val="%1.%2.%3.%4.%5.%6.%7.%8.%9"/>
+      <w:lvlJc w:val="left"/>
+      <w:pPr>
+        <w:ind w:left="1800" w:hanging="1800"/>
+      </w:pPr>
+      <w:rPr>
+        <w:rFonts w:hint="default"/>
+      </w:rPr>
+    </w:lvl>
+  </w:abstractNum>
+  <w:abstractNum w:abstractNumId="2" w15:restartNumberingAfterBreak="0">
+    <w:nsid w:val="7F566665"/>
+    <w:multiLevelType w:val="multilevel"/>
+    <w:tmpl w:val="EEBA1EDC"/>
+    <w:lvl w:ilvl="0">
+      <w:start w:val="1"/>
+      <w:numFmt w:val="decimal"/>
+      <w:lvlText w:val="%1"/>
+      <w:lvlJc w:val="left"/>
+      <w:pPr>
+        <w:ind w:left="390" w:hanging="390"/>
+      </w:pPr>
+      <w:rPr>
+        <w:rFonts w:hint="default"/>
+      </w:rPr>
+    </w:lvl>
+    <w:lvl w:ilvl="1">
+      <w:start w:val="1"/>
+      <w:numFmt w:val="decimal"/>
+      <w:lvlText w:val="%1.%2"/>
+      <w:lvlJc w:val="left"/>
+      <w:pPr>
+        <w:ind w:left="390" w:hanging="390"/>
+      </w:pPr>
+      <w:rPr>
+        <w:rFonts w:hint="default"/>
+      </w:rPr>
+    </w:lvl>
+    <w:lvl w:ilvl="2">
+      <w:start w:val="1"/>
+      <w:numFmt w:val="decimal"/>
+      <w:lvlText w:val="%1.%2.%3"/>
+      <w:lvlJc w:val="left"/>
+      <w:pPr>
+        <w:ind w:left="720" w:hanging="720"/>
+      </w:pPr>
+      <w:rPr>
+        <w:rFonts w:hint="default"/>
+      </w:rPr>
+    </w:lvl>
+    <w:lvl w:ilvl="3">
+      <w:start w:val="1"/>
+      <w:numFmt w:val="decimal"/>
+      <w:lvlText w:val="%1.%2.%3.%4"/>
+      <w:lvlJc w:val="left"/>
+      <w:pPr>
+        <w:ind w:left="720" w:hanging="720"/>
+      </w:pPr>
+      <w:rPr>
+        <w:rFonts w:hint="default"/>
+      </w:rPr>
+    </w:lvl>
+    <w:lvl w:ilvl="4">
+      <w:start w:val="1"/>
+      <w:numFmt w:val="decimal"/>
+      <w:lvlText w:val="%1.%2.%3.%4.%5"/>
+      <w:lvlJc w:val="left"/>
+      <w:pPr>
+        <w:ind w:left="1080" w:hanging="1080"/>
+      </w:pPr>
+      <w:rPr>
+        <w:rFonts w:hint="default"/>
+      </w:rPr>
+    </w:lvl>
+    <w:lvl w:ilvl="5">
+      <w:start w:val="1"/>
+      <w:numFmt w:val="decimal"/>
+      <w:lvlText w:val="%1.%2.%3.%4.%5.%6"/>
+      <w:lvlJc w:val="left"/>
+      <w:pPr>
+        <w:ind w:left="1080" w:hanging="1080"/>
+      </w:pPr>
+      <w:rPr>
+        <w:rFonts w:hint="default"/>
+      </w:rPr>
+    </w:lvl>
+    <w:lvl w:ilvl="6">
+      <w:start w:val="1"/>
+      <w:numFmt w:val="decimal"/>
+      <w:lvlText w:val="%1.%2.%3.%4.%5.%6.%7"/>
+      <w:lvlJc w:val="left"/>
+      <w:pPr>
+        <w:ind w:left="1440" w:hanging="1440"/>
+      </w:pPr>
+      <w:rPr>
+        <w:rFonts w:hint="default"/>
+      </w:rPr>
+    </w:lvl>
+    <w:lvl w:ilvl="7">
+      <w:start w:val="1"/>
+      <w:numFmt w:val="decimal"/>
+      <w:lvlText w:val="%1.%2.%3.%4.%5.%6.%7.%8"/>
+      <w:lvlJc w:val="left"/>
+      <w:pPr>
+        <w:ind w:left="1440" w:hanging="1440"/>
+      </w:pPr>
+      <w:rPr>
+        <w:rFonts w:hint="default"/>
+      </w:rPr>
+    </w:lvl>
+    <w:lvl w:ilvl="8">
+      <w:start w:val="1"/>
+      <w:numFmt w:val="decimal"/>
+      <w:lvlText w:val="%1.%2.%3.%4.%5.%6.%7.%8.%9"/>
+      <w:lvlJc w:val="left"/>
+      <w:pPr>
+        <w:ind w:left="1800" w:hanging="1800"/>
+      </w:pPr>
+      <w:rPr>
+        <w:rFonts w:hint="default"/>
+      </w:rPr>
+    </w:lvl>
+  </w:abstractNum>
+  <w:num w:numId="1">
+    <w:abstractNumId w:val="2"/>
+  </w:num>
+  <w:num w:numId="2">
+    <w:abstractNumId w:val="0"/>
+  </w:num>
+  <w:num w:numId="3">
+    <w:abstractNumId w:val="1"/>
+  </w:num>
+</w:numbering>
 </file>
 
 <file path=word/styles.xml><?xml version="1.0" encoding="utf-8"?>
@@ -2255,7 +3254,6 @@
     <w:next w:val="Normal"/>
     <w:link w:val="Heading2Char"/>
     <w:uiPriority w:val="9"/>
-    <w:semiHidden/>
     <w:unhideWhenUsed/>
     <w:qFormat/>
     <w:rsid w:val="001B6EF4"/>
@@ -2278,7 +3276,6 @@
     <w:next w:val="Normal"/>
     <w:link w:val="Heading3Char"/>
     <w:uiPriority w:val="9"/>
-    <w:semiHidden/>
     <w:unhideWhenUsed/>
     <w:qFormat/>
     <w:rsid w:val="001B6EF4"/>
@@ -2553,7 +3550,6 @@
     <w:basedOn w:val="DefaultParagraphFont"/>
     <w:link w:val="Heading2"/>
     <w:uiPriority w:val="9"/>
-    <w:semiHidden/>
     <w:rsid w:val="001B6EF4"/>
     <w:rPr>
       <w:rFonts w:asciiTheme="majorHAnsi" w:eastAsiaTheme="majorEastAsia" w:hAnsiTheme="majorHAnsi" w:cs="Mangal"/>
@@ -2569,7 +3565,6 @@
     <w:basedOn w:val="DefaultParagraphFont"/>
     <w:link w:val="Heading3"/>
     <w:uiPriority w:val="9"/>
-    <w:semiHidden/>
     <w:rsid w:val="001B6EF4"/>
     <w:rPr>
       <w:rFonts w:asciiTheme="majorHAnsi" w:eastAsiaTheme="majorEastAsia" w:hAnsiTheme="majorHAnsi" w:cs="Mangal"/>
@@ -2706,6 +3701,52 @@
     <w:rsid w:val="000E7BE2"/>
     <w:rPr>
       <w:vertAlign w:val="superscript"/>
+    </w:rPr>
+  </w:style>
+  <w:style w:type="paragraph" w:styleId="ListParagraph">
+    <w:name w:val="List Paragraph"/>
+    <w:basedOn w:val="Normal"/>
+    <w:uiPriority w:val="34"/>
+    <w:qFormat/>
+    <w:rsid w:val="003756D2"/>
+    <w:pPr>
+      <w:ind w:left="720"/>
+      <w:contextualSpacing/>
+    </w:pPr>
+    <w:rPr>
+      <w:szCs w:val="21"/>
+    </w:rPr>
+  </w:style>
+  <w:style w:type="paragraph" w:styleId="TOC3">
+    <w:name w:val="toc 3"/>
+    <w:basedOn w:val="Normal"/>
+    <w:next w:val="Normal"/>
+    <w:autoRedefine/>
+    <w:uiPriority w:val="39"/>
+    <w:unhideWhenUsed/>
+    <w:rsid w:val="008161AE"/>
+    <w:pPr>
+      <w:spacing w:after="100"/>
+      <w:ind w:left="480"/>
+    </w:pPr>
+    <w:rPr>
+      <w:szCs w:val="21"/>
+    </w:rPr>
+  </w:style>
+  <w:style w:type="paragraph" w:styleId="TOC2">
+    <w:name w:val="toc 2"/>
+    <w:basedOn w:val="Normal"/>
+    <w:next w:val="Normal"/>
+    <w:autoRedefine/>
+    <w:uiPriority w:val="39"/>
+    <w:unhideWhenUsed/>
+    <w:rsid w:val="0043128A"/>
+    <w:pPr>
+      <w:spacing w:after="100"/>
+      <w:ind w:left="240"/>
+    </w:pPr>
+    <w:rPr>
+      <w:szCs w:val="21"/>
     </w:rPr>
   </w:style>
 </w:styles>
@@ -2977,7 +4018,7 @@
 </file>
 
 <file path=customXml/itemProps1.xml><?xml version="1.0" encoding="utf-8"?>
-<ds:datastoreItem xmlns:ds="http://schemas.openxmlformats.org/officeDocument/2006/customXml" ds:itemID="{CE4DD122-C4E0-4412-A0C1-2694968A2459}">
+<ds:datastoreItem xmlns:ds="http://schemas.openxmlformats.org/officeDocument/2006/customXml" ds:itemID="{8C37754F-ADEB-4DF2-A185-2C93B82B3B5A}">
   <ds:schemaRefs>
     <ds:schemaRef ds:uri="http://schemas.openxmlformats.org/officeDocument/2006/bibliography"/>
   </ds:schemaRefs>

</xml_diff>

<commit_message>
3 pagini cu continut doc licenta
</commit_message>
<xml_diff>
--- a/Files_Links/Dondas Cezar-Marian Monitorizarea activitatilor fizice.docx
+++ b/Files_Links/Dondas Cezar-Marian Monitorizarea activitatilor fizice.docx
@@ -212,8 +212,7 @@
           <w:color w:val="FF0000"/>
         </w:rPr>
         <w:sectPr>
-          <w:footerReference w:type="default" r:id="rId8"/>
-          <w:footerReference w:type="first" r:id="rId9"/>
+          <w:footerReference w:type="first" r:id="rId8"/>
           <w:pgSz w:w="11906" w:h="16838"/>
           <w:pgMar w:top="1134" w:right="1134" w:bottom="1700" w:left="1417" w:header="720" w:footer="1134" w:gutter="0"/>
           <w:cols w:space="0"/>
@@ -803,15 +802,6 @@
     <w:p/>
     <w:p/>
     <w:p/>
-    <w:p/>
-    <w:p/>
-    <w:p/>
-    <w:p/>
-    <w:p>
-      <w:pPr>
-        <w:pStyle w:val="TextDeclaratie"/>
-      </w:pPr>
-    </w:p>
     <w:p/>
     <w:p/>
     <w:p/>
@@ -911,7 +901,7 @@
             </w:rPr>
             <w:fldChar w:fldCharType="separate"/>
           </w:r>
-          <w:hyperlink w:anchor="_Toc136699393" w:history="1">
+          <w:hyperlink w:anchor="_Toc136732665" w:history="1">
             <w:r>
               <w:rPr>
                 <w:rStyle w:val="Hyperlink"/>
@@ -939,7 +929,7 @@
                 <w:noProof/>
                 <w:webHidden/>
               </w:rPr>
-              <w:instrText xml:space="preserve"> PAGEREF _Toc136699393 \h </w:instrText>
+              <w:instrText xml:space="preserve"> PAGEREF _Toc136732665 \h </w:instrText>
             </w:r>
             <w:r>
               <w:rPr>
@@ -985,23 +975,14 @@
               <w:lang w:val="en-US" w:eastAsia="en-US" w:bidi="ar-SA"/>
             </w:rPr>
           </w:pPr>
-          <w:hyperlink w:anchor="_Toc136699394" w:history="1">
+          <w:hyperlink w:anchor="_Toc136732666" w:history="1">
             <w:r>
               <w:rPr>
                 <w:rStyle w:val="Hyperlink"/>
                 <w:rFonts w:cs="Times New Roman"/>
                 <w:noProof/>
-                <w:u w:val="none"/>
-              </w:rPr>
-              <w:t>Capitolul</w:t>
-            </w:r>
-            <w:r>
-              <w:rPr>
-                <w:rStyle w:val="Hyperlink"/>
-                <w:rFonts w:cs="Times New Roman"/>
-                <w:noProof/>
-              </w:rPr>
-              <w:t xml:space="preserve"> 1. Prezentare generală a senzorilor</w:t>
+              </w:rPr>
+              <w:t>Capitolul 1. Prezentare generală a senzorilor</w:t>
             </w:r>
             <w:r>
               <w:rPr>
@@ -1022,7 +1003,7 @@
                 <w:noProof/>
                 <w:webHidden/>
               </w:rPr>
-              <w:instrText xml:space="preserve"> PAGEREF _Toc136699394 \h </w:instrText>
+              <w:instrText xml:space="preserve"> PAGEREF _Toc136732666 \h </w:instrText>
             </w:r>
             <w:r>
               <w:rPr>
@@ -1061,22 +1042,31 @@
               <w:tab w:val="right" w:leader="dot" w:pos="9350"/>
             </w:tabs>
             <w:rPr>
+              <w:rFonts w:asciiTheme="minorHAnsi" w:eastAsiaTheme="minorEastAsia" w:hAnsiTheme="minorHAnsi" w:cstheme="minorBidi"/>
               <w:noProof/>
+              <w:kern w:val="0"/>
+              <w:sz w:val="22"/>
+              <w:szCs w:val="22"/>
+              <w:lang w:val="en-US" w:eastAsia="en-US" w:bidi="ar-SA"/>
             </w:rPr>
           </w:pPr>
-          <w:hyperlink w:anchor="_Toc136699395" w:history="1">
+          <w:hyperlink w:anchor="_Toc136732667" w:history="1">
             <w:r>
               <w:rPr>
                 <w:rStyle w:val="Hyperlink"/>
                 <w:rFonts w:cs="Times New Roman"/>
-                <w:i/>
                 <w:noProof/>
               </w:rPr>
               <w:t>1.1</w:t>
             </w:r>
             <w:r>
               <w:rPr>
-                <w:noProof/>
+                <w:rFonts w:asciiTheme="minorHAnsi" w:eastAsiaTheme="minorEastAsia" w:hAnsiTheme="minorHAnsi" w:cstheme="minorBidi"/>
+                <w:noProof/>
+                <w:kern w:val="0"/>
+                <w:sz w:val="22"/>
+                <w:szCs w:val="22"/>
+                <w:lang w:val="en-US" w:eastAsia="en-US" w:bidi="ar-SA"/>
               </w:rPr>
               <w:tab/>
             </w:r>
@@ -1084,10 +1074,9 @@
               <w:rPr>
                 <w:rStyle w:val="Hyperlink"/>
                 <w:rFonts w:cs="Times New Roman"/>
-                <w:i/>
-                <w:noProof/>
-              </w:rPr>
-              <w:t>Convertori analog-digitali pe 16 biți</w:t>
+                <w:noProof/>
+              </w:rPr>
+              <w:t>Caracteristici</w:t>
             </w:r>
             <w:r>
               <w:rPr>
@@ -1108,7 +1097,7 @@
                 <w:noProof/>
                 <w:webHidden/>
               </w:rPr>
-              <w:instrText xml:space="preserve"> PAGEREF _Toc136699395 \h </w:instrText>
+              <w:instrText xml:space="preserve"> PAGEREF _Toc136732667 \h </w:instrText>
             </w:r>
             <w:r>
               <w:rPr>
@@ -1155,7 +1144,7 @@
               <w:lang w:val="en-US" w:eastAsia="en-US" w:bidi="ar-SA"/>
             </w:rPr>
           </w:pPr>
-          <w:hyperlink w:anchor="_Toc136699396" w:history="1">
+          <w:hyperlink w:anchor="_Toc136732668" w:history="1">
             <w:r>
               <w:rPr>
                 <w:rStyle w:val="Hyperlink"/>
@@ -1181,7 +1170,7 @@
                 <w:rFonts w:cs="Times New Roman"/>
                 <w:noProof/>
               </w:rPr>
-              <w:t>Giroscop</w:t>
+              <w:t>Caracteristici giroscop</w:t>
             </w:r>
             <w:r>
               <w:rPr>
@@ -1202,7 +1191,7 @@
                 <w:noProof/>
                 <w:webHidden/>
               </w:rPr>
-              <w:instrText xml:space="preserve"> PAGEREF _Toc136699396 \h </w:instrText>
+              <w:instrText xml:space="preserve"> PAGEREF _Toc136732668 \h </w:instrText>
             </w:r>
             <w:r>
               <w:rPr>
@@ -1249,7 +1238,7 @@
               <w:lang w:val="en-US" w:eastAsia="en-US" w:bidi="ar-SA"/>
             </w:rPr>
           </w:pPr>
-          <w:hyperlink w:anchor="_Toc136699397" w:history="1">
+          <w:hyperlink w:anchor="_Toc136732669" w:history="1">
             <w:r>
               <w:rPr>
                 <w:rStyle w:val="Hyperlink"/>
@@ -1275,7 +1264,7 @@
                 <w:rFonts w:cs="Times New Roman"/>
                 <w:noProof/>
               </w:rPr>
-              <w:t>Accelerometru</w:t>
+              <w:t>Caracteristici accelerometru</w:t>
             </w:r>
             <w:r>
               <w:rPr>
@@ -1296,7 +1285,7 @@
                 <w:noProof/>
                 <w:webHidden/>
               </w:rPr>
-              <w:instrText xml:space="preserve"> PAGEREF _Toc136699397 \h </w:instrText>
+              <w:instrText xml:space="preserve"> PAGEREF _Toc136732669 \h </w:instrText>
             </w:r>
             <w:r>
               <w:rPr>
@@ -1343,7 +1332,7 @@
               <w:lang w:val="en-US" w:eastAsia="en-US" w:bidi="ar-SA"/>
             </w:rPr>
           </w:pPr>
-          <w:hyperlink w:anchor="_Toc136699398" w:history="1">
+          <w:hyperlink w:anchor="_Toc136732670" w:history="1">
             <w:r>
               <w:rPr>
                 <w:rStyle w:val="Hyperlink"/>
@@ -1369,6 +1358,476 @@
                 <w:rFonts w:cs="Times New Roman"/>
                 <w:noProof/>
               </w:rPr>
+              <w:t>Caracteristici magnetometru</w:t>
+            </w:r>
+            <w:r>
+              <w:rPr>
+                <w:noProof/>
+                <w:webHidden/>
+              </w:rPr>
+              <w:tab/>
+            </w:r>
+            <w:r>
+              <w:rPr>
+                <w:noProof/>
+                <w:webHidden/>
+              </w:rPr>
+              <w:fldChar w:fldCharType="begin"/>
+            </w:r>
+            <w:r>
+              <w:rPr>
+                <w:noProof/>
+                <w:webHidden/>
+              </w:rPr>
+              <w:instrText xml:space="preserve"> PAGEREF _Toc136732670 \h </w:instrText>
+            </w:r>
+            <w:r>
+              <w:rPr>
+                <w:noProof/>
+                <w:webHidden/>
+              </w:rPr>
+            </w:r>
+            <w:r>
+              <w:rPr>
+                <w:noProof/>
+                <w:webHidden/>
+              </w:rPr>
+              <w:fldChar w:fldCharType="separate"/>
+            </w:r>
+            <w:r>
+              <w:rPr>
+                <w:noProof/>
+                <w:webHidden/>
+              </w:rPr>
+              <w:t>6</w:t>
+            </w:r>
+            <w:r>
+              <w:rPr>
+                <w:noProof/>
+                <w:webHidden/>
+              </w:rPr>
+              <w:fldChar w:fldCharType="end"/>
+            </w:r>
+          </w:hyperlink>
+        </w:p>
+        <w:p>
+          <w:pPr>
+            <w:pStyle w:val="TOC3"/>
+            <w:tabs>
+              <w:tab w:val="left" w:pos="1320"/>
+              <w:tab w:val="right" w:leader="dot" w:pos="9350"/>
+            </w:tabs>
+            <w:rPr>
+              <w:rFonts w:asciiTheme="minorHAnsi" w:eastAsiaTheme="minorEastAsia" w:hAnsiTheme="minorHAnsi" w:cstheme="minorBidi"/>
+              <w:noProof/>
+              <w:kern w:val="0"/>
+              <w:sz w:val="22"/>
+              <w:szCs w:val="22"/>
+              <w:lang w:val="en-US" w:eastAsia="en-US" w:bidi="ar-SA"/>
+            </w:rPr>
+          </w:pPr>
+          <w:hyperlink w:anchor="_Toc136732671" w:history="1">
+            <w:r>
+              <w:rPr>
+                <w:rStyle w:val="Hyperlink"/>
+                <w:rFonts w:cs="Times New Roman"/>
+                <w:noProof/>
+              </w:rPr>
+              <w:t>1.1.4</w:t>
+            </w:r>
+            <w:r>
+              <w:rPr>
+                <w:rFonts w:asciiTheme="minorHAnsi" w:eastAsiaTheme="minorEastAsia" w:hAnsiTheme="minorHAnsi" w:cstheme="minorBidi"/>
+                <w:noProof/>
+                <w:kern w:val="0"/>
+                <w:sz w:val="22"/>
+                <w:szCs w:val="22"/>
+                <w:lang w:val="en-US" w:eastAsia="en-US" w:bidi="ar-SA"/>
+              </w:rPr>
+              <w:tab/>
+            </w:r>
+            <w:r>
+              <w:rPr>
+                <w:rStyle w:val="Hyperlink"/>
+                <w:rFonts w:cs="Times New Roman"/>
+                <w:noProof/>
+              </w:rPr>
+              <w:t>Alte caracteristici ale plăcii de dezvoltare MPU-9250</w:t>
+            </w:r>
+            <w:r>
+              <w:rPr>
+                <w:noProof/>
+                <w:webHidden/>
+              </w:rPr>
+              <w:tab/>
+            </w:r>
+            <w:r>
+              <w:rPr>
+                <w:noProof/>
+                <w:webHidden/>
+              </w:rPr>
+              <w:fldChar w:fldCharType="begin"/>
+            </w:r>
+            <w:r>
+              <w:rPr>
+                <w:noProof/>
+                <w:webHidden/>
+              </w:rPr>
+              <w:instrText xml:space="preserve"> PAGEREF _Toc136732671 \h </w:instrText>
+            </w:r>
+            <w:r>
+              <w:rPr>
+                <w:noProof/>
+                <w:webHidden/>
+              </w:rPr>
+            </w:r>
+            <w:r>
+              <w:rPr>
+                <w:noProof/>
+                <w:webHidden/>
+              </w:rPr>
+              <w:fldChar w:fldCharType="separate"/>
+            </w:r>
+            <w:r>
+              <w:rPr>
+                <w:noProof/>
+                <w:webHidden/>
+              </w:rPr>
+              <w:t>6</w:t>
+            </w:r>
+            <w:r>
+              <w:rPr>
+                <w:noProof/>
+                <w:webHidden/>
+              </w:rPr>
+              <w:fldChar w:fldCharType="end"/>
+            </w:r>
+          </w:hyperlink>
+        </w:p>
+        <w:p>
+          <w:pPr>
+            <w:pStyle w:val="TOC2"/>
+            <w:tabs>
+              <w:tab w:val="left" w:pos="880"/>
+              <w:tab w:val="right" w:leader="dot" w:pos="9350"/>
+            </w:tabs>
+            <w:rPr>
+              <w:rFonts w:asciiTheme="minorHAnsi" w:eastAsiaTheme="minorEastAsia" w:hAnsiTheme="minorHAnsi" w:cstheme="minorBidi"/>
+              <w:noProof/>
+              <w:kern w:val="0"/>
+              <w:sz w:val="22"/>
+              <w:szCs w:val="22"/>
+              <w:lang w:val="en-US" w:eastAsia="en-US" w:bidi="ar-SA"/>
+            </w:rPr>
+          </w:pPr>
+          <w:hyperlink w:anchor="_Toc136732672" w:history="1">
+            <w:r>
+              <w:rPr>
+                <w:rStyle w:val="Hyperlink"/>
+                <w:rFonts w:cs="Times New Roman"/>
+                <w:noProof/>
+              </w:rPr>
+              <w:t>1.2</w:t>
+            </w:r>
+            <w:r>
+              <w:rPr>
+                <w:rFonts w:asciiTheme="minorHAnsi" w:eastAsiaTheme="minorEastAsia" w:hAnsiTheme="minorHAnsi" w:cstheme="minorBidi"/>
+                <w:noProof/>
+                <w:kern w:val="0"/>
+                <w:sz w:val="22"/>
+                <w:szCs w:val="22"/>
+                <w:lang w:val="en-US" w:eastAsia="en-US" w:bidi="ar-SA"/>
+              </w:rPr>
+              <w:tab/>
+            </w:r>
+            <w:r>
+              <w:rPr>
+                <w:rStyle w:val="Hyperlink"/>
+                <w:rFonts w:cs="Times New Roman"/>
+                <w:noProof/>
+              </w:rPr>
+              <w:t>Convertori analog-digitali pe 16 biți</w:t>
+            </w:r>
+            <w:r>
+              <w:rPr>
+                <w:noProof/>
+                <w:webHidden/>
+              </w:rPr>
+              <w:tab/>
+            </w:r>
+            <w:r>
+              <w:rPr>
+                <w:noProof/>
+                <w:webHidden/>
+              </w:rPr>
+              <w:fldChar w:fldCharType="begin"/>
+            </w:r>
+            <w:r>
+              <w:rPr>
+                <w:noProof/>
+                <w:webHidden/>
+              </w:rPr>
+              <w:instrText xml:space="preserve"> PAGEREF _Toc136732672 \h </w:instrText>
+            </w:r>
+            <w:r>
+              <w:rPr>
+                <w:noProof/>
+                <w:webHidden/>
+              </w:rPr>
+            </w:r>
+            <w:r>
+              <w:rPr>
+                <w:noProof/>
+                <w:webHidden/>
+              </w:rPr>
+              <w:fldChar w:fldCharType="separate"/>
+            </w:r>
+            <w:r>
+              <w:rPr>
+                <w:noProof/>
+                <w:webHidden/>
+              </w:rPr>
+              <w:t>7</w:t>
+            </w:r>
+            <w:r>
+              <w:rPr>
+                <w:noProof/>
+                <w:webHidden/>
+              </w:rPr>
+              <w:fldChar w:fldCharType="end"/>
+            </w:r>
+          </w:hyperlink>
+        </w:p>
+        <w:p>
+          <w:pPr>
+            <w:pStyle w:val="TOC3"/>
+            <w:tabs>
+              <w:tab w:val="left" w:pos="1320"/>
+              <w:tab w:val="right" w:leader="dot" w:pos="9350"/>
+            </w:tabs>
+            <w:rPr>
+              <w:rFonts w:asciiTheme="minorHAnsi" w:eastAsiaTheme="minorEastAsia" w:hAnsiTheme="minorHAnsi" w:cstheme="minorBidi"/>
+              <w:noProof/>
+              <w:kern w:val="0"/>
+              <w:sz w:val="22"/>
+              <w:szCs w:val="22"/>
+              <w:lang w:val="en-US" w:eastAsia="en-US" w:bidi="ar-SA"/>
+            </w:rPr>
+          </w:pPr>
+          <w:hyperlink w:anchor="_Toc136732673" w:history="1">
+            <w:r>
+              <w:rPr>
+                <w:rStyle w:val="Hyperlink"/>
+                <w:rFonts w:cs="Times New Roman"/>
+                <w:noProof/>
+              </w:rPr>
+              <w:t>1.2.1</w:t>
+            </w:r>
+            <w:r>
+              <w:rPr>
+                <w:rFonts w:asciiTheme="minorHAnsi" w:eastAsiaTheme="minorEastAsia" w:hAnsiTheme="minorHAnsi" w:cstheme="minorBidi"/>
+                <w:noProof/>
+                <w:kern w:val="0"/>
+                <w:sz w:val="22"/>
+                <w:szCs w:val="22"/>
+                <w:lang w:val="en-US" w:eastAsia="en-US" w:bidi="ar-SA"/>
+              </w:rPr>
+              <w:tab/>
+            </w:r>
+            <w:r>
+              <w:rPr>
+                <w:rStyle w:val="Hyperlink"/>
+                <w:rFonts w:cs="Times New Roman"/>
+                <w:noProof/>
+              </w:rPr>
+              <w:t>Giroscop</w:t>
+            </w:r>
+            <w:r>
+              <w:rPr>
+                <w:noProof/>
+                <w:webHidden/>
+              </w:rPr>
+              <w:tab/>
+            </w:r>
+            <w:r>
+              <w:rPr>
+                <w:noProof/>
+                <w:webHidden/>
+              </w:rPr>
+              <w:fldChar w:fldCharType="begin"/>
+            </w:r>
+            <w:r>
+              <w:rPr>
+                <w:noProof/>
+                <w:webHidden/>
+              </w:rPr>
+              <w:instrText xml:space="preserve"> PAGEREF _Toc136732673 \h </w:instrText>
+            </w:r>
+            <w:r>
+              <w:rPr>
+                <w:noProof/>
+                <w:webHidden/>
+              </w:rPr>
+            </w:r>
+            <w:r>
+              <w:rPr>
+                <w:noProof/>
+                <w:webHidden/>
+              </w:rPr>
+              <w:fldChar w:fldCharType="separate"/>
+            </w:r>
+            <w:r>
+              <w:rPr>
+                <w:noProof/>
+                <w:webHidden/>
+              </w:rPr>
+              <w:t>7</w:t>
+            </w:r>
+            <w:r>
+              <w:rPr>
+                <w:noProof/>
+                <w:webHidden/>
+              </w:rPr>
+              <w:fldChar w:fldCharType="end"/>
+            </w:r>
+          </w:hyperlink>
+        </w:p>
+        <w:p>
+          <w:pPr>
+            <w:pStyle w:val="TOC3"/>
+            <w:tabs>
+              <w:tab w:val="left" w:pos="1320"/>
+              <w:tab w:val="right" w:leader="dot" w:pos="9350"/>
+            </w:tabs>
+            <w:rPr>
+              <w:rFonts w:asciiTheme="minorHAnsi" w:eastAsiaTheme="minorEastAsia" w:hAnsiTheme="minorHAnsi" w:cstheme="minorBidi"/>
+              <w:noProof/>
+              <w:kern w:val="0"/>
+              <w:sz w:val="22"/>
+              <w:szCs w:val="22"/>
+              <w:lang w:val="en-US" w:eastAsia="en-US" w:bidi="ar-SA"/>
+            </w:rPr>
+          </w:pPr>
+          <w:hyperlink w:anchor="_Toc136732674" w:history="1">
+            <w:r>
+              <w:rPr>
+                <w:rStyle w:val="Hyperlink"/>
+                <w:rFonts w:cs="Times New Roman"/>
+                <w:noProof/>
+              </w:rPr>
+              <w:t>1.2.2</w:t>
+            </w:r>
+            <w:r>
+              <w:rPr>
+                <w:rFonts w:asciiTheme="minorHAnsi" w:eastAsiaTheme="minorEastAsia" w:hAnsiTheme="minorHAnsi" w:cstheme="minorBidi"/>
+                <w:noProof/>
+                <w:kern w:val="0"/>
+                <w:sz w:val="22"/>
+                <w:szCs w:val="22"/>
+                <w:lang w:val="en-US" w:eastAsia="en-US" w:bidi="ar-SA"/>
+              </w:rPr>
+              <w:tab/>
+            </w:r>
+            <w:r>
+              <w:rPr>
+                <w:rStyle w:val="Hyperlink"/>
+                <w:rFonts w:cs="Times New Roman"/>
+                <w:noProof/>
+              </w:rPr>
+              <w:t>Accelerometru</w:t>
+            </w:r>
+            <w:r>
+              <w:rPr>
+                <w:noProof/>
+                <w:webHidden/>
+              </w:rPr>
+              <w:tab/>
+            </w:r>
+            <w:r>
+              <w:rPr>
+                <w:noProof/>
+                <w:webHidden/>
+              </w:rPr>
+              <w:fldChar w:fldCharType="begin"/>
+            </w:r>
+            <w:r>
+              <w:rPr>
+                <w:noProof/>
+                <w:webHidden/>
+              </w:rPr>
+              <w:instrText xml:space="preserve"> PAGEREF _Toc136732674 \h </w:instrText>
+            </w:r>
+            <w:r>
+              <w:rPr>
+                <w:noProof/>
+                <w:webHidden/>
+              </w:rPr>
+            </w:r>
+            <w:r>
+              <w:rPr>
+                <w:noProof/>
+                <w:webHidden/>
+              </w:rPr>
+              <w:fldChar w:fldCharType="separate"/>
+            </w:r>
+            <w:r>
+              <w:rPr>
+                <w:noProof/>
+                <w:webHidden/>
+              </w:rPr>
+              <w:t>7</w:t>
+            </w:r>
+            <w:r>
+              <w:rPr>
+                <w:noProof/>
+                <w:webHidden/>
+              </w:rPr>
+              <w:fldChar w:fldCharType="end"/>
+            </w:r>
+          </w:hyperlink>
+        </w:p>
+        <w:p>
+          <w:pPr>
+            <w:pStyle w:val="TOC3"/>
+            <w:tabs>
+              <w:tab w:val="left" w:pos="1320"/>
+              <w:tab w:val="right" w:leader="dot" w:pos="9350"/>
+            </w:tabs>
+            <w:rPr>
+              <w:rFonts w:asciiTheme="minorHAnsi" w:eastAsiaTheme="minorEastAsia" w:hAnsiTheme="minorHAnsi" w:cstheme="minorBidi"/>
+              <w:noProof/>
+              <w:kern w:val="0"/>
+              <w:sz w:val="22"/>
+              <w:szCs w:val="22"/>
+              <w:lang w:val="en-US" w:eastAsia="en-US" w:bidi="ar-SA"/>
+            </w:rPr>
+          </w:pPr>
+          <w:hyperlink w:anchor="_Toc136732675" w:history="1">
+            <w:r>
+              <w:rPr>
+                <w:rStyle w:val="Hyperlink"/>
+                <w:rFonts w:cs="Times New Roman"/>
+                <w:noProof/>
+              </w:rPr>
+              <w:t>1.2.3</w:t>
+            </w:r>
+            <w:r>
+              <w:rPr>
+                <w:rFonts w:asciiTheme="minorHAnsi" w:eastAsiaTheme="minorEastAsia" w:hAnsiTheme="minorHAnsi" w:cstheme="minorBidi"/>
+                <w:noProof/>
+                <w:kern w:val="0"/>
+                <w:sz w:val="22"/>
+                <w:szCs w:val="22"/>
+                <w:lang w:val="en-US" w:eastAsia="en-US" w:bidi="ar-SA"/>
+              </w:rPr>
+              <w:tab/>
+            </w:r>
+            <w:r>
+              <w:rPr>
+                <w:rStyle w:val="Hyperlink"/>
+                <w:rFonts w:cs="Times New Roman"/>
+                <w:noProof/>
+              </w:rPr>
               <w:t>Magnetometru</w:t>
             </w:r>
             <w:r>
@@ -1390,7 +1849,7 @@
                 <w:noProof/>
                 <w:webHidden/>
               </w:rPr>
-              <w:instrText xml:space="preserve"> PAGEREF _Toc136699398 \h </w:instrText>
+              <w:instrText xml:space="preserve"> PAGEREF _Toc136732675 \h </w:instrText>
             </w:r>
             <w:r>
               <w:rPr>
@@ -1410,7 +1869,81 @@
                 <w:noProof/>
                 <w:webHidden/>
               </w:rPr>
-              <w:t>6</w:t>
+              <w:t>7</w:t>
+            </w:r>
+            <w:r>
+              <w:rPr>
+                <w:noProof/>
+                <w:webHidden/>
+              </w:rPr>
+              <w:fldChar w:fldCharType="end"/>
+            </w:r>
+          </w:hyperlink>
+        </w:p>
+        <w:p>
+          <w:pPr>
+            <w:pStyle w:val="TOC2"/>
+            <w:tabs>
+              <w:tab w:val="right" w:leader="dot" w:pos="9350"/>
+            </w:tabs>
+            <w:rPr>
+              <w:rFonts w:asciiTheme="minorHAnsi" w:eastAsiaTheme="minorEastAsia" w:hAnsiTheme="minorHAnsi" w:cstheme="minorBidi"/>
+              <w:noProof/>
+              <w:kern w:val="0"/>
+              <w:sz w:val="22"/>
+              <w:szCs w:val="22"/>
+              <w:lang w:val="en-US" w:eastAsia="en-US" w:bidi="ar-SA"/>
+            </w:rPr>
+          </w:pPr>
+          <w:hyperlink w:anchor="_Toc136732676" w:history="1">
+            <w:r>
+              <w:rPr>
+                <w:rStyle w:val="Hyperlink"/>
+                <w:rFonts w:cs="Times New Roman"/>
+                <w:noProof/>
+              </w:rPr>
+              <w:t>1.3 Digital Motion Processor(DMP)</w:t>
+            </w:r>
+            <w:r>
+              <w:rPr>
+                <w:noProof/>
+                <w:webHidden/>
+              </w:rPr>
+              <w:tab/>
+            </w:r>
+            <w:r>
+              <w:rPr>
+                <w:noProof/>
+                <w:webHidden/>
+              </w:rPr>
+              <w:fldChar w:fldCharType="begin"/>
+            </w:r>
+            <w:r>
+              <w:rPr>
+                <w:noProof/>
+                <w:webHidden/>
+              </w:rPr>
+              <w:instrText xml:space="preserve"> PAGEREF _Toc136732676 \h </w:instrText>
+            </w:r>
+            <w:r>
+              <w:rPr>
+                <w:noProof/>
+                <w:webHidden/>
+              </w:rPr>
+            </w:r>
+            <w:r>
+              <w:rPr>
+                <w:noProof/>
+                <w:webHidden/>
+              </w:rPr>
+              <w:fldChar w:fldCharType="separate"/>
+            </w:r>
+            <w:r>
+              <w:rPr>
+                <w:noProof/>
+                <w:webHidden/>
+              </w:rPr>
+              <w:t>7</w:t>
             </w:r>
             <w:r>
               <w:rPr>
@@ -1464,10 +1997,7 @@
     <w:p/>
     <w:p/>
     <w:p/>
-    <w:p>
-      <w:bookmarkStart w:id="0" w:name="_GoBack"/>
-      <w:bookmarkEnd w:id="0"/>
-    </w:p>
+    <w:p/>
     <w:p/>
     <w:p>
       <w:pPr>
@@ -1479,7 +2009,7 @@
           <w:szCs w:val="28"/>
         </w:rPr>
       </w:pPr>
-      <w:bookmarkStart w:id="1" w:name="_Toc136699393"/>
+      <w:bookmarkStart w:id="0" w:name="_Toc136732665"/>
       <w:r>
         <w:rPr>
           <w:rFonts w:ascii="Times New Roman" w:hAnsi="Times New Roman" w:cs="Times New Roman"/>
@@ -1487,15 +2017,15 @@
           <w:sz w:val="28"/>
           <w:szCs w:val="28"/>
         </w:rPr>
-        <w:lastRenderedPageBreak/>
         <w:t>Introducere</w:t>
       </w:r>
-      <w:bookmarkEnd w:id="1"/>
+      <w:bookmarkEnd w:id="0"/>
     </w:p>
     <w:p/>
     <w:p>
       <w:pPr>
         <w:ind w:firstLine="720"/>
+        <w:jc w:val="both"/>
       </w:pPr>
       <w:r>
         <w:t xml:space="preserve">În proiectul ce va fi prezentat, se va folosi dispozitivul de urmărire a mișcării MPU-9250 pentru achiziția </w:t>
@@ -1513,6 +2043,7 @@
     <w:p>
       <w:pPr>
         <w:ind w:firstLine="720"/>
+        <w:jc w:val="both"/>
       </w:pPr>
       <w:r>
         <w:t xml:space="preserve">MPU-9250 este un modul multicip format din două blocuri integrate într-un singur pachet numit </w:t>
@@ -1633,6 +2164,7 @@
     <w:p>
       <w:pPr>
         <w:ind w:firstLine="720"/>
+        <w:jc w:val="both"/>
       </w:pPr>
       <w:r>
         <w:t>MPU-9250 dispune de trei convertoare analog-digitale pe 16 biți pentru digi</w:t>
@@ -1671,6 +2203,7 @@
     <w:p>
       <w:pPr>
         <w:ind w:firstLine="720"/>
+        <w:jc w:val="both"/>
       </w:pPr>
       <w:r>
         <w:t>Alte caracteristici din industrie includ filtre digitale programabile, un ceas de precizie de 1% de la -40°C până la 85°C, un senzor de temperatură încorporat și întreruperi programabile.</w:t>
@@ -1679,6 +2212,7 @@
     <w:p>
       <w:pPr>
         <w:ind w:firstLine="720"/>
+        <w:jc w:val="both"/>
       </w:pPr>
       <w:r>
         <w:t>Comunicarea cu toate registrele dispozitivului se desfășoară folosind fie I2C la 400kHz, fie SPI la 1MHz.</w:t>
@@ -1690,6 +2224,7 @@
     <w:p>
       <w:pPr>
         <w:ind w:firstLine="720"/>
+        <w:jc w:val="both"/>
       </w:pPr>
       <w:r>
         <w:t>Raspberry PI 2</w:t>
@@ -1731,6 +2266,7 @@
     <w:p>
       <w:pPr>
         <w:ind w:firstLine="720"/>
+        <w:jc w:val="both"/>
       </w:pPr>
       <w:r>
         <w:t>Comunicarea celor două se v</w:t>
@@ -1880,9 +2416,6 @@
         <w:jc w:val="both"/>
       </w:pPr>
     </w:p>
-    <w:p/>
-    <w:p/>
-    <w:p/>
     <w:p/>
     <w:p/>
     <w:p/>
@@ -1899,7 +2432,7 @@
           <w:szCs w:val="28"/>
         </w:rPr>
       </w:pPr>
-      <w:bookmarkStart w:id="2" w:name="_Toc136699394"/>
+      <w:bookmarkStart w:id="1" w:name="_Toc136732666"/>
       <w:r>
         <w:rPr>
           <w:rFonts w:ascii="Times New Roman" w:hAnsi="Times New Roman" w:cs="Times New Roman"/>
@@ -1937,7 +2470,7 @@
         </w:rPr>
         <w:t xml:space="preserve"> a senzorilor</w:t>
       </w:r>
-      <w:bookmarkEnd w:id="2"/>
+      <w:bookmarkEnd w:id="1"/>
     </w:p>
     <w:p/>
     <w:p>
@@ -1945,7 +2478,7 @@
         <w:pStyle w:val="Heading2"/>
         <w:numPr>
           <w:ilvl w:val="1"/>
-          <w:numId w:val="3"/>
+          <w:numId w:val="5"/>
         </w:numPr>
         <w:rPr>
           <w:rFonts w:ascii="Times New Roman" w:hAnsi="Times New Roman" w:cs="Times New Roman"/>
@@ -1953,16 +2486,16 @@
           <w:i/>
         </w:rPr>
       </w:pPr>
-      <w:bookmarkStart w:id="3" w:name="_Toc136699395"/>
+      <w:bookmarkStart w:id="2" w:name="_Toc136732667"/>
       <w:r>
         <w:rPr>
           <w:rFonts w:ascii="Times New Roman" w:hAnsi="Times New Roman" w:cs="Times New Roman"/>
           <w:b/>
           <w:i/>
         </w:rPr>
-        <w:t>Convertori analog-digitali pe 16 biți</w:t>
-      </w:r>
-      <w:bookmarkEnd w:id="3"/>
+        <w:t>Caracteristici</w:t>
+      </w:r>
+      <w:bookmarkEnd w:id="2"/>
     </w:p>
     <w:p/>
     <w:p>
@@ -1970,115 +2503,259 @@
         <w:pStyle w:val="Heading3"/>
         <w:numPr>
           <w:ilvl w:val="2"/>
-          <w:numId w:val="3"/>
+          <w:numId w:val="5"/>
         </w:numPr>
         <w:rPr>
           <w:rFonts w:ascii="Times New Roman" w:hAnsi="Times New Roman" w:cs="Times New Roman"/>
+          <w:i/>
           <w:sz w:val="26"/>
           <w:szCs w:val="26"/>
         </w:rPr>
       </w:pPr>
-      <w:bookmarkStart w:id="4" w:name="_Toc136699396"/>
+      <w:bookmarkStart w:id="3" w:name="_Toc136732668"/>
       <w:r>
         <w:rPr>
           <w:rFonts w:ascii="Times New Roman" w:hAnsi="Times New Roman" w:cs="Times New Roman"/>
+          <w:i/>
           <w:sz w:val="26"/>
           <w:szCs w:val="26"/>
         </w:rPr>
-        <w:t>Giroscop</w:t>
-      </w:r>
-      <w:bookmarkEnd w:id="4"/>
-    </w:p>
-    <w:p/>
-    <w:p>
-      <w:pPr>
-        <w:ind w:firstLine="720"/>
-      </w:pPr>
-      <w:r>
-        <w:t>Atunci cand giroscopul este rotit în jurul oricărei dintre axele X,Y, Z efectul Coriolis provoacă o vibrație care este detectată de un di</w:t>
-      </w:r>
-      <w:r>
-        <w:t>spozitiv</w:t>
-      </w:r>
-      <w:r>
-        <w:t xml:space="preserve"> de preluare capacitivă. Semnalul obținut este amplificat, demodulat și filtrat pentru a produce o tensiune care este proporțională cu viteza unghiulară. Această tensiune este transformată prin intermediul </w:t>
-      </w:r>
-      <w:r>
-        <w:t>convertor</w:t>
-      </w:r>
-      <w:r>
-        <w:t>ului analog-digital</w:t>
-      </w:r>
-      <w:r>
-        <w:t xml:space="preserve"> care eșantioneaza fiecare axă.</w:t>
-      </w:r>
-      <w:r>
-        <w:t xml:space="preserve"> Intervalul maxim al senzorului pentru fiecare axă poate fi programat digital </w:t>
-      </w:r>
-      <w:r>
-        <w:t xml:space="preserve">la </w:t>
-      </w:r>
-      <w:r>
-        <w:t xml:space="preserve">±250, ±500, ±1000 sau </w:t>
-      </w:r>
-      <w:r>
-        <w:t xml:space="preserve">la </w:t>
-      </w:r>
-      <w:r>
-        <w:t>±2000 g</w:t>
-      </w:r>
-      <w:r>
-        <w:t>rade pe secundă (dps</w:t>
-      </w:r>
-      <w:r>
-        <w:t>). Rata de eșantionare a convertorului analog-digital este programabilă de la 8000 de eșantioane pe secundă până la 3.9 eșantioane pe secundă.</w:t>
-      </w:r>
-    </w:p>
-    <w:p/>
+        <w:t>Caracteristici giroscop</w:t>
+      </w:r>
+      <w:bookmarkEnd w:id="3"/>
+      <w:r>
+        <w:rPr>
+          <w:rFonts w:ascii="Times New Roman" w:hAnsi="Times New Roman" w:cs="Times New Roman"/>
+          <w:i/>
+          <w:sz w:val="26"/>
+          <w:szCs w:val="26"/>
+        </w:rPr>
+        <w:t xml:space="preserve"> </w:t>
+      </w:r>
+    </w:p>
+    <w:p/>
+    <w:p>
+      <w:pPr>
+        <w:pStyle w:val="ListParagraph"/>
+        <w:numPr>
+          <w:ilvl w:val="0"/>
+          <w:numId w:val="6"/>
+        </w:numPr>
+        <w:jc w:val="both"/>
+      </w:pPr>
+      <w:r>
+        <w:t>Senzori de viteza unghiulara cu ieșire digitală pe axele X, Y și Z cu o gamă completă programabilă și convertoare integrate pe 16 biți.</w:t>
+      </w:r>
+    </w:p>
+    <w:p>
+      <w:pPr>
+        <w:pStyle w:val="ListParagraph"/>
+        <w:numPr>
+          <w:ilvl w:val="0"/>
+          <w:numId w:val="6"/>
+        </w:numPr>
+        <w:jc w:val="both"/>
+      </w:pPr>
+      <w:r>
+        <w:t xml:space="preserve"> Filtru trece-jos programabil digital</w:t>
+      </w:r>
+    </w:p>
+    <w:p>
+      <w:pPr>
+        <w:pStyle w:val="ListParagraph"/>
+        <w:numPr>
+          <w:ilvl w:val="0"/>
+          <w:numId w:val="6"/>
+        </w:numPr>
+        <w:jc w:val="both"/>
+      </w:pPr>
+      <w:r>
+        <w:t>Curentul de funcționare 3.2mA</w:t>
+      </w:r>
+    </w:p>
+    <w:p>
+      <w:pPr>
+        <w:pStyle w:val="ListParagraph"/>
+        <w:numPr>
+          <w:ilvl w:val="0"/>
+          <w:numId w:val="6"/>
+        </w:numPr>
+        <w:jc w:val="both"/>
+      </w:pPr>
+      <w:r>
+        <w:t xml:space="preserve">Curent în modul </w:t>
+      </w:r>
+      <w:r>
+        <w:t>„</w:t>
+      </w:r>
+      <w:r>
+        <w:rPr>
+          <w:lang w:val="en-US"/>
+        </w:rPr>
+        <w:t>sleep</w:t>
+      </w:r>
+      <w:r>
+        <w:rPr>
+          <w:lang w:val="en-US"/>
+        </w:rPr>
+        <w:t>”</w:t>
+      </w:r>
+      <w:r>
+        <w:rPr>
+          <w:lang w:val="en-US"/>
+        </w:rPr>
+        <w:t xml:space="preserve"> : 8 </w:t>
+      </w:r>
+      <w:r>
+        <w:rPr>
+          <w:lang w:val="en-US"/>
+        </w:rPr>
+        <w:t>µA</w:t>
+      </w:r>
+    </w:p>
+    <w:p>
+      <w:pPr>
+        <w:pStyle w:val="ListParagraph"/>
+        <w:numPr>
+          <w:ilvl w:val="0"/>
+          <w:numId w:val="6"/>
+        </w:numPr>
+        <w:jc w:val="both"/>
+      </w:pPr>
+      <w:proofErr w:type="spellStart"/>
+      <w:r>
+        <w:rPr>
+          <w:lang w:val="en-US"/>
+        </w:rPr>
+        <w:t>Autotestare</w:t>
+      </w:r>
+      <w:proofErr w:type="spellEnd"/>
+    </w:p>
+    <w:p>
+      <w:pPr>
+        <w:pStyle w:val="Heading3"/>
+      </w:pPr>
+    </w:p>
     <w:p>
       <w:pPr>
         <w:pStyle w:val="Heading3"/>
         <w:numPr>
           <w:ilvl w:val="2"/>
-          <w:numId w:val="3"/>
+          <w:numId w:val="5"/>
         </w:numPr>
         <w:rPr>
           <w:rFonts w:ascii="Times New Roman" w:hAnsi="Times New Roman" w:cs="Times New Roman"/>
+          <w:i/>
           <w:sz w:val="26"/>
           <w:szCs w:val="26"/>
         </w:rPr>
       </w:pPr>
-      <w:bookmarkStart w:id="5" w:name="_Toc136699397"/>
+      <w:bookmarkStart w:id="4" w:name="_Toc136732669"/>
       <w:r>
         <w:rPr>
           <w:rFonts w:ascii="Times New Roman" w:hAnsi="Times New Roman" w:cs="Times New Roman"/>
+          <w:i/>
           <w:sz w:val="26"/>
           <w:szCs w:val="26"/>
         </w:rPr>
-        <w:t>Accelerometru</w:t>
-      </w:r>
-      <w:bookmarkEnd w:id="5"/>
-    </w:p>
-    <w:p/>
-    <w:p>
-      <w:pPr>
-        <w:ind w:firstLine="720"/>
+        <w:t>Caracteristici accelerometru</w:t>
+      </w:r>
+      <w:bookmarkEnd w:id="4"/>
+    </w:p>
+    <w:p/>
+    <w:p>
+      <w:pPr>
+        <w:pStyle w:val="ListParagraph"/>
+        <w:numPr>
+          <w:ilvl w:val="0"/>
+          <w:numId w:val="7"/>
+        </w:numPr>
         <w:jc w:val="both"/>
       </w:pPr>
       <w:r>
-        <w:t xml:space="preserve">Accelerometrul utilizează mase de probă separate pentru fiecare axă. Accelerația induce o deplasare pe masa de probă corespunzatoare, iar senzorii capacitivi detectează </w:t>
-      </w:r>
-      <w:r>
-        <w:t xml:space="preserve">deplasarea </w:t>
-      </w:r>
-      <w:r>
-        <w:t xml:space="preserve">diferențiat. Când dispozitivul este plasat pe o suprafață plană, acesta măsoară 0g pe axele X și Y și +1g pe axa Z. Factorul de scalare al acestuia este calibrat în fabrică și este independent de tensiunea de alimentare. Fiecare senzor are un convertor analog-digital dedicat pentru furnizarea </w:t>
-      </w:r>
-      <w:r>
-        <w:t xml:space="preserve">ieșirilor digitale. Intervalul complet pentru acestea poate fi ajustat la </w:t>
-      </w:r>
-      <w:r>
-        <w:t>±2g, ±4g, ±8g sau ±16g.</w:t>
+        <w:t xml:space="preserve">Curent normal de funcționare </w:t>
+      </w:r>
+      <w:r>
+        <w:t xml:space="preserve">de </w:t>
+      </w:r>
+      <w:r>
+        <w:t>450µA</w:t>
+      </w:r>
+      <w:r>
+        <w:t>.</w:t>
+      </w:r>
+    </w:p>
+    <w:p>
+      <w:pPr>
+        <w:pStyle w:val="ListParagraph"/>
+        <w:numPr>
+          <w:ilvl w:val="0"/>
+          <w:numId w:val="7"/>
+        </w:numPr>
+        <w:jc w:val="both"/>
+      </w:pPr>
+      <w:r>
+        <w:t>Trei axe cu ieșire digitala cu o gamă completa programabilă și convertoare pe 16 biți.</w:t>
+      </w:r>
+    </w:p>
+    <w:p>
+      <w:pPr>
+        <w:pStyle w:val="ListParagraph"/>
+        <w:numPr>
+          <w:ilvl w:val="0"/>
+          <w:numId w:val="7"/>
+        </w:numPr>
+        <w:jc w:val="both"/>
+      </w:pPr>
+      <w:r>
+        <w:t xml:space="preserve">Curent în modul de consum redus de </w:t>
+      </w:r>
+      <w:r>
+        <w:t xml:space="preserve"> 8,4µA la 0,98Hz, 19,8µA la 31,25Hz</w:t>
+      </w:r>
+      <w:r>
+        <w:t>.</w:t>
+      </w:r>
+    </w:p>
+    <w:p>
+      <w:pPr>
+        <w:pStyle w:val="ListParagraph"/>
+        <w:numPr>
+          <w:ilvl w:val="0"/>
+          <w:numId w:val="7"/>
+        </w:numPr>
+        <w:jc w:val="both"/>
+      </w:pPr>
+      <w:r>
+        <w:t xml:space="preserve">Curent în modul </w:t>
+      </w:r>
+      <w:r>
+        <w:t>„</w:t>
+      </w:r>
+      <w:r>
+        <w:t>sleep</w:t>
+      </w:r>
+      <w:r>
+        <w:t xml:space="preserve">” de </w:t>
+      </w:r>
+      <w:r>
+        <w:t>8µA</w:t>
+      </w:r>
+      <w:r>
+        <w:t>.</w:t>
+      </w:r>
+    </w:p>
+    <w:p>
+      <w:pPr>
+        <w:pStyle w:val="ListParagraph"/>
+        <w:numPr>
+          <w:ilvl w:val="0"/>
+          <w:numId w:val="7"/>
+        </w:numPr>
+        <w:jc w:val="both"/>
+      </w:pPr>
+      <w:r>
+        <w:t>Întreruperi programabile de către utilizator.</w:t>
       </w:r>
     </w:p>
     <w:p>
@@ -2091,107 +2768,404 @@
         <w:pStyle w:val="Heading3"/>
         <w:numPr>
           <w:ilvl w:val="2"/>
-          <w:numId w:val="3"/>
+          <w:numId w:val="5"/>
         </w:numPr>
         <w:rPr>
           <w:rFonts w:ascii="Times New Roman" w:hAnsi="Times New Roman" w:cs="Times New Roman"/>
+          <w:i/>
           <w:sz w:val="26"/>
           <w:szCs w:val="26"/>
         </w:rPr>
       </w:pPr>
-      <w:bookmarkStart w:id="6" w:name="_Toc136699398"/>
+      <w:bookmarkStart w:id="5" w:name="_Toc136732670"/>
       <w:r>
         <w:rPr>
           <w:rFonts w:ascii="Times New Roman" w:hAnsi="Times New Roman" w:cs="Times New Roman"/>
+          <w:i/>
           <w:sz w:val="26"/>
           <w:szCs w:val="26"/>
         </w:rPr>
-        <w:t>Magnetometru</w:t>
-      </w:r>
-      <w:bookmarkEnd w:id="6"/>
-    </w:p>
-    <w:p/>
-    <w:p>
-      <w:pPr>
-        <w:ind w:firstLine="720"/>
-      </w:pPr>
-      <w:r>
-        <w:t xml:space="preserve">Magnetometrul cu trei axe utilizează tehnologia </w:t>
-      </w:r>
-      <w:r>
-        <w:t>efectului</w:t>
-      </w:r>
-      <w:r>
-        <w:t xml:space="preserve"> Hall. </w:t>
-      </w:r>
-      <w:r>
-        <w:t xml:space="preserve">Partea magnetometrica a circuitului conține senzori magnetici pentru detectarea magnetismului terestru pe axele X, Y, Z, un senzor de acționare, un lanț de amplificare a semnalului și un circuit aritmetic pentru procesarea semnalului de la fiecare senzor. Fiecare convertor analog-digital are 16 biți și o </w:t>
-      </w:r>
-      <w:r>
-        <w:t xml:space="preserve">gamă completa de </w:t>
-      </w:r>
-      <w:r>
-        <w:t>±4800 µT.</w:t>
-      </w:r>
+        <w:t>Caracteristici magnetometru</w:t>
+      </w:r>
+      <w:bookmarkEnd w:id="5"/>
+    </w:p>
+    <w:p/>
+    <w:p>
+      <w:pPr>
+        <w:pStyle w:val="ListParagraph"/>
+        <w:numPr>
+          <w:ilvl w:val="0"/>
+          <w:numId w:val="9"/>
+        </w:numPr>
+        <w:jc w:val="both"/>
+      </w:pPr>
+      <w:r>
+        <w:t>Senzor magnetic cu efect Hall monolitic pe trei axe din siliciu.</w:t>
+      </w:r>
+    </w:p>
+    <w:p>
+      <w:pPr>
+        <w:pStyle w:val="ListParagraph"/>
+        <w:numPr>
+          <w:ilvl w:val="0"/>
+          <w:numId w:val="9"/>
+        </w:numPr>
+        <w:jc w:val="both"/>
+      </w:pPr>
+      <w:r>
+        <w:t xml:space="preserve">Rezoluție a datelor de ieșire de 14 biți </w:t>
+      </w:r>
+      <w:r>
+        <w:t>(0.6µT/LSB)</w:t>
+      </w:r>
+      <w:r>
+        <w:t>.</w:t>
+      </w:r>
+    </w:p>
+    <w:p>
+      <w:pPr>
+        <w:pStyle w:val="ListParagraph"/>
+        <w:numPr>
+          <w:ilvl w:val="0"/>
+          <w:numId w:val="9"/>
+        </w:numPr>
+        <w:jc w:val="both"/>
+      </w:pPr>
+      <w:r>
+        <w:t>Limita maximă de măsurare este de ±4800µT</w:t>
+      </w:r>
+      <w:r>
+        <w:t>.</w:t>
+      </w:r>
+    </w:p>
+    <w:p>
+      <w:pPr>
+        <w:pStyle w:val="ListParagraph"/>
+        <w:numPr>
+          <w:ilvl w:val="0"/>
+          <w:numId w:val="9"/>
+        </w:numPr>
+        <w:jc w:val="both"/>
+      </w:pPr>
+      <w:r>
+        <w:t xml:space="preserve">Curentul de funcționare normală a magnetometrului 280µA la o rată </w:t>
+      </w:r>
+      <w:r>
+        <w:t>de 8Hz</w:t>
+      </w:r>
+    </w:p>
+    <w:p>
+      <w:pPr>
+        <w:pStyle w:val="ListParagraph"/>
+        <w:numPr>
+          <w:ilvl w:val="0"/>
+          <w:numId w:val="9"/>
+        </w:numPr>
+        <w:jc w:val="both"/>
+      </w:pPr>
+      <w:r>
+        <w:t>Autotestare</w:t>
+      </w:r>
+    </w:p>
+    <w:p>
+      <w:pPr>
+        <w:jc w:val="both"/>
+      </w:pPr>
     </w:p>
     <w:p>
       <w:pPr>
         <w:pStyle w:val="Heading3"/>
+        <w:numPr>
+          <w:ilvl w:val="2"/>
+          <w:numId w:val="5"/>
+        </w:numPr>
         <w:rPr>
           <w:rFonts w:ascii="Times New Roman" w:hAnsi="Times New Roman" w:cs="Times New Roman"/>
+          <w:i/>
           <w:sz w:val="26"/>
           <w:szCs w:val="26"/>
         </w:rPr>
       </w:pPr>
-    </w:p>
-    <w:p>
-      <w:pPr>
-        <w:ind w:firstLine="720"/>
-      </w:pPr>
-    </w:p>
-    <w:p>
-      <w:pPr>
-        <w:ind w:firstLine="720"/>
-      </w:pPr>
-    </w:p>
-    <w:p/>
-    <w:p>
-      <w:pPr>
+      <w:bookmarkStart w:id="6" w:name="_Toc136732671"/>
+      <w:r>
+        <w:rPr>
+          <w:rFonts w:ascii="Times New Roman" w:hAnsi="Times New Roman" w:cs="Times New Roman"/>
+          <w:i/>
+          <w:sz w:val="26"/>
+          <w:szCs w:val="26"/>
+        </w:rPr>
+        <w:t>Alte caracteristici ale plăcii de dezvoltare MPU-9250</w:t>
+      </w:r>
+      <w:bookmarkEnd w:id="6"/>
+    </w:p>
+    <w:p/>
+    <w:p>
+      <w:pPr>
+        <w:pStyle w:val="ListParagraph"/>
+        <w:numPr>
+          <w:ilvl w:val="0"/>
+          <w:numId w:val="10"/>
+        </w:numPr>
         <w:jc w:val="both"/>
       </w:pPr>
+      <w:r>
+        <w:t>Magistrala I2C pentru citirea datelor de la senzori externi</w:t>
+      </w:r>
+    </w:p>
+    <w:p>
+      <w:pPr>
+        <w:pStyle w:val="ListParagraph"/>
+        <w:numPr>
+          <w:ilvl w:val="0"/>
+          <w:numId w:val="10"/>
+        </w:numPr>
+        <w:jc w:val="both"/>
+      </w:pPr>
+      <w:r>
+        <w:t>3.5 mA curent de funcționare atunci cand toate cele nouă axe de detectare a mișcării și DMP sunt activate.</w:t>
+      </w:r>
+    </w:p>
+    <w:p>
+      <w:pPr>
+        <w:pStyle w:val="ListParagraph"/>
+        <w:numPr>
+          <w:ilvl w:val="0"/>
+          <w:numId w:val="10"/>
+        </w:numPr>
+        <w:jc w:val="both"/>
+      </w:pPr>
+      <w:r>
+        <w:t>Tensiune de alimentare de la 2.4V la 3.6V</w:t>
+      </w:r>
+    </w:p>
+    <w:p>
+      <w:pPr>
+        <w:pStyle w:val="ListParagraph"/>
+        <w:numPr>
+          <w:ilvl w:val="0"/>
+          <w:numId w:val="10"/>
+        </w:numPr>
+        <w:jc w:val="both"/>
+      </w:pPr>
+      <w:r>
+        <w:t>Buffer FIFO de 512 octeti care asigură procesorului de aplicații să citească mai multe date simultan</w:t>
+      </w:r>
+    </w:p>
+    <w:p>
+      <w:pPr>
+        <w:pStyle w:val="ListParagraph"/>
+        <w:numPr>
+          <w:ilvl w:val="0"/>
+          <w:numId w:val="10"/>
+        </w:numPr>
+        <w:jc w:val="both"/>
+      </w:pPr>
+      <w:r>
+        <w:t xml:space="preserve">Senzor de temperatură </w:t>
+      </w:r>
+    </w:p>
+    <w:p>
+      <w:pPr>
+        <w:pStyle w:val="ListParagraph"/>
+        <w:numPr>
+          <w:ilvl w:val="0"/>
+          <w:numId w:val="10"/>
+        </w:numPr>
+        <w:jc w:val="both"/>
+      </w:pPr>
+      <w:r>
+        <w:t>Tolerantă la șocuri de 10.000 g</w:t>
+      </w:r>
+    </w:p>
+    <w:p>
+      <w:pPr>
+        <w:pStyle w:val="ListParagraph"/>
+        <w:numPr>
+          <w:ilvl w:val="0"/>
+          <w:numId w:val="10"/>
+        </w:numPr>
+        <w:jc w:val="both"/>
+      </w:pPr>
+      <w:r>
+        <w:t>Mod rapid pentru comunicarea I2C cu toate registrele de 400kHz.</w:t>
+      </w:r>
+    </w:p>
+    <w:p>
+      <w:pPr>
+        <w:pStyle w:val="ListParagraph"/>
+        <w:numPr>
+          <w:ilvl w:val="0"/>
+          <w:numId w:val="10"/>
+        </w:numPr>
+        <w:jc w:val="both"/>
+      </w:pPr>
+      <w:r>
+        <w:t xml:space="preserve">Interfață seriala SPI de 1MHz pentru comunicarea cu toate registrele. </w:t>
+      </w:r>
     </w:p>
     <w:p>
       <w:pPr>
         <w:pStyle w:val="ListParagraph"/>
         <w:jc w:val="both"/>
       </w:pPr>
-    </w:p>
-    <w:p/>
-    <w:p/>
+      <w:bookmarkStart w:id="7" w:name="_GoBack"/>
+      <w:bookmarkEnd w:id="7"/>
+    </w:p>
     <w:p>
       <w:pPr>
         <w:pStyle w:val="Heading2"/>
-        <w:ind w:left="390"/>
+        <w:numPr>
+          <w:ilvl w:val="1"/>
+          <w:numId w:val="4"/>
+        </w:numPr>
         <w:rPr>
           <w:rFonts w:ascii="Times New Roman" w:hAnsi="Times New Roman" w:cs="Times New Roman"/>
           <w:b/>
           <w:i/>
         </w:rPr>
       </w:pPr>
-    </w:p>
-    <w:p/>
-    <w:p>
-      <w:pPr>
+      <w:r>
+        <w:rPr>
+          <w:rFonts w:ascii="Times New Roman" w:hAnsi="Times New Roman" w:cs="Times New Roman"/>
+          <w:b/>
+          <w:i/>
+        </w:rPr>
+        <w:lastRenderedPageBreak/>
+        <w:t xml:space="preserve"> </w:t>
+      </w:r>
+      <w:bookmarkStart w:id="8" w:name="_Toc136732672"/>
+      <w:r>
+        <w:rPr>
+          <w:rFonts w:ascii="Times New Roman" w:hAnsi="Times New Roman" w:cs="Times New Roman"/>
+          <w:b/>
+          <w:i/>
+        </w:rPr>
+        <w:t>Convertori analog-digitali pe 16 biți</w:t>
+      </w:r>
+      <w:bookmarkEnd w:id="8"/>
+    </w:p>
+    <w:p/>
+    <w:p>
+      <w:pPr>
+        <w:pStyle w:val="Heading3"/>
+        <w:numPr>
+          <w:ilvl w:val="2"/>
+          <w:numId w:val="4"/>
+        </w:numPr>
+        <w:rPr>
+          <w:rFonts w:ascii="Times New Roman" w:hAnsi="Times New Roman" w:cs="Times New Roman"/>
+          <w:i/>
+          <w:sz w:val="26"/>
+          <w:szCs w:val="26"/>
+        </w:rPr>
+      </w:pPr>
+      <w:bookmarkStart w:id="9" w:name="_Toc136732673"/>
+      <w:r>
+        <w:rPr>
+          <w:rFonts w:ascii="Times New Roman" w:hAnsi="Times New Roman" w:cs="Times New Roman"/>
+          <w:i/>
+          <w:sz w:val="26"/>
+          <w:szCs w:val="26"/>
+        </w:rPr>
+        <w:t>Giroscop</w:t>
+      </w:r>
+      <w:bookmarkEnd w:id="9"/>
+    </w:p>
+    <w:p/>
+    <w:p>
+      <w:pPr>
+        <w:ind w:firstLine="720"/>
         <w:jc w:val="both"/>
       </w:pPr>
-    </w:p>
-    <w:p>
-      <w:pPr>
+      <w:r>
+        <w:t>Atunci cand giroscopul este rotit în jurul oricărei dintre axele X,Y, Z efectul Coriolis provoacă o vibrație care este detectată de un di</w:t>
+      </w:r>
+      <w:r>
+        <w:t>spozitiv</w:t>
+      </w:r>
+      <w:r>
+        <w:t xml:space="preserve"> de preluare capacitivă. Semnalul obținut este amplificat, demodulat și filtrat pentru a produce o tensiune care este proporțională cu viteza unghiulară. Această tensiune este transformată prin intermediul </w:t>
+      </w:r>
+      <w:r>
+        <w:t>convertor</w:t>
+      </w:r>
+      <w:r>
+        <w:t>ului analog-digital</w:t>
+      </w:r>
+      <w:r>
+        <w:t xml:space="preserve"> care eșantioneaza fiecare axă.</w:t>
+      </w:r>
+      <w:r>
+        <w:t xml:space="preserve"> Intervalul maxim al senzorului pentru fiecare axă poate fi programat digital </w:t>
+      </w:r>
+      <w:r>
+        <w:t xml:space="preserve">la </w:t>
+      </w:r>
+      <w:r>
+        <w:t xml:space="preserve">±250, ±500, ±1000 sau </w:t>
+      </w:r>
+      <w:r>
+        <w:t xml:space="preserve">la </w:t>
+      </w:r>
+      <w:r>
+        <w:t>±2000 g</w:t>
+      </w:r>
+      <w:r>
+        <w:t>rade pe secundă (dps</w:t>
+      </w:r>
+      <w:r>
+        <w:t>). Rata de eșantionare a convertorului analog-digital este programabilă de la 8000 de eșantioane pe secundă până la 3.9 eșantioane pe secundă.</w:t>
+      </w:r>
+    </w:p>
+    <w:p/>
+    <w:p>
+      <w:pPr>
+        <w:pStyle w:val="Heading3"/>
+        <w:numPr>
+          <w:ilvl w:val="2"/>
+          <w:numId w:val="4"/>
+        </w:numPr>
+        <w:rPr>
+          <w:rFonts w:ascii="Times New Roman" w:hAnsi="Times New Roman" w:cs="Times New Roman"/>
+          <w:i/>
+          <w:sz w:val="26"/>
+          <w:szCs w:val="26"/>
+        </w:rPr>
+      </w:pPr>
+      <w:bookmarkStart w:id="10" w:name="_Toc136732674"/>
+      <w:r>
+        <w:rPr>
+          <w:rFonts w:ascii="Times New Roman" w:hAnsi="Times New Roman" w:cs="Times New Roman"/>
+          <w:i/>
+          <w:sz w:val="26"/>
+          <w:szCs w:val="26"/>
+        </w:rPr>
+        <w:t>Accelerometru</w:t>
+      </w:r>
+      <w:bookmarkEnd w:id="10"/>
+    </w:p>
+    <w:p/>
+    <w:p>
+      <w:pPr>
+        <w:ind w:firstLine="720"/>
         <w:jc w:val="both"/>
       </w:pPr>
-    </w:p>
-    <w:p/>
-    <w:p/>
+      <w:r>
+        <w:t xml:space="preserve">Accelerometrul utilizează mase de probă separate pentru fiecare axă. Accelerația induce o deplasare pe masa de probă corespunzatoare, iar senzorii capacitivi detectează </w:t>
+      </w:r>
+      <w:r>
+        <w:t xml:space="preserve">deplasarea </w:t>
+      </w:r>
+      <w:r>
+        <w:t xml:space="preserve">diferențiat. Când dispozitivul este plasat pe o suprafață plană, acesta măsoară 0g pe axele X și Y și +1g pe axa Z. Factorul de scalare al acestuia este calibrat în fabrică și este independent de tensiunea de alimentare. Fiecare senzor are un convertor analog-digital dedicat pentru furnizarea </w:t>
+      </w:r>
+      <w:r>
+        <w:t xml:space="preserve">ieșirilor digitale. Intervalul complet pentru acestea poate fi ajustat la </w:t>
+      </w:r>
+      <w:r>
+        <w:t>±2g, ±4g, ±8g sau ±16g.</w:t>
+      </w:r>
+    </w:p>
     <w:p>
       <w:pPr>
         <w:jc w:val="both"/>
@@ -2199,24 +3173,152 @@
     </w:p>
     <w:p>
       <w:pPr>
+        <w:pStyle w:val="Heading3"/>
+        <w:numPr>
+          <w:ilvl w:val="2"/>
+          <w:numId w:val="4"/>
+        </w:numPr>
+        <w:rPr>
+          <w:rFonts w:ascii="Times New Roman" w:hAnsi="Times New Roman" w:cs="Times New Roman"/>
+          <w:i/>
+          <w:sz w:val="26"/>
+          <w:szCs w:val="26"/>
+        </w:rPr>
+      </w:pPr>
+      <w:bookmarkStart w:id="11" w:name="_Toc136732675"/>
+      <w:r>
+        <w:rPr>
+          <w:rFonts w:ascii="Times New Roman" w:hAnsi="Times New Roman" w:cs="Times New Roman"/>
+          <w:i/>
+          <w:sz w:val="26"/>
+          <w:szCs w:val="26"/>
+        </w:rPr>
+        <w:t>Magnetometru</w:t>
+      </w:r>
+      <w:bookmarkEnd w:id="11"/>
+    </w:p>
+    <w:p/>
+    <w:p>
+      <w:pPr>
+        <w:ind w:firstLine="720"/>
         <w:jc w:val="both"/>
       </w:pPr>
-    </w:p>
-    <w:p>
-      <w:pPr>
+      <w:r>
+        <w:t xml:space="preserve">Magnetometrul cu trei axe utilizează tehnologia </w:t>
+      </w:r>
+      <w:r>
+        <w:t>efectului</w:t>
+      </w:r>
+      <w:r>
+        <w:t xml:space="preserve"> Hall. </w:t>
+      </w:r>
+      <w:r>
+        <w:t xml:space="preserve">Partea magnetometrica a circuitului conține senzori magnetici pentru detectarea magnetismului terestru pe axele X, Y, Z, un senzor de acționare, un lanț de amplificare a semnalului și un circuit aritmetic pentru procesarea semnalului de la fiecare senzor. Fiecare convertor analog-digital are 16 biți și o </w:t>
+      </w:r>
+      <w:r>
+        <w:t xml:space="preserve">gamă completa de </w:t>
+      </w:r>
+      <w:r>
+        <w:t>±4800 µT.</w:t>
+      </w:r>
+    </w:p>
+    <w:p>
+      <w:pPr>
+        <w:ind w:firstLine="720"/>
+      </w:pPr>
+    </w:p>
+    <w:p>
+      <w:pPr>
+        <w:ind w:firstLine="720"/>
+      </w:pPr>
+    </w:p>
+    <w:p/>
+    <w:p>
+      <w:pPr>
+        <w:pStyle w:val="Heading2"/>
+        <w:rPr>
+          <w:rFonts w:ascii="Times New Roman" w:hAnsi="Times New Roman" w:cs="Times New Roman"/>
+        </w:rPr>
+      </w:pPr>
+    </w:p>
+    <w:p>
+      <w:pPr>
+        <w:pStyle w:val="Heading2"/>
+        <w:rPr>
+          <w:rFonts w:ascii="Times New Roman" w:hAnsi="Times New Roman" w:cs="Times New Roman"/>
+          <w:b/>
+          <w:i/>
+        </w:rPr>
+      </w:pPr>
+      <w:bookmarkStart w:id="12" w:name="_Toc136732676"/>
+      <w:r>
+        <w:rPr>
+          <w:rFonts w:ascii="Times New Roman" w:hAnsi="Times New Roman" w:cs="Times New Roman"/>
+          <w:b/>
+          <w:i/>
+        </w:rPr>
+        <w:t>1.3</w:t>
+      </w:r>
+      <w:r>
+        <w:rPr>
+          <w:rFonts w:ascii="Times New Roman" w:hAnsi="Times New Roman" w:cs="Times New Roman"/>
+          <w:b/>
+          <w:i/>
+        </w:rPr>
+        <w:t xml:space="preserve"> </w:t>
+      </w:r>
+      <w:r>
+        <w:rPr>
+          <w:rFonts w:ascii="Times New Roman" w:hAnsi="Times New Roman" w:cs="Times New Roman"/>
+          <w:b/>
+          <w:i/>
+        </w:rPr>
+        <w:t>Digital Motion Processor(DMP)</w:t>
+      </w:r>
+      <w:bookmarkEnd w:id="12"/>
+    </w:p>
+    <w:p/>
+    <w:p>
+      <w:pPr>
+        <w:ind w:firstLine="390"/>
         <w:jc w:val="both"/>
       </w:pPr>
-    </w:p>
-    <w:p/>
-    <w:p/>
-    <w:p/>
-    <w:p/>
-    <w:p/>
-    <w:p/>
-    <w:p>
-      <w:pPr>
+      <w:r>
+        <w:t xml:space="preserve">Procesorul încorporat este integrat MPU-9250 și transferă calculul algoritmilor de la procesorul gazdă. </w:t>
+      </w:r>
+      <w:r>
+        <w:t>DMP-ul achiziționează datele de la accelerometru, giroscop, magnetometru și senzori externi procesându-le. Acesta are posibilitatea de a accesa unul d</w:t>
+      </w:r>
+      <w:r>
+        <w:t>intre pinii externi ai MPU-9250 care poate fi utilizat în generarea de intreruperi. Pinul</w:t>
+      </w:r>
+      <w:r>
+        <w:t xml:space="preserve"> 12 </w:t>
+      </w:r>
+      <w:r>
+        <w:t xml:space="preserve">trebuie conectat pe un altul de pe procesorul gazdă care o și trezește din modul </w:t>
+      </w:r>
+      <w:r>
+        <w:rPr>
+          <w:lang w:val="en-US"/>
+        </w:rPr>
+        <w:t>“suspend”.</w:t>
+      </w:r>
+      <w:r>
+        <w:t xml:space="preserve"> </w:t>
+      </w:r>
+    </w:p>
+    <w:p>
+      <w:pPr>
+        <w:ind w:firstLine="390"/>
         <w:jc w:val="both"/>
       </w:pPr>
+      <w:r>
+        <w:t>Scopul DMP este de a descărca puterea de procesare de la procesorul gazdă, cât și cerințele de sincronizare. Acesta poate fi folosit ca un instrument de minimizare a puterii, pentru simplificarea sincronizarii și</w:t>
+      </w:r>
+      <w:r>
+        <w:t xml:space="preserve"> arhitecturii software lucruri utile într-o aplicație.</w:t>
+      </w:r>
     </w:p>
     <w:p>
       <w:pPr>
@@ -2225,15 +3327,100 @@
     </w:p>
     <w:p>
       <w:pPr>
+        <w:ind w:left="390"/>
         <w:jc w:val="both"/>
       </w:pPr>
     </w:p>
+    <w:p>
+      <w:pPr>
+        <w:ind w:firstLine="720"/>
+      </w:pPr>
+    </w:p>
+    <w:p>
+      <w:pPr>
+        <w:ind w:firstLine="720"/>
+      </w:pPr>
+    </w:p>
+    <w:p/>
+    <w:p>
+      <w:pPr>
+        <w:jc w:val="both"/>
+      </w:pPr>
+    </w:p>
+    <w:p>
+      <w:pPr>
+        <w:pStyle w:val="ListParagraph"/>
+        <w:jc w:val="both"/>
+      </w:pPr>
+    </w:p>
+    <w:p/>
+    <w:p/>
+    <w:p>
+      <w:pPr>
+        <w:pStyle w:val="Heading2"/>
+        <w:ind w:left="390"/>
+        <w:rPr>
+          <w:rFonts w:ascii="Times New Roman" w:hAnsi="Times New Roman" w:cs="Times New Roman"/>
+          <w:b/>
+          <w:i/>
+        </w:rPr>
+      </w:pPr>
+    </w:p>
+    <w:p/>
+    <w:p>
+      <w:pPr>
+        <w:jc w:val="both"/>
+      </w:pPr>
+    </w:p>
+    <w:p>
+      <w:pPr>
+        <w:jc w:val="both"/>
+      </w:pPr>
+    </w:p>
+    <w:p/>
+    <w:p/>
+    <w:p>
+      <w:pPr>
+        <w:jc w:val="both"/>
+      </w:pPr>
+    </w:p>
+    <w:p>
+      <w:pPr>
+        <w:jc w:val="both"/>
+      </w:pPr>
+    </w:p>
+    <w:p>
+      <w:pPr>
+        <w:jc w:val="both"/>
+      </w:pPr>
+    </w:p>
+    <w:p/>
+    <w:p/>
+    <w:p/>
+    <w:p/>
+    <w:p/>
+    <w:p/>
+    <w:p>
+      <w:pPr>
+        <w:jc w:val="both"/>
+      </w:pPr>
+    </w:p>
+    <w:p>
+      <w:pPr>
+        <w:jc w:val="both"/>
+      </w:pPr>
+    </w:p>
+    <w:p>
+      <w:pPr>
+        <w:jc w:val="both"/>
+      </w:pPr>
+    </w:p>
     <w:p/>
     <w:p/>
     <w:p/>
     <w:sectPr>
-      <w:footerReference w:type="default" r:id="rId10"/>
-      <w:footerReference w:type="first" r:id="rId11"/>
+      <w:footerReference w:type="default" r:id="rId9"/>
+      <w:footerReference w:type="first" r:id="rId10"/>
       <w:pgSz w:w="12240" w:h="15840"/>
       <w:pgMar w:top="1440" w:right="1440" w:bottom="1440" w:left="1440" w:header="720" w:footer="720" w:gutter="0"/>
       <w:cols w:space="720"/>
@@ -2263,16 +3450,6 @@
 </file>
 
 <file path=word/footer1.xml><?xml version="1.0" encoding="utf-8"?>
-<w:ftr xmlns:wpc="http://schemas.microsoft.com/office/word/2010/wordprocessingCanvas" xmlns:cx="http://schemas.microsoft.com/office/drawing/2014/chartex" xmlns:cx1="http://schemas.microsoft.com/office/drawing/2015/9/8/chartex" xmlns:mc="http://schemas.openxmlformats.org/markup-compatibility/2006" xmlns:o="urn:schemas-microsoft-com:office:office" xmlns:r="http://schemas.openxmlformats.org/officeDocument/2006/relationships" xmlns:m="http://schemas.openxmlformats.org/officeDocument/2006/math" xmlns:v="urn:schemas-microsoft-com:vml" xmlns:wp14="http://schemas.microsoft.com/office/word/2010/wordprocessingDrawing" xmlns:wp="http://schemas.openxmlformats.org/drawingml/2006/wordprocessingDrawing" xmlns:w10="urn:schemas-microsoft-com:office:word" xmlns:w="http://schemas.openxmlformats.org/wordprocessingml/2006/main" xmlns:w14="http://schemas.microsoft.com/office/word/2010/wordml" xmlns:w15="http://schemas.microsoft.com/office/word/2012/wordml" xmlns:w16se="http://schemas.microsoft.com/office/word/2015/wordml/symex" xmlns:wpg="http://schemas.microsoft.com/office/word/2010/wordprocessingGroup" xmlns:wpi="http://schemas.microsoft.com/office/word/2010/wordprocessingInk" xmlns:wne="http://schemas.microsoft.com/office/word/2006/wordml" xmlns:wps="http://schemas.microsoft.com/office/word/2010/wordprocessingShape" mc:Ignorable="w14 w15 w16se wp14">
-  <w:p>
-    <w:pPr>
-      <w:pStyle w:val="Footer"/>
-    </w:pPr>
-  </w:p>
-</w:ftr>
-</file>
-
-<file path=word/footer2.xml><?xml version="1.0" encoding="utf-8"?>
 <w:ftr xmlns:wpc="http://schemas.microsoft.com/office/word/2010/wordprocessingCanvas" xmlns:cx="http://schemas.microsoft.com/office/drawing/2014/chartex" xmlns:cx1="http://schemas.microsoft.com/office/drawing/2015/9/8/chartex" xmlns:mc="http://schemas.openxmlformats.org/markup-compatibility/2006" xmlns:o="urn:schemas-microsoft-com:office:office" xmlns:r="http://schemas.openxmlformats.org/officeDocument/2006/relationships" xmlns:m="http://schemas.openxmlformats.org/officeDocument/2006/math" xmlns:v="urn:schemas-microsoft-com:vml" xmlns:wp14="http://schemas.microsoft.com/office/word/2010/wordprocessingDrawing" xmlns:wp="http://schemas.openxmlformats.org/drawingml/2006/wordprocessingDrawing" xmlns:w10="urn:schemas-microsoft-com:office:word" xmlns:w="http://schemas.openxmlformats.org/wordprocessingml/2006/main" xmlns:w14="http://schemas.microsoft.com/office/word/2010/wordml" xmlns:w15="http://schemas.microsoft.com/office/word/2012/wordml" xmlns:w16se="http://schemas.microsoft.com/office/word/2015/wordml/symex" xmlns:wpg="http://schemas.microsoft.com/office/word/2010/wordprocessingGroup" xmlns:wpi="http://schemas.microsoft.com/office/word/2010/wordprocessingInk" xmlns:wne="http://schemas.microsoft.com/office/word/2006/wordml" xmlns:wps="http://schemas.microsoft.com/office/word/2010/wordprocessingShape" mc:Ignorable="w14 w15 w16se wp14">
   <w:p>
     <w:pPr>
@@ -2287,7 +3464,7 @@
 </w:ftr>
 </file>
 
-<file path=word/footer3.xml><?xml version="1.0" encoding="utf-8"?>
+<file path=word/footer2.xml><?xml version="1.0" encoding="utf-8"?>
 <w:ftr xmlns:wpc="http://schemas.microsoft.com/office/word/2010/wordprocessingCanvas" xmlns:cx="http://schemas.microsoft.com/office/drawing/2014/chartex" xmlns:cx1="http://schemas.microsoft.com/office/drawing/2015/9/8/chartex" xmlns:mc="http://schemas.openxmlformats.org/markup-compatibility/2006" xmlns:o="urn:schemas-microsoft-com:office:office" xmlns:r="http://schemas.openxmlformats.org/officeDocument/2006/relationships" xmlns:m="http://schemas.openxmlformats.org/officeDocument/2006/math" xmlns:v="urn:schemas-microsoft-com:vml" xmlns:wp14="http://schemas.microsoft.com/office/word/2010/wordprocessingDrawing" xmlns:wp="http://schemas.openxmlformats.org/drawingml/2006/wordprocessingDrawing" xmlns:w10="urn:schemas-microsoft-com:office:word" xmlns:w="http://schemas.openxmlformats.org/wordprocessingml/2006/main" xmlns:w14="http://schemas.microsoft.com/office/word/2010/wordml" xmlns:w15="http://schemas.microsoft.com/office/word/2012/wordml" xmlns:w16se="http://schemas.microsoft.com/office/word/2015/wordml/symex" xmlns:wpg="http://schemas.microsoft.com/office/word/2010/wordprocessingGroup" xmlns:wpi="http://schemas.microsoft.com/office/word/2010/wordprocessingInk" xmlns:wne="http://schemas.microsoft.com/office/word/2006/wordml" xmlns:wps="http://schemas.microsoft.com/office/word/2010/wordprocessingShape" mc:Ignorable="w14 w15 w16se wp14">
   <w:p>
     <w:pPr>
@@ -2297,7 +3474,7 @@
 </w:ftr>
 </file>
 
-<file path=word/footer4.xml><?xml version="1.0" encoding="utf-8"?>
+<file path=word/footer3.xml><?xml version="1.0" encoding="utf-8"?>
 <w:ftr xmlns:wpc="http://schemas.microsoft.com/office/word/2010/wordprocessingCanvas" xmlns:cx="http://schemas.microsoft.com/office/drawing/2014/chartex" xmlns:cx1="http://schemas.microsoft.com/office/drawing/2015/9/8/chartex" xmlns:mc="http://schemas.openxmlformats.org/markup-compatibility/2006" xmlns:o="urn:schemas-microsoft-com:office:office" xmlns:r="http://schemas.openxmlformats.org/officeDocument/2006/relationships" xmlns:m="http://schemas.openxmlformats.org/officeDocument/2006/math" xmlns:v="urn:schemas-microsoft-com:vml" xmlns:wp14="http://schemas.microsoft.com/office/word/2010/wordprocessingDrawing" xmlns:wp="http://schemas.openxmlformats.org/drawingml/2006/wordprocessingDrawing" xmlns:w10="urn:schemas-microsoft-com:office:word" xmlns:w="http://schemas.openxmlformats.org/wordprocessingml/2006/main" xmlns:w14="http://schemas.microsoft.com/office/word/2010/wordml" xmlns:w15="http://schemas.microsoft.com/office/word/2012/wordml" xmlns:w16se="http://schemas.microsoft.com/office/word/2015/wordml/symex" xmlns:wpg="http://schemas.microsoft.com/office/word/2010/wordprocessingGroup" xmlns:wpi="http://schemas.microsoft.com/office/word/2010/wordprocessingInk" xmlns:wne="http://schemas.microsoft.com/office/word/2006/wordml" xmlns:wps="http://schemas.microsoft.com/office/word/2010/wordprocessingShape" mc:Ignorable="w14 w15 w16se wp14">
   <w:p>
     <w:pPr>
@@ -2468,6 +3645,119 @@
 <file path=word/numbering.xml><?xml version="1.0" encoding="utf-8"?>
 <w:numbering xmlns:wpc="http://schemas.microsoft.com/office/word/2010/wordprocessingCanvas" xmlns:cx="http://schemas.microsoft.com/office/drawing/2014/chartex" xmlns:cx1="http://schemas.microsoft.com/office/drawing/2015/9/8/chartex" xmlns:mc="http://schemas.openxmlformats.org/markup-compatibility/2006" xmlns:o="urn:schemas-microsoft-com:office:office" xmlns:r="http://schemas.openxmlformats.org/officeDocument/2006/relationships" xmlns:m="http://schemas.openxmlformats.org/officeDocument/2006/math" xmlns:v="urn:schemas-microsoft-com:vml" xmlns:wp14="http://schemas.microsoft.com/office/word/2010/wordprocessingDrawing" xmlns:wp="http://schemas.openxmlformats.org/drawingml/2006/wordprocessingDrawing" xmlns:w10="urn:schemas-microsoft-com:office:word" xmlns:w="http://schemas.openxmlformats.org/wordprocessingml/2006/main" xmlns:w14="http://schemas.microsoft.com/office/word/2010/wordml" xmlns:w15="http://schemas.microsoft.com/office/word/2012/wordml" xmlns:w16se="http://schemas.microsoft.com/office/word/2015/wordml/symex" xmlns:wpg="http://schemas.microsoft.com/office/word/2010/wordprocessingGroup" xmlns:wpi="http://schemas.microsoft.com/office/word/2010/wordprocessingInk" xmlns:wne="http://schemas.microsoft.com/office/word/2006/wordml" xmlns:wps="http://schemas.microsoft.com/office/word/2010/wordprocessingShape" mc:Ignorable="w14 w15 w16se wp14">
   <w:abstractNum w:abstractNumId="0" w15:restartNumberingAfterBreak="0">
+    <w:nsid w:val="1FFA0454"/>
+    <w:multiLevelType w:val="hybridMultilevel"/>
+    <w:tmpl w:val="72DA9FDA"/>
+    <w:lvl w:ilvl="0" w:tplc="04090001">
+      <w:start w:val="1"/>
+      <w:numFmt w:val="bullet"/>
+      <w:lvlText w:val=""/>
+      <w:lvlJc w:val="left"/>
+      <w:pPr>
+        <w:ind w:left="788" w:hanging="360"/>
+      </w:pPr>
+      <w:rPr>
+        <w:rFonts w:ascii="Symbol" w:hAnsi="Symbol" w:hint="default"/>
+      </w:rPr>
+    </w:lvl>
+    <w:lvl w:ilvl="1" w:tplc="04090003" w:tentative="1">
+      <w:start w:val="1"/>
+      <w:numFmt w:val="bullet"/>
+      <w:lvlText w:val="o"/>
+      <w:lvlJc w:val="left"/>
+      <w:pPr>
+        <w:ind w:left="1508" w:hanging="360"/>
+      </w:pPr>
+      <w:rPr>
+        <w:rFonts w:ascii="Courier New" w:hAnsi="Courier New" w:cs="Courier New" w:hint="default"/>
+      </w:rPr>
+    </w:lvl>
+    <w:lvl w:ilvl="2" w:tplc="04090005" w:tentative="1">
+      <w:start w:val="1"/>
+      <w:numFmt w:val="bullet"/>
+      <w:lvlText w:val=""/>
+      <w:lvlJc w:val="left"/>
+      <w:pPr>
+        <w:ind w:left="2228" w:hanging="360"/>
+      </w:pPr>
+      <w:rPr>
+        <w:rFonts w:ascii="Wingdings" w:hAnsi="Wingdings" w:hint="default"/>
+      </w:rPr>
+    </w:lvl>
+    <w:lvl w:ilvl="3" w:tplc="04090001" w:tentative="1">
+      <w:start w:val="1"/>
+      <w:numFmt w:val="bullet"/>
+      <w:lvlText w:val=""/>
+      <w:lvlJc w:val="left"/>
+      <w:pPr>
+        <w:ind w:left="2948" w:hanging="360"/>
+      </w:pPr>
+      <w:rPr>
+        <w:rFonts w:ascii="Symbol" w:hAnsi="Symbol" w:hint="default"/>
+      </w:rPr>
+    </w:lvl>
+    <w:lvl w:ilvl="4" w:tplc="04090003" w:tentative="1">
+      <w:start w:val="1"/>
+      <w:numFmt w:val="bullet"/>
+      <w:lvlText w:val="o"/>
+      <w:lvlJc w:val="left"/>
+      <w:pPr>
+        <w:ind w:left="3668" w:hanging="360"/>
+      </w:pPr>
+      <w:rPr>
+        <w:rFonts w:ascii="Courier New" w:hAnsi="Courier New" w:cs="Courier New" w:hint="default"/>
+      </w:rPr>
+    </w:lvl>
+    <w:lvl w:ilvl="5" w:tplc="04090005" w:tentative="1">
+      <w:start w:val="1"/>
+      <w:numFmt w:val="bullet"/>
+      <w:lvlText w:val=""/>
+      <w:lvlJc w:val="left"/>
+      <w:pPr>
+        <w:ind w:left="4388" w:hanging="360"/>
+      </w:pPr>
+      <w:rPr>
+        <w:rFonts w:ascii="Wingdings" w:hAnsi="Wingdings" w:hint="default"/>
+      </w:rPr>
+    </w:lvl>
+    <w:lvl w:ilvl="6" w:tplc="04090001" w:tentative="1">
+      <w:start w:val="1"/>
+      <w:numFmt w:val="bullet"/>
+      <w:lvlText w:val=""/>
+      <w:lvlJc w:val="left"/>
+      <w:pPr>
+        <w:ind w:left="5108" w:hanging="360"/>
+      </w:pPr>
+      <w:rPr>
+        <w:rFonts w:ascii="Symbol" w:hAnsi="Symbol" w:hint="default"/>
+      </w:rPr>
+    </w:lvl>
+    <w:lvl w:ilvl="7" w:tplc="04090003" w:tentative="1">
+      <w:start w:val="1"/>
+      <w:numFmt w:val="bullet"/>
+      <w:lvlText w:val="o"/>
+      <w:lvlJc w:val="left"/>
+      <w:pPr>
+        <w:ind w:left="5828" w:hanging="360"/>
+      </w:pPr>
+      <w:rPr>
+        <w:rFonts w:ascii="Courier New" w:hAnsi="Courier New" w:cs="Courier New" w:hint="default"/>
+      </w:rPr>
+    </w:lvl>
+    <w:lvl w:ilvl="8" w:tplc="04090005" w:tentative="1">
+      <w:start w:val="1"/>
+      <w:numFmt w:val="bullet"/>
+      <w:lvlText w:val=""/>
+      <w:lvlJc w:val="left"/>
+      <w:pPr>
+        <w:ind w:left="6548" w:hanging="360"/>
+      </w:pPr>
+      <w:rPr>
+        <w:rFonts w:ascii="Wingdings" w:hAnsi="Wingdings" w:hint="default"/>
+      </w:rPr>
+    </w:lvl>
+  </w:abstractNum>
+  <w:abstractNum w:abstractNumId="1" w15:restartNumberingAfterBreak="0">
     <w:nsid w:val="21BB2CC1"/>
     <w:multiLevelType w:val="multilevel"/>
     <w:tmpl w:val="29E4686A"/>
@@ -2580,7 +3870,685 @@
       </w:rPr>
     </w:lvl>
   </w:abstractNum>
-  <w:abstractNum w:abstractNumId="1" w15:restartNumberingAfterBreak="0">
+  <w:abstractNum w:abstractNumId="2" w15:restartNumberingAfterBreak="0">
+    <w:nsid w:val="4C9E0867"/>
+    <w:multiLevelType w:val="multilevel"/>
+    <w:tmpl w:val="F7643B0C"/>
+    <w:lvl w:ilvl="0">
+      <w:start w:val="1"/>
+      <w:numFmt w:val="decimal"/>
+      <w:lvlText w:val="%1"/>
+      <w:lvlJc w:val="left"/>
+      <w:pPr>
+        <w:ind w:left="360" w:hanging="360"/>
+      </w:pPr>
+      <w:rPr>
+        <w:rFonts w:hint="default"/>
+      </w:rPr>
+    </w:lvl>
+    <w:lvl w:ilvl="1">
+      <w:start w:val="2"/>
+      <w:numFmt w:val="decimal"/>
+      <w:lvlText w:val="%1.%2"/>
+      <w:lvlJc w:val="left"/>
+      <w:pPr>
+        <w:ind w:left="360" w:hanging="360"/>
+      </w:pPr>
+      <w:rPr>
+        <w:rFonts w:hint="default"/>
+      </w:rPr>
+    </w:lvl>
+    <w:lvl w:ilvl="2">
+      <w:start w:val="1"/>
+      <w:numFmt w:val="decimal"/>
+      <w:lvlText w:val="%1.%2.%3"/>
+      <w:lvlJc w:val="left"/>
+      <w:pPr>
+        <w:ind w:left="720" w:hanging="720"/>
+      </w:pPr>
+      <w:rPr>
+        <w:rFonts w:hint="default"/>
+      </w:rPr>
+    </w:lvl>
+    <w:lvl w:ilvl="3">
+      <w:start w:val="1"/>
+      <w:numFmt w:val="decimal"/>
+      <w:lvlText w:val="%1.%2.%3.%4"/>
+      <w:lvlJc w:val="left"/>
+      <w:pPr>
+        <w:ind w:left="720" w:hanging="720"/>
+      </w:pPr>
+      <w:rPr>
+        <w:rFonts w:hint="default"/>
+      </w:rPr>
+    </w:lvl>
+    <w:lvl w:ilvl="4">
+      <w:start w:val="1"/>
+      <w:numFmt w:val="decimal"/>
+      <w:lvlText w:val="%1.%2.%3.%4.%5"/>
+      <w:lvlJc w:val="left"/>
+      <w:pPr>
+        <w:ind w:left="1080" w:hanging="1080"/>
+      </w:pPr>
+      <w:rPr>
+        <w:rFonts w:hint="default"/>
+      </w:rPr>
+    </w:lvl>
+    <w:lvl w:ilvl="5">
+      <w:start w:val="1"/>
+      <w:numFmt w:val="decimal"/>
+      <w:lvlText w:val="%1.%2.%3.%4.%5.%6"/>
+      <w:lvlJc w:val="left"/>
+      <w:pPr>
+        <w:ind w:left="1440" w:hanging="1440"/>
+      </w:pPr>
+      <w:rPr>
+        <w:rFonts w:hint="default"/>
+      </w:rPr>
+    </w:lvl>
+    <w:lvl w:ilvl="6">
+      <w:start w:val="1"/>
+      <w:numFmt w:val="decimal"/>
+      <w:lvlText w:val="%1.%2.%3.%4.%5.%6.%7"/>
+      <w:lvlJc w:val="left"/>
+      <w:pPr>
+        <w:ind w:left="1440" w:hanging="1440"/>
+      </w:pPr>
+      <w:rPr>
+        <w:rFonts w:hint="default"/>
+      </w:rPr>
+    </w:lvl>
+    <w:lvl w:ilvl="7">
+      <w:start w:val="1"/>
+      <w:numFmt w:val="decimal"/>
+      <w:lvlText w:val="%1.%2.%3.%4.%5.%6.%7.%8"/>
+      <w:lvlJc w:val="left"/>
+      <w:pPr>
+        <w:ind w:left="1800" w:hanging="1800"/>
+      </w:pPr>
+      <w:rPr>
+        <w:rFonts w:hint="default"/>
+      </w:rPr>
+    </w:lvl>
+    <w:lvl w:ilvl="8">
+      <w:start w:val="1"/>
+      <w:numFmt w:val="decimal"/>
+      <w:lvlText w:val="%1.%2.%3.%4.%5.%6.%7.%8.%9"/>
+      <w:lvlJc w:val="left"/>
+      <w:pPr>
+        <w:ind w:left="1800" w:hanging="1800"/>
+      </w:pPr>
+      <w:rPr>
+        <w:rFonts w:hint="default"/>
+      </w:rPr>
+    </w:lvl>
+  </w:abstractNum>
+  <w:abstractNum w:abstractNumId="3" w15:restartNumberingAfterBreak="0">
+    <w:nsid w:val="4E7652F0"/>
+    <w:multiLevelType w:val="hybridMultilevel"/>
+    <w:tmpl w:val="23DABC8C"/>
+    <w:lvl w:ilvl="0" w:tplc="04090001">
+      <w:start w:val="1"/>
+      <w:numFmt w:val="bullet"/>
+      <w:lvlText w:val=""/>
+      <w:lvlJc w:val="left"/>
+      <w:pPr>
+        <w:ind w:left="720" w:hanging="360"/>
+      </w:pPr>
+      <w:rPr>
+        <w:rFonts w:ascii="Symbol" w:hAnsi="Symbol" w:hint="default"/>
+      </w:rPr>
+    </w:lvl>
+    <w:lvl w:ilvl="1" w:tplc="04090003" w:tentative="1">
+      <w:start w:val="1"/>
+      <w:numFmt w:val="bullet"/>
+      <w:lvlText w:val="o"/>
+      <w:lvlJc w:val="left"/>
+      <w:pPr>
+        <w:ind w:left="1440" w:hanging="360"/>
+      </w:pPr>
+      <w:rPr>
+        <w:rFonts w:ascii="Courier New" w:hAnsi="Courier New" w:cs="Courier New" w:hint="default"/>
+      </w:rPr>
+    </w:lvl>
+    <w:lvl w:ilvl="2" w:tplc="04090005" w:tentative="1">
+      <w:start w:val="1"/>
+      <w:numFmt w:val="bullet"/>
+      <w:lvlText w:val=""/>
+      <w:lvlJc w:val="left"/>
+      <w:pPr>
+        <w:ind w:left="2160" w:hanging="360"/>
+      </w:pPr>
+      <w:rPr>
+        <w:rFonts w:ascii="Wingdings" w:hAnsi="Wingdings" w:hint="default"/>
+      </w:rPr>
+    </w:lvl>
+    <w:lvl w:ilvl="3" w:tplc="04090001" w:tentative="1">
+      <w:start w:val="1"/>
+      <w:numFmt w:val="bullet"/>
+      <w:lvlText w:val=""/>
+      <w:lvlJc w:val="left"/>
+      <w:pPr>
+        <w:ind w:left="2880" w:hanging="360"/>
+      </w:pPr>
+      <w:rPr>
+        <w:rFonts w:ascii="Symbol" w:hAnsi="Symbol" w:hint="default"/>
+      </w:rPr>
+    </w:lvl>
+    <w:lvl w:ilvl="4" w:tplc="04090003" w:tentative="1">
+      <w:start w:val="1"/>
+      <w:numFmt w:val="bullet"/>
+      <w:lvlText w:val="o"/>
+      <w:lvlJc w:val="left"/>
+      <w:pPr>
+        <w:ind w:left="3600" w:hanging="360"/>
+      </w:pPr>
+      <w:rPr>
+        <w:rFonts w:ascii="Courier New" w:hAnsi="Courier New" w:cs="Courier New" w:hint="default"/>
+      </w:rPr>
+    </w:lvl>
+    <w:lvl w:ilvl="5" w:tplc="04090005" w:tentative="1">
+      <w:start w:val="1"/>
+      <w:numFmt w:val="bullet"/>
+      <w:lvlText w:val=""/>
+      <w:lvlJc w:val="left"/>
+      <w:pPr>
+        <w:ind w:left="4320" w:hanging="360"/>
+      </w:pPr>
+      <w:rPr>
+        <w:rFonts w:ascii="Wingdings" w:hAnsi="Wingdings" w:hint="default"/>
+      </w:rPr>
+    </w:lvl>
+    <w:lvl w:ilvl="6" w:tplc="04090001" w:tentative="1">
+      <w:start w:val="1"/>
+      <w:numFmt w:val="bullet"/>
+      <w:lvlText w:val=""/>
+      <w:lvlJc w:val="left"/>
+      <w:pPr>
+        <w:ind w:left="5040" w:hanging="360"/>
+      </w:pPr>
+      <w:rPr>
+        <w:rFonts w:ascii="Symbol" w:hAnsi="Symbol" w:hint="default"/>
+      </w:rPr>
+    </w:lvl>
+    <w:lvl w:ilvl="7" w:tplc="04090003" w:tentative="1">
+      <w:start w:val="1"/>
+      <w:numFmt w:val="bullet"/>
+      <w:lvlText w:val="o"/>
+      <w:lvlJc w:val="left"/>
+      <w:pPr>
+        <w:ind w:left="5760" w:hanging="360"/>
+      </w:pPr>
+      <w:rPr>
+        <w:rFonts w:ascii="Courier New" w:hAnsi="Courier New" w:cs="Courier New" w:hint="default"/>
+      </w:rPr>
+    </w:lvl>
+    <w:lvl w:ilvl="8" w:tplc="04090005" w:tentative="1">
+      <w:start w:val="1"/>
+      <w:numFmt w:val="bullet"/>
+      <w:lvlText w:val=""/>
+      <w:lvlJc w:val="left"/>
+      <w:pPr>
+        <w:ind w:left="6480" w:hanging="360"/>
+      </w:pPr>
+      <w:rPr>
+        <w:rFonts w:ascii="Wingdings" w:hAnsi="Wingdings" w:hint="default"/>
+      </w:rPr>
+    </w:lvl>
+  </w:abstractNum>
+  <w:abstractNum w:abstractNumId="4" w15:restartNumberingAfterBreak="0">
+    <w:nsid w:val="5A68239B"/>
+    <w:multiLevelType w:val="hybridMultilevel"/>
+    <w:tmpl w:val="552E55D4"/>
+    <w:lvl w:ilvl="0" w:tplc="04090001">
+      <w:start w:val="1"/>
+      <w:numFmt w:val="bullet"/>
+      <w:lvlText w:val=""/>
+      <w:lvlJc w:val="left"/>
+      <w:pPr>
+        <w:ind w:left="720" w:hanging="360"/>
+      </w:pPr>
+      <w:rPr>
+        <w:rFonts w:ascii="Symbol" w:hAnsi="Symbol" w:hint="default"/>
+      </w:rPr>
+    </w:lvl>
+    <w:lvl w:ilvl="1" w:tplc="04090003" w:tentative="1">
+      <w:start w:val="1"/>
+      <w:numFmt w:val="bullet"/>
+      <w:lvlText w:val="o"/>
+      <w:lvlJc w:val="left"/>
+      <w:pPr>
+        <w:ind w:left="1440" w:hanging="360"/>
+      </w:pPr>
+      <w:rPr>
+        <w:rFonts w:ascii="Courier New" w:hAnsi="Courier New" w:cs="Courier New" w:hint="default"/>
+      </w:rPr>
+    </w:lvl>
+    <w:lvl w:ilvl="2" w:tplc="04090005" w:tentative="1">
+      <w:start w:val="1"/>
+      <w:numFmt w:val="bullet"/>
+      <w:lvlText w:val=""/>
+      <w:lvlJc w:val="left"/>
+      <w:pPr>
+        <w:ind w:left="2160" w:hanging="360"/>
+      </w:pPr>
+      <w:rPr>
+        <w:rFonts w:ascii="Wingdings" w:hAnsi="Wingdings" w:hint="default"/>
+      </w:rPr>
+    </w:lvl>
+    <w:lvl w:ilvl="3" w:tplc="04090001" w:tentative="1">
+      <w:start w:val="1"/>
+      <w:numFmt w:val="bullet"/>
+      <w:lvlText w:val=""/>
+      <w:lvlJc w:val="left"/>
+      <w:pPr>
+        <w:ind w:left="2880" w:hanging="360"/>
+      </w:pPr>
+      <w:rPr>
+        <w:rFonts w:ascii="Symbol" w:hAnsi="Symbol" w:hint="default"/>
+      </w:rPr>
+    </w:lvl>
+    <w:lvl w:ilvl="4" w:tplc="04090003" w:tentative="1">
+      <w:start w:val="1"/>
+      <w:numFmt w:val="bullet"/>
+      <w:lvlText w:val="o"/>
+      <w:lvlJc w:val="left"/>
+      <w:pPr>
+        <w:ind w:left="3600" w:hanging="360"/>
+      </w:pPr>
+      <w:rPr>
+        <w:rFonts w:ascii="Courier New" w:hAnsi="Courier New" w:cs="Courier New" w:hint="default"/>
+      </w:rPr>
+    </w:lvl>
+    <w:lvl w:ilvl="5" w:tplc="04090005" w:tentative="1">
+      <w:start w:val="1"/>
+      <w:numFmt w:val="bullet"/>
+      <w:lvlText w:val=""/>
+      <w:lvlJc w:val="left"/>
+      <w:pPr>
+        <w:ind w:left="4320" w:hanging="360"/>
+      </w:pPr>
+      <w:rPr>
+        <w:rFonts w:ascii="Wingdings" w:hAnsi="Wingdings" w:hint="default"/>
+      </w:rPr>
+    </w:lvl>
+    <w:lvl w:ilvl="6" w:tplc="04090001" w:tentative="1">
+      <w:start w:val="1"/>
+      <w:numFmt w:val="bullet"/>
+      <w:lvlText w:val=""/>
+      <w:lvlJc w:val="left"/>
+      <w:pPr>
+        <w:ind w:left="5040" w:hanging="360"/>
+      </w:pPr>
+      <w:rPr>
+        <w:rFonts w:ascii="Symbol" w:hAnsi="Symbol" w:hint="default"/>
+      </w:rPr>
+    </w:lvl>
+    <w:lvl w:ilvl="7" w:tplc="04090003" w:tentative="1">
+      <w:start w:val="1"/>
+      <w:numFmt w:val="bullet"/>
+      <w:lvlText w:val="o"/>
+      <w:lvlJc w:val="left"/>
+      <w:pPr>
+        <w:ind w:left="5760" w:hanging="360"/>
+      </w:pPr>
+      <w:rPr>
+        <w:rFonts w:ascii="Courier New" w:hAnsi="Courier New" w:cs="Courier New" w:hint="default"/>
+      </w:rPr>
+    </w:lvl>
+    <w:lvl w:ilvl="8" w:tplc="04090005" w:tentative="1">
+      <w:start w:val="1"/>
+      <w:numFmt w:val="bullet"/>
+      <w:lvlText w:val=""/>
+      <w:lvlJc w:val="left"/>
+      <w:pPr>
+        <w:ind w:left="6480" w:hanging="360"/>
+      </w:pPr>
+      <w:rPr>
+        <w:rFonts w:ascii="Wingdings" w:hAnsi="Wingdings" w:hint="default"/>
+      </w:rPr>
+    </w:lvl>
+  </w:abstractNum>
+  <w:abstractNum w:abstractNumId="5" w15:restartNumberingAfterBreak="0">
+    <w:nsid w:val="684279D5"/>
+    <w:multiLevelType w:val="hybridMultilevel"/>
+    <w:tmpl w:val="685C2888"/>
+    <w:lvl w:ilvl="0" w:tplc="04090001">
+      <w:start w:val="1"/>
+      <w:numFmt w:val="bullet"/>
+      <w:lvlText w:val=""/>
+      <w:lvlJc w:val="left"/>
+      <w:pPr>
+        <w:ind w:left="720" w:hanging="360"/>
+      </w:pPr>
+      <w:rPr>
+        <w:rFonts w:ascii="Symbol" w:hAnsi="Symbol" w:hint="default"/>
+      </w:rPr>
+    </w:lvl>
+    <w:lvl w:ilvl="1" w:tplc="04090003" w:tentative="1">
+      <w:start w:val="1"/>
+      <w:numFmt w:val="bullet"/>
+      <w:lvlText w:val="o"/>
+      <w:lvlJc w:val="left"/>
+      <w:pPr>
+        <w:ind w:left="1440" w:hanging="360"/>
+      </w:pPr>
+      <w:rPr>
+        <w:rFonts w:ascii="Courier New" w:hAnsi="Courier New" w:cs="Courier New" w:hint="default"/>
+      </w:rPr>
+    </w:lvl>
+    <w:lvl w:ilvl="2" w:tplc="04090005" w:tentative="1">
+      <w:start w:val="1"/>
+      <w:numFmt w:val="bullet"/>
+      <w:lvlText w:val=""/>
+      <w:lvlJc w:val="left"/>
+      <w:pPr>
+        <w:ind w:left="2160" w:hanging="360"/>
+      </w:pPr>
+      <w:rPr>
+        <w:rFonts w:ascii="Wingdings" w:hAnsi="Wingdings" w:hint="default"/>
+      </w:rPr>
+    </w:lvl>
+    <w:lvl w:ilvl="3" w:tplc="04090001" w:tentative="1">
+      <w:start w:val="1"/>
+      <w:numFmt w:val="bullet"/>
+      <w:lvlText w:val=""/>
+      <w:lvlJc w:val="left"/>
+      <w:pPr>
+        <w:ind w:left="2880" w:hanging="360"/>
+      </w:pPr>
+      <w:rPr>
+        <w:rFonts w:ascii="Symbol" w:hAnsi="Symbol" w:hint="default"/>
+      </w:rPr>
+    </w:lvl>
+    <w:lvl w:ilvl="4" w:tplc="04090003" w:tentative="1">
+      <w:start w:val="1"/>
+      <w:numFmt w:val="bullet"/>
+      <w:lvlText w:val="o"/>
+      <w:lvlJc w:val="left"/>
+      <w:pPr>
+        <w:ind w:left="3600" w:hanging="360"/>
+      </w:pPr>
+      <w:rPr>
+        <w:rFonts w:ascii="Courier New" w:hAnsi="Courier New" w:cs="Courier New" w:hint="default"/>
+      </w:rPr>
+    </w:lvl>
+    <w:lvl w:ilvl="5" w:tplc="04090005" w:tentative="1">
+      <w:start w:val="1"/>
+      <w:numFmt w:val="bullet"/>
+      <w:lvlText w:val=""/>
+      <w:lvlJc w:val="left"/>
+      <w:pPr>
+        <w:ind w:left="4320" w:hanging="360"/>
+      </w:pPr>
+      <w:rPr>
+        <w:rFonts w:ascii="Wingdings" w:hAnsi="Wingdings" w:hint="default"/>
+      </w:rPr>
+    </w:lvl>
+    <w:lvl w:ilvl="6" w:tplc="04090001" w:tentative="1">
+      <w:start w:val="1"/>
+      <w:numFmt w:val="bullet"/>
+      <w:lvlText w:val=""/>
+      <w:lvlJc w:val="left"/>
+      <w:pPr>
+        <w:ind w:left="5040" w:hanging="360"/>
+      </w:pPr>
+      <w:rPr>
+        <w:rFonts w:ascii="Symbol" w:hAnsi="Symbol" w:hint="default"/>
+      </w:rPr>
+    </w:lvl>
+    <w:lvl w:ilvl="7" w:tplc="04090003" w:tentative="1">
+      <w:start w:val="1"/>
+      <w:numFmt w:val="bullet"/>
+      <w:lvlText w:val="o"/>
+      <w:lvlJc w:val="left"/>
+      <w:pPr>
+        <w:ind w:left="5760" w:hanging="360"/>
+      </w:pPr>
+      <w:rPr>
+        <w:rFonts w:ascii="Courier New" w:hAnsi="Courier New" w:cs="Courier New" w:hint="default"/>
+      </w:rPr>
+    </w:lvl>
+    <w:lvl w:ilvl="8" w:tplc="04090005" w:tentative="1">
+      <w:start w:val="1"/>
+      <w:numFmt w:val="bullet"/>
+      <w:lvlText w:val=""/>
+      <w:lvlJc w:val="left"/>
+      <w:pPr>
+        <w:ind w:left="6480" w:hanging="360"/>
+      </w:pPr>
+      <w:rPr>
+        <w:rFonts w:ascii="Wingdings" w:hAnsi="Wingdings" w:hint="default"/>
+      </w:rPr>
+    </w:lvl>
+  </w:abstractNum>
+  <w:abstractNum w:abstractNumId="6" w15:restartNumberingAfterBreak="0">
+    <w:nsid w:val="6CC051C2"/>
+    <w:multiLevelType w:val="hybridMultilevel"/>
+    <w:tmpl w:val="6B58843A"/>
+    <w:lvl w:ilvl="0" w:tplc="04090001">
+      <w:start w:val="1"/>
+      <w:numFmt w:val="bullet"/>
+      <w:lvlText w:val=""/>
+      <w:lvlJc w:val="left"/>
+      <w:pPr>
+        <w:ind w:left="720" w:hanging="360"/>
+      </w:pPr>
+      <w:rPr>
+        <w:rFonts w:ascii="Symbol" w:hAnsi="Symbol" w:hint="default"/>
+      </w:rPr>
+    </w:lvl>
+    <w:lvl w:ilvl="1" w:tplc="04090003" w:tentative="1">
+      <w:start w:val="1"/>
+      <w:numFmt w:val="bullet"/>
+      <w:lvlText w:val="o"/>
+      <w:lvlJc w:val="left"/>
+      <w:pPr>
+        <w:ind w:left="1440" w:hanging="360"/>
+      </w:pPr>
+      <w:rPr>
+        <w:rFonts w:ascii="Courier New" w:hAnsi="Courier New" w:cs="Courier New" w:hint="default"/>
+      </w:rPr>
+    </w:lvl>
+    <w:lvl w:ilvl="2" w:tplc="04090005" w:tentative="1">
+      <w:start w:val="1"/>
+      <w:numFmt w:val="bullet"/>
+      <w:lvlText w:val=""/>
+      <w:lvlJc w:val="left"/>
+      <w:pPr>
+        <w:ind w:left="2160" w:hanging="360"/>
+      </w:pPr>
+      <w:rPr>
+        <w:rFonts w:ascii="Wingdings" w:hAnsi="Wingdings" w:hint="default"/>
+      </w:rPr>
+    </w:lvl>
+    <w:lvl w:ilvl="3" w:tplc="04090001" w:tentative="1">
+      <w:start w:val="1"/>
+      <w:numFmt w:val="bullet"/>
+      <w:lvlText w:val=""/>
+      <w:lvlJc w:val="left"/>
+      <w:pPr>
+        <w:ind w:left="2880" w:hanging="360"/>
+      </w:pPr>
+      <w:rPr>
+        <w:rFonts w:ascii="Symbol" w:hAnsi="Symbol" w:hint="default"/>
+      </w:rPr>
+    </w:lvl>
+    <w:lvl w:ilvl="4" w:tplc="04090003" w:tentative="1">
+      <w:start w:val="1"/>
+      <w:numFmt w:val="bullet"/>
+      <w:lvlText w:val="o"/>
+      <w:lvlJc w:val="left"/>
+      <w:pPr>
+        <w:ind w:left="3600" w:hanging="360"/>
+      </w:pPr>
+      <w:rPr>
+        <w:rFonts w:ascii="Courier New" w:hAnsi="Courier New" w:cs="Courier New" w:hint="default"/>
+      </w:rPr>
+    </w:lvl>
+    <w:lvl w:ilvl="5" w:tplc="04090005" w:tentative="1">
+      <w:start w:val="1"/>
+      <w:numFmt w:val="bullet"/>
+      <w:lvlText w:val=""/>
+      <w:lvlJc w:val="left"/>
+      <w:pPr>
+        <w:ind w:left="4320" w:hanging="360"/>
+      </w:pPr>
+      <w:rPr>
+        <w:rFonts w:ascii="Wingdings" w:hAnsi="Wingdings" w:hint="default"/>
+      </w:rPr>
+    </w:lvl>
+    <w:lvl w:ilvl="6" w:tplc="04090001" w:tentative="1">
+      <w:start w:val="1"/>
+      <w:numFmt w:val="bullet"/>
+      <w:lvlText w:val=""/>
+      <w:lvlJc w:val="left"/>
+      <w:pPr>
+        <w:ind w:left="5040" w:hanging="360"/>
+      </w:pPr>
+      <w:rPr>
+        <w:rFonts w:ascii="Symbol" w:hAnsi="Symbol" w:hint="default"/>
+      </w:rPr>
+    </w:lvl>
+    <w:lvl w:ilvl="7" w:tplc="04090003" w:tentative="1">
+      <w:start w:val="1"/>
+      <w:numFmt w:val="bullet"/>
+      <w:lvlText w:val="o"/>
+      <w:lvlJc w:val="left"/>
+      <w:pPr>
+        <w:ind w:left="5760" w:hanging="360"/>
+      </w:pPr>
+      <w:rPr>
+        <w:rFonts w:ascii="Courier New" w:hAnsi="Courier New" w:cs="Courier New" w:hint="default"/>
+      </w:rPr>
+    </w:lvl>
+    <w:lvl w:ilvl="8" w:tplc="04090005" w:tentative="1">
+      <w:start w:val="1"/>
+      <w:numFmt w:val="bullet"/>
+      <w:lvlText w:val=""/>
+      <w:lvlJc w:val="left"/>
+      <w:pPr>
+        <w:ind w:left="6480" w:hanging="360"/>
+      </w:pPr>
+      <w:rPr>
+        <w:rFonts w:ascii="Wingdings" w:hAnsi="Wingdings" w:hint="default"/>
+      </w:rPr>
+    </w:lvl>
+  </w:abstractNum>
+  <w:abstractNum w:abstractNumId="7" w15:restartNumberingAfterBreak="0">
+    <w:nsid w:val="74E40D61"/>
+    <w:multiLevelType w:val="multilevel"/>
+    <w:tmpl w:val="C4F696CC"/>
+    <w:lvl w:ilvl="0">
+      <w:start w:val="1"/>
+      <w:numFmt w:val="decimal"/>
+      <w:lvlText w:val="%1"/>
+      <w:lvlJc w:val="left"/>
+      <w:pPr>
+        <w:ind w:left="390" w:hanging="390"/>
+      </w:pPr>
+      <w:rPr>
+        <w:rFonts w:hint="default"/>
+      </w:rPr>
+    </w:lvl>
+    <w:lvl w:ilvl="1">
+      <w:start w:val="1"/>
+      <w:numFmt w:val="decimal"/>
+      <w:lvlText w:val="%1.%2"/>
+      <w:lvlJc w:val="left"/>
+      <w:pPr>
+        <w:ind w:left="390" w:hanging="390"/>
+      </w:pPr>
+      <w:rPr>
+        <w:rFonts w:hint="default"/>
+      </w:rPr>
+    </w:lvl>
+    <w:lvl w:ilvl="2">
+      <w:start w:val="1"/>
+      <w:numFmt w:val="decimal"/>
+      <w:lvlText w:val="%1.%2.%3"/>
+      <w:lvlJc w:val="left"/>
+      <w:pPr>
+        <w:ind w:left="720" w:hanging="720"/>
+      </w:pPr>
+      <w:rPr>
+        <w:rFonts w:hint="default"/>
+      </w:rPr>
+    </w:lvl>
+    <w:lvl w:ilvl="3">
+      <w:start w:val="1"/>
+      <w:numFmt w:val="decimal"/>
+      <w:lvlText w:val="%1.%2.%3.%4"/>
+      <w:lvlJc w:val="left"/>
+      <w:pPr>
+        <w:ind w:left="720" w:hanging="720"/>
+      </w:pPr>
+      <w:rPr>
+        <w:rFonts w:hint="default"/>
+      </w:rPr>
+    </w:lvl>
+    <w:lvl w:ilvl="4">
+      <w:start w:val="1"/>
+      <w:numFmt w:val="decimal"/>
+      <w:lvlText w:val="%1.%2.%3.%4.%5"/>
+      <w:lvlJc w:val="left"/>
+      <w:pPr>
+        <w:ind w:left="1080" w:hanging="1080"/>
+      </w:pPr>
+      <w:rPr>
+        <w:rFonts w:hint="default"/>
+      </w:rPr>
+    </w:lvl>
+    <w:lvl w:ilvl="5">
+      <w:start w:val="1"/>
+      <w:numFmt w:val="decimal"/>
+      <w:lvlText w:val="%1.%2.%3.%4.%5.%6"/>
+      <w:lvlJc w:val="left"/>
+      <w:pPr>
+        <w:ind w:left="1440" w:hanging="1440"/>
+      </w:pPr>
+      <w:rPr>
+        <w:rFonts w:hint="default"/>
+      </w:rPr>
+    </w:lvl>
+    <w:lvl w:ilvl="6">
+      <w:start w:val="1"/>
+      <w:numFmt w:val="decimal"/>
+      <w:lvlText w:val="%1.%2.%3.%4.%5.%6.%7"/>
+      <w:lvlJc w:val="left"/>
+      <w:pPr>
+        <w:ind w:left="1440" w:hanging="1440"/>
+      </w:pPr>
+      <w:rPr>
+        <w:rFonts w:hint="default"/>
+      </w:rPr>
+    </w:lvl>
+    <w:lvl w:ilvl="7">
+      <w:start w:val="1"/>
+      <w:numFmt w:val="decimal"/>
+      <w:lvlText w:val="%1.%2.%3.%4.%5.%6.%7.%8"/>
+      <w:lvlJc w:val="left"/>
+      <w:pPr>
+        <w:ind w:left="1800" w:hanging="1800"/>
+      </w:pPr>
+      <w:rPr>
+        <w:rFonts w:hint="default"/>
+      </w:rPr>
+    </w:lvl>
+    <w:lvl w:ilvl="8">
+      <w:start w:val="1"/>
+      <w:numFmt w:val="decimal"/>
+      <w:lvlText w:val="%1.%2.%3.%4.%5.%6.%7.%8.%9"/>
+      <w:lvlJc w:val="left"/>
+      <w:pPr>
+        <w:ind w:left="1800" w:hanging="1800"/>
+      </w:pPr>
+      <w:rPr>
+        <w:rFonts w:hint="default"/>
+      </w:rPr>
+    </w:lvl>
+  </w:abstractNum>
+  <w:abstractNum w:abstractNumId="8" w15:restartNumberingAfterBreak="0">
     <w:nsid w:val="793A6BB4"/>
     <w:multiLevelType w:val="multilevel"/>
     <w:tmpl w:val="3DAEAFB8"/>
@@ -2693,7 +4661,7 @@
       </w:rPr>
     </w:lvl>
   </w:abstractNum>
-  <w:abstractNum w:abstractNumId="2" w15:restartNumberingAfterBreak="0">
+  <w:abstractNum w:abstractNumId="9" w15:restartNumberingAfterBreak="0">
     <w:nsid w:val="7F566665"/>
     <w:multiLevelType w:val="multilevel"/>
     <w:tmpl w:val="EEBA1EDC"/>
@@ -2807,13 +4775,34 @@
     </w:lvl>
   </w:abstractNum>
   <w:num w:numId="1">
+    <w:abstractNumId w:val="9"/>
+  </w:num>
+  <w:num w:numId="2">
+    <w:abstractNumId w:val="1"/>
+  </w:num>
+  <w:num w:numId="3">
+    <w:abstractNumId w:val="8"/>
+  </w:num>
+  <w:num w:numId="4">
     <w:abstractNumId w:val="2"/>
   </w:num>
-  <w:num w:numId="2">
+  <w:num w:numId="5">
+    <w:abstractNumId w:val="7"/>
+  </w:num>
+  <w:num w:numId="6">
+    <w:abstractNumId w:val="6"/>
+  </w:num>
+  <w:num w:numId="7">
+    <w:abstractNumId w:val="4"/>
+  </w:num>
+  <w:num w:numId="8">
     <w:abstractNumId w:val="0"/>
   </w:num>
-  <w:num w:numId="3">
-    <w:abstractNumId w:val="1"/>
+  <w:num w:numId="9">
+    <w:abstractNumId w:val="3"/>
+  </w:num>
+  <w:num w:numId="10">
+    <w:abstractNumId w:val="5"/>
   </w:num>
 </w:numbering>
 </file>
@@ -4018,7 +6007,7 @@
 </file>
 
 <file path=customXml/itemProps1.xml><?xml version="1.0" encoding="utf-8"?>
-<ds:datastoreItem xmlns:ds="http://schemas.openxmlformats.org/officeDocument/2006/customXml" ds:itemID="{8C37754F-ADEB-4DF2-A185-2C93B82B3B5A}">
+<ds:datastoreItem xmlns:ds="http://schemas.openxmlformats.org/officeDocument/2006/customXml" ds:itemID="{B4B594F2-532A-4856-AAB3-C8EB88D96B6B}">
   <ds:schemaRefs>
     <ds:schemaRef ds:uri="http://schemas.openxmlformats.org/officeDocument/2006/bibliography"/>
   </ds:schemaRefs>

</xml_diff>

<commit_message>
Updated doc licenta 21/06/2023
</commit_message>
<xml_diff>
--- a/Files_Links/Dondas Cezar-Marian Monitorizarea activitatilor fizice.docx
+++ b/Files_Links/Dondas Cezar-Marian Monitorizarea activitatilor fizice.docx
@@ -254,6 +254,7 @@
           <w:footerReference w:type="first" r:id="rId8"/>
           <w:pgSz w:w="11906" w:h="16838"/>
           <w:pgMar w:top="1134" w:right="1134" w:bottom="1700" w:left="1417" w:header="720" w:footer="1134" w:gutter="0"/>
+          <w:pgNumType w:start="1"/>
           <w:cols w:space="0"/>
           <w:titlePg/>
         </w:sectPr>
@@ -919,6 +920,7 @@
         <w:p>
           <w:pPr>
             <w:rPr>
+              <w:b/>
               <w:lang w:val="en-US" w:eastAsia="en-US" w:bidi="ar-SA"/>
             </w:rPr>
           </w:pPr>
@@ -962,7 +964,7 @@
             </w:rPr>
             <w:fldChar w:fldCharType="separate"/>
           </w:r>
-          <w:hyperlink w:anchor="_Toc136818065" w:history="1">
+          <w:hyperlink w:anchor="_Toc138239808" w:history="1">
             <w:r>
               <w:rPr>
                 <w:rStyle w:val="Hyperlink"/>
@@ -990,7 +992,7 @@
                 <w:noProof/>
                 <w:webHidden/>
               </w:rPr>
-              <w:instrText xml:space="preserve"> PAGEREF _Toc136818065 \h </w:instrText>
+              <w:instrText xml:space="preserve"> PAGEREF _Toc138239808 \h </w:instrText>
             </w:r>
             <w:r>
               <w:rPr>
@@ -1010,7 +1012,7 @@
                 <w:noProof/>
                 <w:webHidden/>
               </w:rPr>
-              <w:t>5</w:t>
+              <w:t>1</w:t>
             </w:r>
             <w:r>
               <w:rPr>
@@ -1036,7 +1038,7 @@
               <w:lang w:val="en-US" w:eastAsia="en-US" w:bidi="ar-SA"/>
             </w:rPr>
           </w:pPr>
-          <w:hyperlink w:anchor="_Toc136818066" w:history="1">
+          <w:hyperlink w:anchor="_Toc138239809" w:history="1">
             <w:r>
               <w:rPr>
                 <w:rStyle w:val="Hyperlink"/>
@@ -1064,7 +1066,7 @@
                 <w:noProof/>
                 <w:webHidden/>
               </w:rPr>
-              <w:instrText xml:space="preserve"> PAGEREF _Toc136818066 \h </w:instrText>
+              <w:instrText xml:space="preserve"> PAGEREF _Toc138239809 \h </w:instrText>
             </w:r>
             <w:r>
               <w:rPr>
@@ -1084,7 +1086,7 @@
                 <w:noProof/>
                 <w:webHidden/>
               </w:rPr>
-              <w:t>6</w:t>
+              <w:t>2</w:t>
             </w:r>
             <w:r>
               <w:rPr>
@@ -1111,7 +1113,7 @@
               <w:lang w:val="en-US" w:eastAsia="en-US" w:bidi="ar-SA"/>
             </w:rPr>
           </w:pPr>
-          <w:hyperlink w:anchor="_Toc136818067" w:history="1">
+          <w:hyperlink w:anchor="_Toc138239810" w:history="1">
             <w:r>
               <w:rPr>
                 <w:rStyle w:val="Hyperlink"/>
@@ -1129,7 +1131,7 @@
                 <w:szCs w:val="22"/>
                 <w:lang w:val="en-US" w:eastAsia="en-US" w:bidi="ar-SA"/>
               </w:rPr>
-              <w:tab/>
+              <w:t xml:space="preserve"> </w:t>
             </w:r>
             <w:r>
               <w:rPr>
@@ -1158,7 +1160,7 @@
                 <w:noProof/>
                 <w:webHidden/>
               </w:rPr>
-              <w:instrText xml:space="preserve"> PAGEREF _Toc136818067 \h </w:instrText>
+              <w:instrText xml:space="preserve"> PAGEREF _Toc138239810 \h </w:instrText>
             </w:r>
             <w:r>
               <w:rPr>
@@ -1178,7 +1180,7 @@
                 <w:noProof/>
                 <w:webHidden/>
               </w:rPr>
-              <w:t>6</w:t>
+              <w:t>2</w:t>
             </w:r>
             <w:r>
               <w:rPr>
@@ -1205,7 +1207,7 @@
               <w:lang w:val="en-US" w:eastAsia="en-US" w:bidi="ar-SA"/>
             </w:rPr>
           </w:pPr>
-          <w:hyperlink w:anchor="_Toc136818068" w:history="1">
+          <w:hyperlink w:anchor="_Toc138239811" w:history="1">
             <w:r>
               <w:rPr>
                 <w:rStyle w:val="Hyperlink"/>
@@ -1252,7 +1254,7 @@
                 <w:noProof/>
                 <w:webHidden/>
               </w:rPr>
-              <w:instrText xml:space="preserve"> PAGEREF _Toc136818068 \h </w:instrText>
+              <w:instrText xml:space="preserve"> PAGEREF _Toc138239811 \h </w:instrText>
             </w:r>
             <w:r>
               <w:rPr>
@@ -1272,7 +1274,7 @@
                 <w:noProof/>
                 <w:webHidden/>
               </w:rPr>
-              <w:t>6</w:t>
+              <w:t>2</w:t>
             </w:r>
             <w:r>
               <w:rPr>
@@ -1299,7 +1301,7 @@
               <w:lang w:val="en-US" w:eastAsia="en-US" w:bidi="ar-SA"/>
             </w:rPr>
           </w:pPr>
-          <w:hyperlink w:anchor="_Toc136818069" w:history="1">
+          <w:hyperlink w:anchor="_Toc138239812" w:history="1">
             <w:r>
               <w:rPr>
                 <w:rStyle w:val="Hyperlink"/>
@@ -1346,7 +1348,7 @@
                 <w:noProof/>
                 <w:webHidden/>
               </w:rPr>
-              <w:instrText xml:space="preserve"> PAGEREF _Toc136818069 \h </w:instrText>
+              <w:instrText xml:space="preserve"> PAGEREF _Toc138239812 \h </w:instrText>
             </w:r>
             <w:r>
               <w:rPr>
@@ -1366,7 +1368,7 @@
                 <w:noProof/>
                 <w:webHidden/>
               </w:rPr>
-              <w:t>6</w:t>
+              <w:t>2</w:t>
             </w:r>
             <w:r>
               <w:rPr>
@@ -1393,7 +1395,7 @@
               <w:lang w:val="en-US" w:eastAsia="en-US" w:bidi="ar-SA"/>
             </w:rPr>
           </w:pPr>
-          <w:hyperlink w:anchor="_Toc136818070" w:history="1">
+          <w:hyperlink w:anchor="_Toc138239813" w:history="1">
             <w:r>
               <w:rPr>
                 <w:rStyle w:val="Hyperlink"/>
@@ -1440,7 +1442,7 @@
                 <w:noProof/>
                 <w:webHidden/>
               </w:rPr>
-              <w:instrText xml:space="preserve"> PAGEREF _Toc136818070 \h </w:instrText>
+              <w:instrText xml:space="preserve"> PAGEREF _Toc138239813 \h </w:instrText>
             </w:r>
             <w:r>
               <w:rPr>
@@ -1460,7 +1462,7 @@
                 <w:noProof/>
                 <w:webHidden/>
               </w:rPr>
-              <w:t>6</w:t>
+              <w:t>2</w:t>
             </w:r>
             <w:r>
               <w:rPr>
@@ -1487,7 +1489,7 @@
               <w:lang w:val="en-US" w:eastAsia="en-US" w:bidi="ar-SA"/>
             </w:rPr>
           </w:pPr>
-          <w:hyperlink w:anchor="_Toc136818071" w:history="1">
+          <w:hyperlink w:anchor="_Toc138239814" w:history="1">
             <w:r>
               <w:rPr>
                 <w:rStyle w:val="Hyperlink"/>
@@ -1534,7 +1536,7 @@
                 <w:noProof/>
                 <w:webHidden/>
               </w:rPr>
-              <w:instrText xml:space="preserve"> PAGEREF _Toc136818071 \h </w:instrText>
+              <w:instrText xml:space="preserve"> PAGEREF _Toc138239814 \h </w:instrText>
             </w:r>
             <w:r>
               <w:rPr>
@@ -1554,7 +1556,7 @@
                 <w:noProof/>
                 <w:webHidden/>
               </w:rPr>
-              <w:t>6</w:t>
+              <w:t>2</w:t>
             </w:r>
             <w:r>
               <w:rPr>
@@ -1581,7 +1583,7 @@
               <w:lang w:val="en-US" w:eastAsia="en-US" w:bidi="ar-SA"/>
             </w:rPr>
           </w:pPr>
-          <w:hyperlink w:anchor="_Toc136818072" w:history="1">
+          <w:hyperlink w:anchor="_Toc138239815" w:history="1">
             <w:r>
               <w:rPr>
                 <w:rStyle w:val="Hyperlink"/>
@@ -1599,7 +1601,7 @@
                 <w:szCs w:val="22"/>
                 <w:lang w:val="en-US" w:eastAsia="en-US" w:bidi="ar-SA"/>
               </w:rPr>
-              <w:tab/>
+              <w:t xml:space="preserve"> </w:t>
             </w:r>
             <w:r>
               <w:rPr>
@@ -1628,7 +1630,7 @@
                 <w:noProof/>
                 <w:webHidden/>
               </w:rPr>
-              <w:instrText xml:space="preserve"> PAGEREF _Toc136818072 \h </w:instrText>
+              <w:instrText xml:space="preserve"> PAGEREF _Toc138239815 \h </w:instrText>
             </w:r>
             <w:r>
               <w:rPr>
@@ -1648,7 +1650,7 @@
                 <w:noProof/>
                 <w:webHidden/>
               </w:rPr>
-              <w:t>7</w:t>
+              <w:t>3</w:t>
             </w:r>
             <w:r>
               <w:rPr>
@@ -1675,7 +1677,7 @@
               <w:lang w:val="en-US" w:eastAsia="en-US" w:bidi="ar-SA"/>
             </w:rPr>
           </w:pPr>
-          <w:hyperlink w:anchor="_Toc136818073" w:history="1">
+          <w:hyperlink w:anchor="_Toc138239816" w:history="1">
             <w:r>
               <w:rPr>
                 <w:rStyle w:val="Hyperlink"/>
@@ -1722,7 +1724,7 @@
                 <w:noProof/>
                 <w:webHidden/>
               </w:rPr>
-              <w:instrText xml:space="preserve"> PAGEREF _Toc136818073 \h </w:instrText>
+              <w:instrText xml:space="preserve"> PAGEREF _Toc138239816 \h </w:instrText>
             </w:r>
             <w:r>
               <w:rPr>
@@ -1742,7 +1744,7 @@
                 <w:noProof/>
                 <w:webHidden/>
               </w:rPr>
-              <w:t>7</w:t>
+              <w:t>3</w:t>
             </w:r>
             <w:r>
               <w:rPr>
@@ -1769,7 +1771,7 @@
               <w:lang w:val="en-US" w:eastAsia="en-US" w:bidi="ar-SA"/>
             </w:rPr>
           </w:pPr>
-          <w:hyperlink w:anchor="_Toc136818074" w:history="1">
+          <w:hyperlink w:anchor="_Toc138239817" w:history="1">
             <w:r>
               <w:rPr>
                 <w:rStyle w:val="Hyperlink"/>
@@ -1816,7 +1818,7 @@
                 <w:noProof/>
                 <w:webHidden/>
               </w:rPr>
-              <w:instrText xml:space="preserve"> PAGEREF _Toc136818074 \h </w:instrText>
+              <w:instrText xml:space="preserve"> PAGEREF _Toc138239817 \h </w:instrText>
             </w:r>
             <w:r>
               <w:rPr>
@@ -1836,7 +1838,7 @@
                 <w:noProof/>
                 <w:webHidden/>
               </w:rPr>
-              <w:t>7</w:t>
+              <w:t>3</w:t>
             </w:r>
             <w:r>
               <w:rPr>
@@ -1863,7 +1865,7 @@
               <w:lang w:val="en-US" w:eastAsia="en-US" w:bidi="ar-SA"/>
             </w:rPr>
           </w:pPr>
-          <w:hyperlink w:anchor="_Toc136818075" w:history="1">
+          <w:hyperlink w:anchor="_Toc138239818" w:history="1">
             <w:r>
               <w:rPr>
                 <w:rStyle w:val="Hyperlink"/>
@@ -1910,7 +1912,7 @@
                 <w:noProof/>
                 <w:webHidden/>
               </w:rPr>
-              <w:instrText xml:space="preserve"> PAGEREF _Toc136818075 \h </w:instrText>
+              <w:instrText xml:space="preserve"> PAGEREF _Toc138239818 \h </w:instrText>
             </w:r>
             <w:r>
               <w:rPr>
@@ -1930,7 +1932,7 @@
                 <w:noProof/>
                 <w:webHidden/>
               </w:rPr>
-              <w:t>7</w:t>
+              <w:t>3</w:t>
             </w:r>
             <w:r>
               <w:rPr>
@@ -1956,14 +1958,22 @@
               <w:lang w:val="en-US" w:eastAsia="en-US" w:bidi="ar-SA"/>
             </w:rPr>
           </w:pPr>
-          <w:hyperlink w:anchor="_Toc136818076" w:history="1">
+          <w:hyperlink w:anchor="_Toc138239819" w:history="1">
             <w:r>
               <w:rPr>
                 <w:rStyle w:val="Hyperlink"/>
                 <w:rFonts w:cs="Times New Roman"/>
                 <w:noProof/>
               </w:rPr>
-              <w:t>1.3 Digital Motion Processor(DMP)</w:t>
+              <w:t xml:space="preserve">1.3 </w:t>
+            </w:r>
+            <w:r>
+              <w:rPr>
+                <w:rStyle w:val="Hyperlink"/>
+                <w:rFonts w:cs="Times New Roman"/>
+                <w:noProof/>
+              </w:rPr>
+              <w:t>Digital Motion Processor(DMP)</w:t>
             </w:r>
             <w:r>
               <w:rPr>
@@ -1984,7 +1994,7 @@
                 <w:noProof/>
                 <w:webHidden/>
               </w:rPr>
-              <w:instrText xml:space="preserve"> PAGEREF _Toc136818076 \h </w:instrText>
+              <w:instrText xml:space="preserve"> PAGEREF _Toc138239819 \h </w:instrText>
             </w:r>
             <w:r>
               <w:rPr>
@@ -2004,7 +2014,7 @@
                 <w:noProof/>
                 <w:webHidden/>
               </w:rPr>
-              <w:t>7</w:t>
+              <w:t>3</w:t>
             </w:r>
             <w:r>
               <w:rPr>
@@ -2019,6 +2029,7 @@
           <w:pPr>
             <w:pStyle w:val="TOC2"/>
             <w:tabs>
+              <w:tab w:val="left" w:pos="880"/>
               <w:tab w:val="right" w:leader="dot" w:pos="9350"/>
             </w:tabs>
             <w:rPr>
@@ -2030,14 +2041,33 @@
               <w:lang w:val="en-US" w:eastAsia="en-US" w:bidi="ar-SA"/>
             </w:rPr>
           </w:pPr>
-          <w:hyperlink w:anchor="_Toc136818077" w:history="1">
+          <w:hyperlink w:anchor="_Toc138239820" w:history="1">
             <w:r>
               <w:rPr>
                 <w:rStyle w:val="Hyperlink"/>
                 <w:rFonts w:cs="Times New Roman"/>
                 <w:noProof/>
               </w:rPr>
-              <w:t>1.4 Interfețe de comunicare serială</w:t>
+              <w:t>1.4</w:t>
+            </w:r>
+            <w:r>
+              <w:rPr>
+                <w:rFonts w:asciiTheme="minorHAnsi" w:eastAsiaTheme="minorEastAsia" w:hAnsiTheme="minorHAnsi" w:cstheme="minorBidi"/>
+                <w:noProof/>
+                <w:kern w:val="0"/>
+                <w:sz w:val="22"/>
+                <w:szCs w:val="22"/>
+                <w:lang w:val="en-US" w:eastAsia="en-US" w:bidi="ar-SA"/>
+              </w:rPr>
+              <w:t xml:space="preserve"> </w:t>
+            </w:r>
+            <w:r>
+              <w:rPr>
+                <w:rStyle w:val="Hyperlink"/>
+                <w:rFonts w:cs="Times New Roman"/>
+                <w:noProof/>
+              </w:rPr>
+              <w:t>Interfețe de comunicare serială</w:t>
             </w:r>
             <w:r>
               <w:rPr>
@@ -2058,7 +2088,7 @@
                 <w:noProof/>
                 <w:webHidden/>
               </w:rPr>
-              <w:instrText xml:space="preserve"> PAGEREF _Toc136818077 \h </w:instrText>
+              <w:instrText xml:space="preserve"> PAGEREF _Toc138239820 \h </w:instrText>
             </w:r>
             <w:r>
               <w:rPr>
@@ -2078,7 +2108,7 @@
                 <w:noProof/>
                 <w:webHidden/>
               </w:rPr>
-              <w:t>8</w:t>
+              <w:t>4</w:t>
             </w:r>
             <w:r>
               <w:rPr>
@@ -2104,7 +2134,7 @@
               <w:lang w:val="en-US" w:eastAsia="en-US" w:bidi="ar-SA"/>
             </w:rPr>
           </w:pPr>
-          <w:hyperlink w:anchor="_Toc136818078" w:history="1">
+          <w:hyperlink w:anchor="_Toc138239821" w:history="1">
             <w:r>
               <w:rPr>
                 <w:rStyle w:val="Hyperlink"/>
@@ -2132,7 +2162,7 @@
                 <w:noProof/>
                 <w:webHidden/>
               </w:rPr>
-              <w:instrText xml:space="preserve"> PAGEREF _Toc136818078 \h </w:instrText>
+              <w:instrText xml:space="preserve"> PAGEREF _Toc138239821 \h </w:instrText>
             </w:r>
             <w:r>
               <w:rPr>
@@ -2152,7 +2182,77 @@
                 <w:noProof/>
                 <w:webHidden/>
               </w:rPr>
-              <w:t>8</w:t>
+              <w:t>4</w:t>
+            </w:r>
+            <w:r>
+              <w:rPr>
+                <w:noProof/>
+                <w:webHidden/>
+              </w:rPr>
+              <w:fldChar w:fldCharType="end"/>
+            </w:r>
+          </w:hyperlink>
+        </w:p>
+        <w:p>
+          <w:pPr>
+            <w:pStyle w:val="TOC4"/>
+            <w:tabs>
+              <w:tab w:val="right" w:leader="dot" w:pos="9350"/>
+            </w:tabs>
+            <w:rPr>
+              <w:noProof/>
+            </w:rPr>
+          </w:pPr>
+          <w:hyperlink w:anchor="_Toc138239822" w:history="1">
+            <w:r>
+              <w:rPr>
+                <w:rStyle w:val="Hyperlink"/>
+                <w:rFonts w:cs="Times New Roman"/>
+                <w:noProof/>
+                <w:lang w:val="en-US"/>
+              </w:rPr>
+              <w:t>1.4.1.1 Protocolul I2C</w:t>
+            </w:r>
+            <w:r>
+              <w:rPr>
+                <w:noProof/>
+                <w:webHidden/>
+              </w:rPr>
+              <w:tab/>
+            </w:r>
+            <w:r>
+              <w:rPr>
+                <w:noProof/>
+                <w:webHidden/>
+              </w:rPr>
+              <w:fldChar w:fldCharType="begin"/>
+            </w:r>
+            <w:r>
+              <w:rPr>
+                <w:noProof/>
+                <w:webHidden/>
+              </w:rPr>
+              <w:instrText xml:space="preserve"> PAGEREF _Toc138239822 \h </w:instrText>
+            </w:r>
+            <w:r>
+              <w:rPr>
+                <w:noProof/>
+                <w:webHidden/>
+              </w:rPr>
+            </w:r>
+            <w:r>
+              <w:rPr>
+                <w:noProof/>
+                <w:webHidden/>
+              </w:rPr>
+              <w:fldChar w:fldCharType="separate"/>
+            </w:r>
+            <w:r>
+              <w:rPr>
+                <w:noProof/>
+                <w:webHidden/>
+              </w:rPr>
+              <w:t>5</w:t>
             </w:r>
             <w:r>
               <w:rPr>
@@ -2178,7 +2278,7 @@
               <w:lang w:val="en-US" w:eastAsia="en-US" w:bidi="ar-SA"/>
             </w:rPr>
           </w:pPr>
-          <w:hyperlink w:anchor="_Toc136818079" w:history="1">
+          <w:hyperlink w:anchor="_Toc138239823" w:history="1">
             <w:r>
               <w:rPr>
                 <w:rStyle w:val="Hyperlink"/>
@@ -2207,7 +2307,289 @@
                 <w:noProof/>
                 <w:webHidden/>
               </w:rPr>
-              <w:instrText xml:space="preserve"> PAGEREF _Toc136818079 \h </w:instrText>
+              <w:instrText xml:space="preserve"> PAGEREF _Toc138239823 \h </w:instrText>
+            </w:r>
+            <w:r>
+              <w:rPr>
+                <w:noProof/>
+                <w:webHidden/>
+              </w:rPr>
+            </w:r>
+            <w:r>
+              <w:rPr>
+                <w:noProof/>
+                <w:webHidden/>
+              </w:rPr>
+              <w:fldChar w:fldCharType="separate"/>
+            </w:r>
+            <w:r>
+              <w:rPr>
+                <w:noProof/>
+                <w:webHidden/>
+              </w:rPr>
+              <w:t>7</w:t>
+            </w:r>
+            <w:r>
+              <w:rPr>
+                <w:noProof/>
+                <w:webHidden/>
+              </w:rPr>
+              <w:fldChar w:fldCharType="end"/>
+            </w:r>
+          </w:hyperlink>
+        </w:p>
+        <w:p>
+          <w:pPr>
+            <w:pStyle w:val="TOC2"/>
+            <w:tabs>
+              <w:tab w:val="left" w:pos="880"/>
+              <w:tab w:val="right" w:leader="dot" w:pos="9350"/>
+            </w:tabs>
+            <w:rPr>
+              <w:rFonts w:asciiTheme="minorHAnsi" w:eastAsiaTheme="minorEastAsia" w:hAnsiTheme="minorHAnsi" w:cstheme="minorBidi"/>
+              <w:noProof/>
+              <w:kern w:val="0"/>
+              <w:sz w:val="22"/>
+              <w:szCs w:val="22"/>
+              <w:lang w:val="en-US" w:eastAsia="en-US" w:bidi="ar-SA"/>
+            </w:rPr>
+          </w:pPr>
+          <w:hyperlink w:anchor="_Toc138239824" w:history="1">
+            <w:r>
+              <w:rPr>
+                <w:rStyle w:val="Hyperlink"/>
+                <w:rFonts w:cs="Times New Roman"/>
+                <w:noProof/>
+              </w:rPr>
+              <w:t>1.5</w:t>
+            </w:r>
+            <w:r>
+              <w:rPr>
+                <w:rFonts w:asciiTheme="minorHAnsi" w:eastAsiaTheme="minorEastAsia" w:hAnsiTheme="minorHAnsi" w:cstheme="minorBidi"/>
+                <w:noProof/>
+                <w:kern w:val="0"/>
+                <w:sz w:val="22"/>
+                <w:szCs w:val="22"/>
+                <w:lang w:val="en-US" w:eastAsia="en-US" w:bidi="ar-SA"/>
+              </w:rPr>
+              <w:t xml:space="preserve"> </w:t>
+            </w:r>
+            <w:r>
+              <w:rPr>
+                <w:rStyle w:val="Hyperlink"/>
+                <w:rFonts w:cs="Times New Roman"/>
+                <w:noProof/>
+              </w:rPr>
+              <w:t>Registrele de date ale senzorilor</w:t>
+            </w:r>
+            <w:r>
+              <w:rPr>
+                <w:noProof/>
+                <w:webHidden/>
+              </w:rPr>
+              <w:tab/>
+            </w:r>
+            <w:r>
+              <w:rPr>
+                <w:noProof/>
+                <w:webHidden/>
+              </w:rPr>
+              <w:fldChar w:fldCharType="begin"/>
+            </w:r>
+            <w:r>
+              <w:rPr>
+                <w:noProof/>
+                <w:webHidden/>
+              </w:rPr>
+              <w:instrText xml:space="preserve"> PAGEREF _Toc138239824 \h </w:instrText>
+            </w:r>
+            <w:r>
+              <w:rPr>
+                <w:noProof/>
+                <w:webHidden/>
+              </w:rPr>
+            </w:r>
+            <w:r>
+              <w:rPr>
+                <w:noProof/>
+                <w:webHidden/>
+              </w:rPr>
+              <w:fldChar w:fldCharType="separate"/>
+            </w:r>
+            <w:r>
+              <w:rPr>
+                <w:noProof/>
+                <w:webHidden/>
+              </w:rPr>
+              <w:t>7</w:t>
+            </w:r>
+            <w:r>
+              <w:rPr>
+                <w:noProof/>
+                <w:webHidden/>
+              </w:rPr>
+              <w:fldChar w:fldCharType="end"/>
+            </w:r>
+          </w:hyperlink>
+        </w:p>
+        <w:p>
+          <w:pPr>
+            <w:pStyle w:val="TOC2"/>
+            <w:tabs>
+              <w:tab w:val="left" w:pos="880"/>
+              <w:tab w:val="right" w:leader="dot" w:pos="9350"/>
+            </w:tabs>
+            <w:rPr>
+              <w:rFonts w:asciiTheme="minorHAnsi" w:eastAsiaTheme="minorEastAsia" w:hAnsiTheme="minorHAnsi" w:cstheme="minorBidi"/>
+              <w:noProof/>
+              <w:kern w:val="0"/>
+              <w:sz w:val="22"/>
+              <w:szCs w:val="22"/>
+              <w:lang w:val="en-US" w:eastAsia="en-US" w:bidi="ar-SA"/>
+            </w:rPr>
+          </w:pPr>
+          <w:hyperlink w:anchor="_Toc138239825" w:history="1">
+            <w:r>
+              <w:rPr>
+                <w:rStyle w:val="Hyperlink"/>
+                <w:rFonts w:cs="Times New Roman"/>
+                <w:noProof/>
+              </w:rPr>
+              <w:t>1.6</w:t>
+            </w:r>
+            <w:r>
+              <w:rPr>
+                <w:rFonts w:asciiTheme="minorHAnsi" w:eastAsiaTheme="minorEastAsia" w:hAnsiTheme="minorHAnsi" w:cstheme="minorBidi"/>
+                <w:noProof/>
+                <w:kern w:val="0"/>
+                <w:sz w:val="22"/>
+                <w:szCs w:val="22"/>
+                <w:lang w:val="en-US" w:eastAsia="en-US" w:bidi="ar-SA"/>
+              </w:rPr>
+              <w:t xml:space="preserve"> </w:t>
+            </w:r>
+            <w:r>
+              <w:rPr>
+                <w:rStyle w:val="Hyperlink"/>
+                <w:rFonts w:cs="Times New Roman"/>
+                <w:noProof/>
+              </w:rPr>
+              <w:t>FIFO</w:t>
+            </w:r>
+            <w:r>
+              <w:rPr>
+                <w:noProof/>
+                <w:webHidden/>
+              </w:rPr>
+              <w:tab/>
+            </w:r>
+            <w:r>
+              <w:rPr>
+                <w:noProof/>
+                <w:webHidden/>
+              </w:rPr>
+              <w:fldChar w:fldCharType="begin"/>
+            </w:r>
+            <w:r>
+              <w:rPr>
+                <w:noProof/>
+                <w:webHidden/>
+              </w:rPr>
+              <w:instrText xml:space="preserve"> PAGEREF _Toc138239825 \h </w:instrText>
+            </w:r>
+            <w:r>
+              <w:rPr>
+                <w:noProof/>
+                <w:webHidden/>
+              </w:rPr>
+            </w:r>
+            <w:r>
+              <w:rPr>
+                <w:noProof/>
+                <w:webHidden/>
+              </w:rPr>
+              <w:fldChar w:fldCharType="separate"/>
+            </w:r>
+            <w:r>
+              <w:rPr>
+                <w:noProof/>
+                <w:webHidden/>
+              </w:rPr>
+              <w:t>7</w:t>
+            </w:r>
+            <w:r>
+              <w:rPr>
+                <w:noProof/>
+                <w:webHidden/>
+              </w:rPr>
+              <w:fldChar w:fldCharType="end"/>
+            </w:r>
+          </w:hyperlink>
+        </w:p>
+        <w:p>
+          <w:pPr>
+            <w:pStyle w:val="TOC2"/>
+            <w:tabs>
+              <w:tab w:val="left" w:pos="880"/>
+              <w:tab w:val="right" w:leader="dot" w:pos="9350"/>
+            </w:tabs>
+            <w:rPr>
+              <w:rFonts w:asciiTheme="minorHAnsi" w:eastAsiaTheme="minorEastAsia" w:hAnsiTheme="minorHAnsi" w:cstheme="minorBidi"/>
+              <w:noProof/>
+              <w:kern w:val="0"/>
+              <w:sz w:val="22"/>
+              <w:szCs w:val="22"/>
+              <w:lang w:val="en-US" w:eastAsia="en-US" w:bidi="ar-SA"/>
+            </w:rPr>
+          </w:pPr>
+          <w:hyperlink w:anchor="_Toc138239826" w:history="1">
+            <w:r>
+              <w:rPr>
+                <w:rStyle w:val="Hyperlink"/>
+                <w:rFonts w:cs="Times New Roman"/>
+                <w:noProof/>
+              </w:rPr>
+              <w:t>1.7</w:t>
+            </w:r>
+            <w:r>
+              <w:rPr>
+                <w:rFonts w:asciiTheme="minorHAnsi" w:eastAsiaTheme="minorEastAsia" w:hAnsiTheme="minorHAnsi" w:cstheme="minorBidi"/>
+                <w:noProof/>
+                <w:kern w:val="0"/>
+                <w:sz w:val="22"/>
+                <w:szCs w:val="22"/>
+                <w:lang w:val="en-US" w:eastAsia="en-US" w:bidi="ar-SA"/>
+              </w:rPr>
+              <w:t xml:space="preserve"> </w:t>
+            </w:r>
+            <w:r>
+              <w:rPr>
+                <w:rStyle w:val="Hyperlink"/>
+                <w:rFonts w:cs="Times New Roman"/>
+                <w:noProof/>
+              </w:rPr>
+              <w:t>Întreruperi</w:t>
+            </w:r>
+            <w:r>
+              <w:rPr>
+                <w:noProof/>
+                <w:webHidden/>
+              </w:rPr>
+              <w:tab/>
+            </w:r>
+            <w:r>
+              <w:rPr>
+                <w:noProof/>
+                <w:webHidden/>
+              </w:rPr>
+              <w:fldChar w:fldCharType="begin"/>
+            </w:r>
+            <w:r>
+              <w:rPr>
+                <w:noProof/>
+                <w:webHidden/>
+              </w:rPr>
+              <w:instrText xml:space="preserve"> PAGEREF _Toc138239826 \h </w:instrText>
             </w:r>
             <w:r>
               <w:rPr>
@@ -2253,7 +2635,7 @@
               <w:lang w:val="en-US" w:eastAsia="en-US" w:bidi="ar-SA"/>
             </w:rPr>
           </w:pPr>
-          <w:hyperlink w:anchor="_Toc136818080" w:history="1">
+          <w:hyperlink w:anchor="_Toc138239827" w:history="1">
             <w:r>
               <w:rPr>
                 <w:rStyle w:val="Hyperlink"/>
@@ -2281,7 +2663,7 @@
                 <w:noProof/>
                 <w:webHidden/>
               </w:rPr>
-              <w:instrText xml:space="preserve"> PAGEREF _Toc136818080 \h </w:instrText>
+              <w:instrText xml:space="preserve"> PAGEREF _Toc138239827 \h </w:instrText>
             </w:r>
             <w:r>
               <w:rPr>
@@ -2301,7 +2683,7 @@
                 <w:noProof/>
                 <w:webHidden/>
               </w:rPr>
-              <w:t>10</w:t>
+              <w:t>9</w:t>
             </w:r>
             <w:r>
               <w:rPr>
@@ -2351,6 +2733,38 @@
     <w:p/>
     <w:p/>
     <w:p/>
+    <w:p/>
+    <w:p/>
+    <w:p/>
+    <w:p/>
+    <w:p/>
+    <w:p/>
+    <w:p/>
+    <w:p/>
+    <w:p/>
+    <w:p/>
+    <w:p/>
+    <w:p/>
+    <w:p/>
+    <w:p/>
+    <w:p/>
+    <w:p/>
+    <w:p/>
+    <w:p/>
+    <w:p/>
+    <w:p/>
+    <w:p/>
+    <w:p/>
+    <w:p/>
+    <w:p/>
+    <w:p/>
+    <w:p/>
+    <w:p/>
+    <w:p/>
+    <w:p/>
+    <w:p/>
+    <w:p/>
+    <w:p/>
     <w:p>
       <w:pPr>
         <w:pStyle w:val="Heading1"/>
@@ -2360,464 +2774,486 @@
           <w:sz w:val="28"/>
           <w:szCs w:val="28"/>
         </w:rPr>
-      </w:pPr>
-      <w:bookmarkStart w:id="0" w:name="_Toc136818065"/>
-      <w:r>
+        <w:sectPr>
+          <w:footerReference w:type="even" r:id="rId9"/>
+          <w:footerReference w:type="default" r:id="rId10"/>
+          <w:footerReference w:type="first" r:id="rId11"/>
+          <w:pgSz w:w="12240" w:h="15840" w:code="1"/>
+          <w:pgMar w:top="1134" w:right="1440" w:bottom="1134" w:left="1440" w:header="1138" w:footer="1138" w:gutter="0"/>
+          <w:pgNumType w:start="1"/>
+          <w:cols w:space="720"/>
+          <w:titlePg/>
+          <w:docGrid w:linePitch="360"/>
+        </w:sectPr>
+      </w:pPr>
+    </w:p>
+    <w:p>
+      <w:pPr>
+        <w:pStyle w:val="Heading1"/>
         <w:rPr>
           <w:rFonts w:ascii="Times New Roman" w:hAnsi="Times New Roman" w:cs="Times New Roman"/>
           <w:b/>
           <w:sz w:val="28"/>
           <w:szCs w:val="28"/>
         </w:rPr>
-        <w:lastRenderedPageBreak/>
-        <w:t>Introducere</w:t>
-      </w:r>
-      <w:bookmarkEnd w:id="0"/>
-    </w:p>
-    <w:p/>
-    <w:p>
-      <w:pPr>
-        <w:ind w:firstLine="720"/>
-        <w:jc w:val="both"/>
-      </w:pPr>
-      <w:r>
-        <w:t>În pro</w:t>
-      </w:r>
-      <w:r>
-        <w:t>iectul ce va fi prezentat, se vor</w:t>
-      </w:r>
-      <w:r>
-        <w:t xml:space="preserve"> folosi dispozitivul de urmărire a mișcării MPU-9250 pentru achiziția </w:t>
-      </w:r>
-      <w:r>
-        <w:t xml:space="preserve">valorilor de pe fiecare axă a fiecărui senzor și </w:t>
-      </w:r>
-      <w:r>
-        <w:t>Raspberry</w:t>
-      </w:r>
-      <w:r>
-        <w:t xml:space="preserve"> PI 2 , un computer de mici dimensiuni</w:t>
-      </w:r>
-      <w:r>
-        <w:t>, de marimea unui card bancar având</w:t>
-      </w:r>
-      <w:r>
-        <w:t xml:space="preserve"> un procesor ARM cu sistem de operare Raspian</w:t>
-      </w:r>
-      <w:r>
-        <w:t>,</w:t>
-      </w:r>
-      <w:r>
-        <w:t xml:space="preserve"> având</w:t>
-      </w:r>
-      <w:r>
-        <w:t xml:space="preserve"> o distribuție linux.</w:t>
-      </w:r>
-    </w:p>
-    <w:p>
-      <w:pPr>
-        <w:ind w:firstLine="720"/>
-        <w:jc w:val="both"/>
-      </w:pPr>
-      <w:r>
-        <w:t xml:space="preserve">MPU-9250 este un modul multicip format din două blocuri integrate într-un singur pachet numit </w:t>
-      </w:r>
-      <w:r>
-        <w:rPr>
-          <w:lang w:val="en-US"/>
-        </w:rPr>
-        <w:t>QUAD FLAT NO-LEAD</w:t>
-      </w:r>
-      <w:r>
-        <w:rPr>
-          <w:lang w:val="en-US"/>
-        </w:rPr>
-        <w:t xml:space="preserve"> </w:t>
-      </w:r>
-      <w:r>
-        <w:rPr>
-          <w:rStyle w:val="FootnoteReference"/>
-          <w:lang w:val="en-US"/>
-        </w:rPr>
-        <w:footnoteReference w:id="1"/>
-      </w:r>
-      <w:r>
-        <w:rPr>
-          <w:lang w:val="en-US"/>
-        </w:rPr>
-        <w:t xml:space="preserve">. </w:t>
-      </w:r>
-      <w:proofErr w:type="gramStart"/>
-      <w:r>
-        <w:rPr>
-          <w:lang w:val="en-US"/>
-        </w:rPr>
-        <w:t>Un</w:t>
-      </w:r>
-      <w:proofErr w:type="gramEnd"/>
-      <w:r>
-        <w:rPr>
-          <w:lang w:val="en-US"/>
-        </w:rPr>
-        <w:t xml:space="preserve"> bloc </w:t>
-      </w:r>
-      <w:proofErr w:type="spellStart"/>
-      <w:r>
-        <w:rPr>
-          <w:lang w:val="en-US"/>
-        </w:rPr>
-        <w:t>este</w:t>
-      </w:r>
-      <w:proofErr w:type="spellEnd"/>
-      <w:r>
-        <w:rPr>
-          <w:lang w:val="en-US"/>
-        </w:rPr>
-        <w:t xml:space="preserve"> </w:t>
-      </w:r>
-      <w:proofErr w:type="spellStart"/>
-      <w:r>
-        <w:rPr>
-          <w:lang w:val="en-US"/>
-        </w:rPr>
-        <w:t>alc</w:t>
-      </w:r>
-      <w:proofErr w:type="spellEnd"/>
-      <w:r>
-        <w:t>ătuit din accelerometru și giroscop fiecare senzor cu câte</w:t>
-      </w:r>
-      <w:r>
-        <w:t xml:space="preserve"> trei</w:t>
-      </w:r>
-      <w:r>
-        <w:t xml:space="preserve"> axe. Celălalt bloc reprezintă AK8963, magnetometru de la </w:t>
-      </w:r>
-      <w:r>
-        <w:t>Asahi Kasei Microdevices Corporation</w:t>
-      </w:r>
-      <w:r>
-        <w:t xml:space="preserve"> </w:t>
-      </w:r>
-      <w:r>
-        <w:rPr>
-          <w:rStyle w:val="FootnoteReference"/>
-        </w:rPr>
-        <w:footnoteReference w:id="2"/>
-      </w:r>
-      <w:r>
-        <w:t>.</w:t>
-      </w:r>
-      <w:r>
-        <w:t xml:space="preserve"> MPU-9250 este un dispozitiv de urmărire a mișcării pe nouă axe care combină un giroscop cu trei axe, un accelerometru cu</w:t>
-      </w:r>
-      <w:r>
-        <w:t xml:space="preserve"> trei axe,</w:t>
-      </w:r>
-      <w:r>
-        <w:t xml:space="preserve"> un magnetometru cu trei axe și un procesor digital de mișcare. </w:t>
-      </w:r>
-      <w:r>
-        <w:t xml:space="preserve">Acesta </w:t>
-      </w:r>
-      <w:r>
-        <w:t>este conceput, de asemenea, pentru a se interfața cu o gamă variată de senzori digitali care nu sunt inerțiali prin intermediul conexiunii auxiliare I2C</w:t>
-      </w:r>
-      <w:r>
-        <w:t xml:space="preserve"> </w:t>
-      </w:r>
-      <w:r>
-        <w:rPr>
-          <w:rStyle w:val="FootnoteReference"/>
-        </w:rPr>
-        <w:footnoteReference w:id="3"/>
-      </w:r>
-      <w:r>
-        <w:t>.</w:t>
-      </w:r>
-      <w:r>
-        <w:t xml:space="preserve"> </w:t>
-      </w:r>
-      <w:r>
-        <w:t>Dispozitivul</w:t>
-      </w:r>
-      <w:r>
-        <w:t xml:space="preserve"> de monitorizare a mișc</w:t>
-      </w:r>
-      <w:r>
-        <w:t>ării cu cele nouă axe integrate oferă consumatorilor o performanță optimă mișcării, iar calibrările efectuate acestuia permit producătorilor să elimine eventualele costuri suplimentare.</w:t>
-      </w:r>
-    </w:p>
-    <w:p>
-      <w:pPr>
-        <w:ind w:firstLine="720"/>
-        <w:jc w:val="both"/>
-      </w:pPr>
-      <w:r>
-        <w:t>MPU-9250 dispune de trei convertoare analog-digitale pe 16 biți pentru digi</w:t>
-      </w:r>
-      <w:r>
-        <w:t>tizarea ieșirilor giroscopului, accelerometrului și magnetometrului. Pentru urmărirea cu precizie a mișcărilor rapide și lente, componentele dispun de un sistem p</w:t>
-      </w:r>
-      <w:r>
-        <w:t xml:space="preserve">rogramabil de către utilizator.  Giroscopul are o gamă completă de </w:t>
-      </w:r>
-      <w:r>
-        <w:t>±250, ±500, ±1000 și ±2000°/sec (dps)</w:t>
-      </w:r>
-      <w:r>
-        <w:t xml:space="preserve">, accelerometrul </w:t>
-      </w:r>
-      <w:r>
-        <w:t>±2g, ±4g, ±8g și ±16g</w:t>
-      </w:r>
-      <w:r>
-        <w:t xml:space="preserve"> și magnetometrul </w:t>
-      </w:r>
-      <w:r>
-        <w:t>cu o gamă completă de ±4800µT.</w:t>
-      </w:r>
-      <w:r>
-        <w:rPr>
-          <w:rStyle w:val="FootnoteReference"/>
-        </w:rPr>
-        <w:footnoteReference w:id="4"/>
-      </w:r>
-    </w:p>
-    <w:p>
-      <w:pPr>
-        <w:ind w:firstLine="720"/>
-        <w:jc w:val="both"/>
-      </w:pPr>
-      <w:r>
-        <w:t>Alte caracteristici din industrie includ filtre digitale programabile, un ceas de precizie de 1% de la -40°C până la 85°C, un senzor de temperatură încorporat și întreruperi programabile.</w:t>
-      </w:r>
-    </w:p>
-    <w:p>
-      <w:pPr>
-        <w:ind w:firstLine="720"/>
-        <w:jc w:val="both"/>
-      </w:pPr>
-      <w:r>
-        <w:t>Comunicarea cu toate registrele dispozitivului se desfășoară folosind fie I2C la 400kHz, fie SPI la 1MHz.</w:t>
-      </w:r>
-      <w:r>
-        <w:t xml:space="preserve"> </w:t>
-      </w:r>
-    </w:p>
-    <w:p>
-      <w:pPr>
-        <w:ind w:firstLine="720"/>
-        <w:jc w:val="both"/>
-      </w:pPr>
-      <w:r>
-        <w:t>Raspberry PI 2</w:t>
-      </w:r>
-      <w:r>
-        <w:t xml:space="preserve"> este un computer care conține un procesor cu patru nuclee ARM Cortex-A7</w:t>
-      </w:r>
-      <w:r>
-        <w:t xml:space="preserve"> de 900Mhz</w:t>
-      </w:r>
-      <w:r>
-        <w:t>, 1</w:t>
-      </w:r>
-      <w:r>
-        <w:t xml:space="preserve"> </w:t>
-      </w:r>
-      <w:r>
-        <w:t>G</w:t>
-      </w:r>
-      <w:r>
-        <w:t>IGA</w:t>
-      </w:r>
-      <w:r>
-        <w:t>B</w:t>
-      </w:r>
-      <w:r>
-        <w:t>YTE memorie RAM</w:t>
-      </w:r>
-      <w:r>
-        <w:t xml:space="preserve">, patru porturi USB, ieșire HDMI, </w:t>
-      </w:r>
-      <w:r>
-        <w:t>port pentru cablu Ethernet, placă video integrată</w:t>
-      </w:r>
-      <w:r>
-        <w:t xml:space="preserve">, interfață pentru cameră și afișare. Cu ajutorul unui card microSD vom adăuga și distribuția linux Raspian. </w:t>
-      </w:r>
-    </w:p>
-    <w:p>
-      <w:pPr>
-        <w:ind w:firstLine="720"/>
-        <w:jc w:val="both"/>
-      </w:pPr>
-      <w:r>
-        <w:t>Comunicarea celor două se v</w:t>
-      </w:r>
-      <w:r>
-        <w:t>a realiza prin interfața serială</w:t>
-      </w:r>
-      <w:r>
-        <w:t xml:space="preserve"> I2C, unde senzorul mereu va avea un comportament de tip </w:t>
-      </w:r>
-      <w:r>
-        <w:rPr>
-          <w:lang w:val="en-US"/>
-        </w:rPr>
-        <w:t xml:space="preserve">“slave”. </w:t>
-      </w:r>
-      <w:proofErr w:type="spellStart"/>
-      <w:r>
-        <w:rPr>
-          <w:lang w:val="en-US"/>
-        </w:rPr>
-        <w:t>P</w:t>
-      </w:r>
-      <w:r>
-        <w:rPr>
-          <w:lang w:val="en-US"/>
-        </w:rPr>
-        <w:t>lăcuța</w:t>
-      </w:r>
-      <w:proofErr w:type="spellEnd"/>
-      <w:r>
-        <w:rPr>
-          <w:lang w:val="en-US"/>
-        </w:rPr>
-        <w:t xml:space="preserve"> </w:t>
-      </w:r>
-      <w:proofErr w:type="spellStart"/>
-      <w:proofErr w:type="gramStart"/>
-      <w:r>
-        <w:rPr>
-          <w:lang w:val="en-US"/>
-        </w:rPr>
-        <w:t>va</w:t>
-      </w:r>
-      <w:proofErr w:type="spellEnd"/>
-      <w:proofErr w:type="gramEnd"/>
-      <w:r>
-        <w:rPr>
-          <w:lang w:val="en-US"/>
-        </w:rPr>
-        <w:t xml:space="preserve"> </w:t>
-      </w:r>
-      <w:proofErr w:type="spellStart"/>
-      <w:r>
-        <w:rPr>
-          <w:lang w:val="en-US"/>
-        </w:rPr>
-        <w:t>prelua</w:t>
-      </w:r>
-      <w:proofErr w:type="spellEnd"/>
-      <w:r>
-        <w:rPr>
-          <w:lang w:val="en-US"/>
-        </w:rPr>
-        <w:t xml:space="preserve"> </w:t>
-      </w:r>
-      <w:proofErr w:type="spellStart"/>
-      <w:r>
-        <w:rPr>
-          <w:lang w:val="en-US"/>
-        </w:rPr>
-        <w:t>controlul</w:t>
-      </w:r>
-      <w:proofErr w:type="spellEnd"/>
-      <w:r>
-        <w:rPr>
-          <w:lang w:val="en-US"/>
-        </w:rPr>
-        <w:t xml:space="preserve"> </w:t>
-      </w:r>
-      <w:proofErr w:type="spellStart"/>
-      <w:r>
-        <w:rPr>
-          <w:lang w:val="en-US"/>
-        </w:rPr>
-        <w:t>ș</w:t>
-      </w:r>
-      <w:r>
-        <w:rPr>
-          <w:lang w:val="en-US"/>
-        </w:rPr>
-        <w:t>i</w:t>
-      </w:r>
-      <w:proofErr w:type="spellEnd"/>
-      <w:r>
-        <w:rPr>
-          <w:lang w:val="en-US"/>
-        </w:rPr>
-        <w:t xml:space="preserve"> </w:t>
-      </w:r>
-      <w:proofErr w:type="spellStart"/>
-      <w:r>
-        <w:rPr>
-          <w:lang w:val="en-US"/>
-        </w:rPr>
-        <w:t>va</w:t>
-      </w:r>
-      <w:proofErr w:type="spellEnd"/>
-      <w:r>
-        <w:rPr>
-          <w:lang w:val="en-US"/>
-        </w:rPr>
-        <w:t xml:space="preserve"> </w:t>
-      </w:r>
-      <w:proofErr w:type="spellStart"/>
-      <w:r>
-        <w:rPr>
-          <w:lang w:val="en-US"/>
-        </w:rPr>
-        <w:t>juca</w:t>
-      </w:r>
-      <w:proofErr w:type="spellEnd"/>
-      <w:r>
-        <w:rPr>
-          <w:lang w:val="en-US"/>
-        </w:rPr>
-        <w:t xml:space="preserve"> </w:t>
-      </w:r>
-      <w:proofErr w:type="spellStart"/>
-      <w:r>
-        <w:rPr>
-          <w:lang w:val="en-US"/>
-        </w:rPr>
-        <w:t>rol</w:t>
-      </w:r>
-      <w:proofErr w:type="spellEnd"/>
-      <w:r>
-        <w:rPr>
-          <w:lang w:val="en-US"/>
-        </w:rPr>
-        <w:t xml:space="preserve"> de “master”.</w:t>
-      </w:r>
-    </w:p>
-    <w:p/>
-    <w:p>
-      <w:pPr>
-        <w:jc w:val="both"/>
-      </w:pPr>
-    </w:p>
-    <w:p/>
-    <w:p/>
-    <w:p/>
-    <w:p/>
-    <w:p/>
-    <w:p/>
-    <w:p/>
-    <w:p/>
-    <w:p>
-      <w:pPr>
-        <w:pStyle w:val="Heading1"/>
+      </w:pPr>
+      <w:bookmarkStart w:id="0" w:name="_Toc138239808"/>
+      <w:r>
         <w:rPr>
           <w:rFonts w:ascii="Times New Roman" w:hAnsi="Times New Roman" w:cs="Times New Roman"/>
           <w:b/>
           <w:sz w:val="28"/>
           <w:szCs w:val="28"/>
         </w:rPr>
-      </w:pPr>
-      <w:bookmarkStart w:id="1" w:name="_Toc136818066"/>
+        <w:lastRenderedPageBreak/>
+        <w:t>Introducere</w:t>
+      </w:r>
+      <w:bookmarkEnd w:id="0"/>
+    </w:p>
+    <w:p/>
+    <w:p>
+      <w:pPr>
+        <w:ind w:firstLine="720"/>
+        <w:jc w:val="both"/>
+      </w:pPr>
+      <w:r>
+        <w:t>În pro</w:t>
+      </w:r>
+      <w:r>
+        <w:t>iectul ce va fi prezentat, se vor</w:t>
+      </w:r>
+      <w:r>
+        <w:t xml:space="preserve"> folosi dispozitivul de urmărire a mișcării MPU-9250 pentru achiziția </w:t>
+      </w:r>
+      <w:r>
+        <w:t xml:space="preserve">valorilor de pe fiecare axă a fiecărui senzor și </w:t>
+      </w:r>
+      <w:r>
+        <w:t>Raspberry</w:t>
+      </w:r>
+      <w:r>
+        <w:t xml:space="preserve"> PI 2 , un computer de mici dimensiuni</w:t>
+      </w:r>
+      <w:r>
+        <w:t>, de marimea unui card bancar având</w:t>
+      </w:r>
+      <w:r>
+        <w:t xml:space="preserve"> un procesor ARM cu sistem de operare Raspian</w:t>
+      </w:r>
+      <w:r>
+        <w:t>,</w:t>
+      </w:r>
+      <w:r>
+        <w:t xml:space="preserve"> având</w:t>
+      </w:r>
+      <w:r>
+        <w:t xml:space="preserve"> o distribuție linux.</w:t>
+      </w:r>
+    </w:p>
+    <w:p>
+      <w:pPr>
+        <w:ind w:firstLine="720"/>
+        <w:jc w:val="both"/>
+      </w:pPr>
+      <w:r>
+        <w:t xml:space="preserve">MPU-9250 este un modul multicip format din două blocuri integrate într-un singur pachet numit </w:t>
+      </w:r>
+      <w:r>
+        <w:rPr>
+          <w:lang w:val="en-US"/>
+        </w:rPr>
+        <w:t>QUAD FLAT NO-LEAD</w:t>
+      </w:r>
+      <w:r>
+        <w:rPr>
+          <w:lang w:val="en-US"/>
+        </w:rPr>
+        <w:t xml:space="preserve"> </w:t>
+      </w:r>
+      <w:r>
+        <w:rPr>
+          <w:rStyle w:val="FootnoteReference"/>
+          <w:lang w:val="en-US"/>
+        </w:rPr>
+        <w:footnoteReference w:id="1"/>
+      </w:r>
+      <w:r>
+        <w:rPr>
+          <w:lang w:val="en-US"/>
+        </w:rPr>
+        <w:t xml:space="preserve">. </w:t>
+      </w:r>
+      <w:proofErr w:type="gramStart"/>
+      <w:r>
+        <w:rPr>
+          <w:lang w:val="en-US"/>
+        </w:rPr>
+        <w:t>Un</w:t>
+      </w:r>
+      <w:proofErr w:type="gramEnd"/>
+      <w:r>
+        <w:rPr>
+          <w:lang w:val="en-US"/>
+        </w:rPr>
+        <w:t xml:space="preserve"> bloc </w:t>
+      </w:r>
+      <w:proofErr w:type="spellStart"/>
+      <w:r>
+        <w:rPr>
+          <w:lang w:val="en-US"/>
+        </w:rPr>
+        <w:t>este</w:t>
+      </w:r>
+      <w:proofErr w:type="spellEnd"/>
+      <w:r>
+        <w:rPr>
+          <w:lang w:val="en-US"/>
+        </w:rPr>
+        <w:t xml:space="preserve"> </w:t>
+      </w:r>
+      <w:proofErr w:type="spellStart"/>
+      <w:r>
+        <w:rPr>
+          <w:lang w:val="en-US"/>
+        </w:rPr>
+        <w:t>alc</w:t>
+      </w:r>
+      <w:proofErr w:type="spellEnd"/>
+      <w:r>
+        <w:t>ătuit din accelerometru și giroscop fiecare senzor cu câte</w:t>
+      </w:r>
+      <w:r>
+        <w:t xml:space="preserve"> trei</w:t>
+      </w:r>
+      <w:r>
+        <w:t xml:space="preserve"> axe. Celălalt bloc reprezintă AK8963, magnetometru de la </w:t>
+      </w:r>
+      <w:r>
+        <w:t>Asahi Kasei Microdevices Corporation</w:t>
+      </w:r>
+      <w:r>
+        <w:t xml:space="preserve"> </w:t>
+      </w:r>
+      <w:r>
+        <w:rPr>
+          <w:rStyle w:val="FootnoteReference"/>
+        </w:rPr>
+        <w:footnoteReference w:id="2"/>
+      </w:r>
+      <w:r>
+        <w:t>.</w:t>
+      </w:r>
+      <w:r>
+        <w:t xml:space="preserve"> MPU-9250 este un dispozitiv de urmărire a mișcării pe nouă axe care combină un giroscop cu trei axe, un accelerometru cu</w:t>
+      </w:r>
+      <w:r>
+        <w:t xml:space="preserve"> trei axe,</w:t>
+      </w:r>
+      <w:r>
+        <w:t xml:space="preserve"> un magnetometru cu trei axe și un procesor digital de mișcare. </w:t>
+      </w:r>
+      <w:r>
+        <w:t xml:space="preserve">Acesta </w:t>
+      </w:r>
+      <w:r>
+        <w:t>este conceput, de asemenea, pentru a se interfața cu o gamă variată de senzori digitali care nu sunt inerțiali prin intermediul conexiunii auxiliare I2C</w:t>
+      </w:r>
+      <w:r>
+        <w:t xml:space="preserve"> </w:t>
+      </w:r>
+      <w:r>
+        <w:rPr>
+          <w:rStyle w:val="FootnoteReference"/>
+        </w:rPr>
+        <w:footnoteReference w:id="3"/>
+      </w:r>
+      <w:r>
+        <w:t>.</w:t>
+      </w:r>
+      <w:r>
+        <w:t xml:space="preserve"> </w:t>
+      </w:r>
+      <w:r>
+        <w:t>Dispozitivul</w:t>
+      </w:r>
+      <w:r>
+        <w:t xml:space="preserve"> de monitorizare a mișc</w:t>
+      </w:r>
+      <w:r>
+        <w:t>ării cu cele nouă axe integrate oferă consumatorilor o performanță optimă mișcării, iar calibrările efectuate acestuia permit producătorilor să elimine eventualele costuri suplimentare.</w:t>
+      </w:r>
+    </w:p>
+    <w:p>
+      <w:pPr>
+        <w:ind w:firstLine="720"/>
+        <w:jc w:val="both"/>
+      </w:pPr>
+      <w:r>
+        <w:t>MPU-9250 dispune de trei convertoare analog-digitale pe 16 biți pentru digi</w:t>
+      </w:r>
+      <w:r>
+        <w:t>tizarea ieșirilor giroscopului, accelerometrului și magnetometrului. Pentru urmărirea cu precizie a mișcărilor rapide și lente, componentele dispun de un sistem p</w:t>
+      </w:r>
+      <w:r>
+        <w:t xml:space="preserve">rogramabil de către utilizator.  Giroscopul are o gamă completă de </w:t>
+      </w:r>
+      <w:r>
+        <w:t>±250, ±500, ±1000 și ±2000°/sec (dps)</w:t>
+      </w:r>
+      <w:r>
+        <w:t xml:space="preserve">, accelerometrul </w:t>
+      </w:r>
+      <w:r>
+        <w:t>±2g, ±4g, ±8g și ±16g</w:t>
+      </w:r>
+      <w:r>
+        <w:t xml:space="preserve"> și magnetometrul </w:t>
+      </w:r>
+      <w:r>
+        <w:t>cu o gamă completă de ±4800µT.</w:t>
+      </w:r>
+      <w:r>
+        <w:rPr>
+          <w:rStyle w:val="FootnoteReference"/>
+        </w:rPr>
+        <w:footnoteReference w:id="4"/>
+      </w:r>
+    </w:p>
+    <w:p>
+      <w:pPr>
+        <w:ind w:firstLine="720"/>
+        <w:jc w:val="both"/>
+      </w:pPr>
+      <w:r>
+        <w:t>Alte caracteristici din industrie includ filtre digitale programabile, un ceas de precizie de 1% de la -40°C până la 85°C, un senzor de temperatură încorporat și întreruperi programabile.</w:t>
+      </w:r>
+    </w:p>
+    <w:p>
+      <w:pPr>
+        <w:ind w:firstLine="720"/>
+        <w:jc w:val="both"/>
+      </w:pPr>
+      <w:r>
+        <w:t>Comunicarea cu toate registrele dispozitivului se desfășoară folosind fie I2C la 400kHz, fie SPI la 1MHz.</w:t>
+      </w:r>
+      <w:r>
+        <w:t xml:space="preserve"> </w:t>
+      </w:r>
+    </w:p>
+    <w:p>
+      <w:pPr>
+        <w:ind w:firstLine="720"/>
+        <w:jc w:val="both"/>
+      </w:pPr>
+      <w:r>
+        <w:t>Raspberry PI 2</w:t>
+      </w:r>
+      <w:r>
+        <w:t xml:space="preserve"> este un computer care conține un procesor cu patru nuclee ARM Cortex-A7</w:t>
+      </w:r>
+      <w:r>
+        <w:t xml:space="preserve"> de 900Mhz</w:t>
+      </w:r>
+      <w:r>
+        <w:t>, 1</w:t>
+      </w:r>
+      <w:r>
+        <w:t xml:space="preserve"> </w:t>
+      </w:r>
+      <w:r>
+        <w:t>G</w:t>
+      </w:r>
+      <w:r>
+        <w:t>IGA</w:t>
+      </w:r>
+      <w:r>
+        <w:t>B</w:t>
+      </w:r>
+      <w:r>
+        <w:t>YTE memorie RAM</w:t>
+      </w:r>
+      <w:r>
+        <w:t xml:space="preserve">, patru porturi USB, ieșire HDMI, </w:t>
+      </w:r>
+      <w:r>
+        <w:t>port pentru cablu Ethernet, placă video integrată</w:t>
+      </w:r>
+      <w:r>
+        <w:t xml:space="preserve">, interfață pentru cameră și afișare. Cu ajutorul unui card microSD vom adăuga și distribuția linux Raspian. </w:t>
+      </w:r>
+    </w:p>
+    <w:p>
+      <w:pPr>
+        <w:ind w:firstLine="720"/>
+        <w:jc w:val="both"/>
+      </w:pPr>
+      <w:r>
+        <w:t>Comunicarea celor două se v</w:t>
+      </w:r>
+      <w:r>
+        <w:t>a realiza prin interfața serială</w:t>
+      </w:r>
+      <w:r>
+        <w:t xml:space="preserve"> I2C, unde senzorul mereu va avea un comportament de tip </w:t>
+      </w:r>
+      <w:r>
+        <w:rPr>
+          <w:lang w:val="en-US"/>
+        </w:rPr>
+        <w:t xml:space="preserve">“slave”. </w:t>
+      </w:r>
+      <w:proofErr w:type="spellStart"/>
+      <w:r>
+        <w:rPr>
+          <w:lang w:val="en-US"/>
+        </w:rPr>
+        <w:t>P</w:t>
+      </w:r>
+      <w:r>
+        <w:rPr>
+          <w:lang w:val="en-US"/>
+        </w:rPr>
+        <w:t>lăcuța</w:t>
+      </w:r>
+      <w:proofErr w:type="spellEnd"/>
+      <w:r>
+        <w:rPr>
+          <w:lang w:val="en-US"/>
+        </w:rPr>
+        <w:t xml:space="preserve"> </w:t>
+      </w:r>
+      <w:proofErr w:type="spellStart"/>
+      <w:proofErr w:type="gramStart"/>
+      <w:r>
+        <w:rPr>
+          <w:lang w:val="en-US"/>
+        </w:rPr>
+        <w:t>va</w:t>
+      </w:r>
+      <w:proofErr w:type="spellEnd"/>
+      <w:proofErr w:type="gramEnd"/>
+      <w:r>
+        <w:rPr>
+          <w:lang w:val="en-US"/>
+        </w:rPr>
+        <w:t xml:space="preserve"> </w:t>
+      </w:r>
+      <w:proofErr w:type="spellStart"/>
+      <w:r>
+        <w:rPr>
+          <w:lang w:val="en-US"/>
+        </w:rPr>
+        <w:t>prelua</w:t>
+      </w:r>
+      <w:proofErr w:type="spellEnd"/>
+      <w:r>
+        <w:rPr>
+          <w:lang w:val="en-US"/>
+        </w:rPr>
+        <w:t xml:space="preserve"> </w:t>
+      </w:r>
+      <w:proofErr w:type="spellStart"/>
+      <w:r>
+        <w:rPr>
+          <w:lang w:val="en-US"/>
+        </w:rPr>
+        <w:t>controlul</w:t>
+      </w:r>
+      <w:proofErr w:type="spellEnd"/>
+      <w:r>
+        <w:rPr>
+          <w:lang w:val="en-US"/>
+        </w:rPr>
+        <w:t xml:space="preserve"> </w:t>
+      </w:r>
+      <w:proofErr w:type="spellStart"/>
+      <w:r>
+        <w:rPr>
+          <w:lang w:val="en-US"/>
+        </w:rPr>
+        <w:t>ș</w:t>
+      </w:r>
+      <w:r>
+        <w:rPr>
+          <w:lang w:val="en-US"/>
+        </w:rPr>
+        <w:t>i</w:t>
+      </w:r>
+      <w:proofErr w:type="spellEnd"/>
+      <w:r>
+        <w:rPr>
+          <w:lang w:val="en-US"/>
+        </w:rPr>
+        <w:t xml:space="preserve"> </w:t>
+      </w:r>
+      <w:proofErr w:type="spellStart"/>
+      <w:r>
+        <w:rPr>
+          <w:lang w:val="en-US"/>
+        </w:rPr>
+        <w:t>va</w:t>
+      </w:r>
+      <w:proofErr w:type="spellEnd"/>
+      <w:r>
+        <w:rPr>
+          <w:lang w:val="en-US"/>
+        </w:rPr>
+        <w:t xml:space="preserve"> </w:t>
+      </w:r>
+      <w:proofErr w:type="spellStart"/>
+      <w:r>
+        <w:rPr>
+          <w:lang w:val="en-US"/>
+        </w:rPr>
+        <w:t>juca</w:t>
+      </w:r>
+      <w:proofErr w:type="spellEnd"/>
+      <w:r>
+        <w:rPr>
+          <w:lang w:val="en-US"/>
+        </w:rPr>
+        <w:t xml:space="preserve"> </w:t>
+      </w:r>
+      <w:proofErr w:type="spellStart"/>
+      <w:r>
+        <w:rPr>
+          <w:lang w:val="en-US"/>
+        </w:rPr>
+        <w:t>rol</w:t>
+      </w:r>
+      <w:proofErr w:type="spellEnd"/>
+      <w:r>
+        <w:rPr>
+          <w:lang w:val="en-US"/>
+        </w:rPr>
+        <w:t xml:space="preserve"> de “master”.</w:t>
+      </w:r>
+    </w:p>
+    <w:p/>
+    <w:p>
+      <w:pPr>
+        <w:jc w:val="both"/>
+      </w:pPr>
+    </w:p>
+    <w:p/>
+    <w:p/>
+    <w:p/>
+    <w:p/>
+    <w:p/>
+    <w:p/>
+    <w:p/>
+    <w:p/>
+    <w:p>
+      <w:pPr>
+        <w:pStyle w:val="Heading1"/>
+        <w:rPr>
+          <w:rFonts w:ascii="Times New Roman" w:hAnsi="Times New Roman" w:cs="Times New Roman"/>
+          <w:b/>
+          <w:sz w:val="28"/>
+          <w:szCs w:val="28"/>
+        </w:rPr>
+      </w:pPr>
+      <w:bookmarkStart w:id="1" w:name="_Toc138239809"/>
       <w:r>
         <w:rPr>
           <w:rFonts w:ascii="Times New Roman" w:hAnsi="Times New Roman" w:cs="Times New Roman"/>
@@ -2862,7 +3298,15 @@
           <w:i/>
         </w:rPr>
       </w:pPr>
-      <w:bookmarkStart w:id="2" w:name="_Toc136818067"/>
+      <w:bookmarkStart w:id="2" w:name="_Toc138239810"/>
+      <w:r>
+        <w:rPr>
+          <w:rFonts w:ascii="Times New Roman" w:hAnsi="Times New Roman" w:cs="Times New Roman"/>
+          <w:b/>
+          <w:i/>
+        </w:rPr>
+        <w:t xml:space="preserve">   </w:t>
+      </w:r>
       <w:r>
         <w:rPr>
           <w:rFonts w:ascii="Times New Roman" w:hAnsi="Times New Roman" w:cs="Times New Roman"/>
@@ -2888,7 +3332,7 @@
           <w:szCs w:val="26"/>
         </w:rPr>
       </w:pPr>
-      <w:bookmarkStart w:id="3" w:name="_Toc136818068"/>
+      <w:bookmarkStart w:id="3" w:name="_Toc138239811"/>
       <w:r>
         <w:rPr>
           <w:rFonts w:ascii="Times New Roman" w:hAnsi="Times New Roman" w:cs="Times New Roman"/>
@@ -3047,7 +3491,7 @@
           <w:szCs w:val="26"/>
         </w:rPr>
       </w:pPr>
-      <w:bookmarkStart w:id="4" w:name="_Toc136818069"/>
+      <w:bookmarkStart w:id="4" w:name="_Toc138239812"/>
       <w:r>
         <w:rPr>
           <w:rFonts w:ascii="Times New Roman" w:hAnsi="Times New Roman" w:cs="Times New Roman"/>
@@ -3177,7 +3621,7 @@
           <w:szCs w:val="26"/>
         </w:rPr>
       </w:pPr>
-      <w:bookmarkStart w:id="5" w:name="_Toc136818070"/>
+      <w:bookmarkStart w:id="5" w:name="_Toc138239813"/>
       <w:r>
         <w:rPr>
           <w:rFonts w:ascii="Times New Roman" w:hAnsi="Times New Roman" w:cs="Times New Roman"/>
@@ -3295,7 +3739,7 @@
           <w:szCs w:val="26"/>
         </w:rPr>
       </w:pPr>
-      <w:bookmarkStart w:id="6" w:name="_Toc136818071"/>
+      <w:bookmarkStart w:id="6" w:name="_Toc138239814"/>
       <w:r>
         <w:rPr>
           <w:rFonts w:ascii="Times New Roman" w:hAnsi="Times New Roman" w:cs="Times New Roman"/>
@@ -3468,9 +3912,17 @@
           <w:i/>
         </w:rPr>
         <w:lastRenderedPageBreak/>
-        <w:t xml:space="preserve"> </w:t>
-      </w:r>
-      <w:bookmarkStart w:id="7" w:name="_Toc136818072"/>
+        <w:t xml:space="preserve">   </w:t>
+      </w:r>
+      <w:r>
+        <w:rPr>
+          <w:rFonts w:ascii="Times New Roman" w:hAnsi="Times New Roman" w:cs="Times New Roman"/>
+          <w:b/>
+          <w:i/>
+        </w:rPr>
+        <w:t xml:space="preserve"> </w:t>
+      </w:r>
+      <w:bookmarkStart w:id="7" w:name="_Toc138239815"/>
       <w:r>
         <w:rPr>
           <w:rFonts w:ascii="Times New Roman" w:hAnsi="Times New Roman" w:cs="Times New Roman"/>
@@ -3496,7 +3948,7 @@
           <w:szCs w:val="26"/>
         </w:rPr>
       </w:pPr>
-      <w:bookmarkStart w:id="8" w:name="_Toc136818073"/>
+      <w:bookmarkStart w:id="8" w:name="_Toc138239816"/>
       <w:r>
         <w:rPr>
           <w:rFonts w:ascii="Times New Roman" w:hAnsi="Times New Roman" w:cs="Times New Roman"/>
@@ -3572,7 +4024,7 @@
           <w:szCs w:val="26"/>
         </w:rPr>
       </w:pPr>
-      <w:bookmarkStart w:id="9" w:name="_Toc136818074"/>
+      <w:bookmarkStart w:id="9" w:name="_Toc138239817"/>
       <w:r>
         <w:rPr>
           <w:rFonts w:ascii="Times New Roman" w:hAnsi="Times New Roman" w:cs="Times New Roman"/>
@@ -3625,7 +4077,7 @@
           <w:szCs w:val="26"/>
         </w:rPr>
       </w:pPr>
-      <w:bookmarkStart w:id="10" w:name="_Toc136818075"/>
+      <w:bookmarkStart w:id="10" w:name="_Toc138239818"/>
       <w:r>
         <w:rPr>
           <w:rFonts w:ascii="Times New Roman" w:hAnsi="Times New Roman" w:cs="Times New Roman"/>
@@ -3692,7 +4144,7 @@
           <w:i/>
         </w:rPr>
       </w:pPr>
-      <w:bookmarkStart w:id="11" w:name="_Toc136818076"/>
+      <w:bookmarkStart w:id="11" w:name="_Toc138239819"/>
       <w:r>
         <w:rPr>
           <w:rFonts w:ascii="Times New Roman" w:hAnsi="Times New Roman" w:cs="Times New Roman"/>
@@ -3809,19 +4261,18 @@
     </w:p>
     <w:p>
       <w:pPr>
-        <w:jc w:val="both"/>
-      </w:pPr>
-    </w:p>
-    <w:p>
-      <w:pPr>
         <w:pStyle w:val="Heading2"/>
+        <w:numPr>
+          <w:ilvl w:val="1"/>
+          <w:numId w:val="17"/>
+        </w:numPr>
         <w:rPr>
           <w:rFonts w:ascii="Times New Roman" w:hAnsi="Times New Roman" w:cs="Times New Roman"/>
           <w:b/>
           <w:i/>
         </w:rPr>
       </w:pPr>
-      <w:bookmarkStart w:id="12" w:name="_Toc136818077"/>
+      <w:bookmarkStart w:id="12" w:name="_Toc138239820"/>
       <w:r>
         <w:rPr>
           <w:rFonts w:ascii="Times New Roman" w:hAnsi="Times New Roman" w:cs="Times New Roman"/>
@@ -3829,7 +4280,7 @@
           <w:i/>
         </w:rPr>
         <w:lastRenderedPageBreak/>
-        <w:t xml:space="preserve">1.4 </w:t>
+        <w:t xml:space="preserve">   </w:t>
       </w:r>
       <w:r>
         <w:rPr>
@@ -3849,6 +4300,12 @@
       </w:r>
       <w:bookmarkEnd w:id="12"/>
     </w:p>
+    <w:p>
+      <w:pPr>
+        <w:jc w:val="both"/>
+      </w:pPr>
+    </w:p>
+    <w:p/>
     <w:p>
       <w:pPr>
         <w:ind w:firstLine="360"/>
@@ -3910,7 +4367,7 @@
           <w:szCs w:val="26"/>
         </w:rPr>
       </w:pPr>
-      <w:bookmarkStart w:id="13" w:name="_Toc136818078"/>
+      <w:bookmarkStart w:id="13" w:name="_Toc138239821"/>
       <w:r>
         <w:rPr>
           <w:rFonts w:ascii="Times New Roman" w:hAnsi="Times New Roman" w:cs="Times New Roman"/>
@@ -5147,8 +5604,8 @@
             <v:path o:extrusionok="f" gradientshapeok="t" o:connecttype="rect"/>
             <o:lock v:ext="edit" aspectratio="t"/>
           </v:shapetype>
-          <v:shape id="_x0000_i1033" type="#_x0000_t75" style="width:468pt;height:348.45pt">
-            <v:imagedata r:id="rId9" o:title="poza circuit I2C mpu-9250"/>
+          <v:shape id="_x0000_i1025" type="#_x0000_t75" style="width:468pt;height:348.45pt">
+            <v:imagedata r:id="rId12" o:title="poza circuit I2C mpu-9250"/>
           </v:shape>
         </w:pict>
       </w:r>
@@ -5202,6 +5659,7 @@
           <w:lang w:val="en-US"/>
         </w:rPr>
       </w:pPr>
+      <w:bookmarkStart w:id="14" w:name="_Toc138239822"/>
       <w:r>
         <w:rPr>
           <w:rFonts w:ascii="Times New Roman" w:hAnsi="Times New Roman" w:cs="Times New Roman"/>
@@ -5234,6 +5692,7 @@
         </w:rPr>
         <w:t xml:space="preserve"> I2C</w:t>
       </w:r>
+      <w:bookmarkEnd w:id="14"/>
     </w:p>
     <w:p>
       <w:pPr>
@@ -5247,12 +5706,14 @@
         <w:ind w:firstLine="720"/>
         <w:jc w:val="both"/>
         <w:rPr>
-          <w:lang w:val="en-US"/>
-        </w:rPr>
-      </w:pPr>
-      <w:proofErr w:type="spellStart"/>
-      <w:r>
-        <w:rPr>
+          <w:color w:val="000000" w:themeColor="text1"/>
+          <w:lang w:val="en-US"/>
+        </w:rPr>
+      </w:pPr>
+      <w:proofErr w:type="spellStart"/>
+      <w:r>
+        <w:rPr>
+          <w:color w:val="000000" w:themeColor="text1"/>
           <w:lang w:val="en-US"/>
         </w:rPr>
         <w:t>Comunicarea</w:t>
@@ -5260,13 +5721,15 @@
       <w:proofErr w:type="spellEnd"/>
       <w:r>
         <w:rPr>
-          <w:lang w:val="en-US"/>
-        </w:rPr>
-        <w:t xml:space="preserve"> </w:t>
-      </w:r>
-      <w:proofErr w:type="spellStart"/>
-      <w:r>
-        <w:rPr>
+          <w:color w:val="000000" w:themeColor="text1"/>
+          <w:lang w:val="en-US"/>
+        </w:rPr>
+        <w:t xml:space="preserve"> </w:t>
+      </w:r>
+      <w:proofErr w:type="spellStart"/>
+      <w:r>
+        <w:rPr>
+          <w:color w:val="000000" w:themeColor="text1"/>
           <w:lang w:val="en-US"/>
         </w:rPr>
         <w:t>pe</w:t>
@@ -5274,13 +5737,15 @@
       <w:proofErr w:type="spellEnd"/>
       <w:r>
         <w:rPr>
-          <w:lang w:val="en-US"/>
-        </w:rPr>
-        <w:t xml:space="preserve"> </w:t>
-      </w:r>
-      <w:proofErr w:type="spellStart"/>
-      <w:r>
-        <w:rPr>
+          <w:color w:val="000000" w:themeColor="text1"/>
+          <w:lang w:val="en-US"/>
+        </w:rPr>
+        <w:t xml:space="preserve"> </w:t>
+      </w:r>
+      <w:proofErr w:type="spellStart"/>
+      <w:r>
+        <w:rPr>
+          <w:color w:val="000000" w:themeColor="text1"/>
           <w:lang w:val="en-US"/>
         </w:rPr>
         <w:t>magistrala</w:t>
@@ -5288,6 +5753,7 @@
       <w:proofErr w:type="spellEnd"/>
       <w:r>
         <w:rPr>
+          <w:color w:val="000000" w:themeColor="text1"/>
           <w:lang w:val="en-US"/>
         </w:rPr>
         <w:t xml:space="preserve"> I2C </w:t>
@@ -5295,6 +5761,7 @@
       <w:proofErr w:type="spellStart"/>
       <w:r>
         <w:rPr>
+          <w:color w:val="000000" w:themeColor="text1"/>
           <w:lang w:val="en-US"/>
         </w:rPr>
         <w:t>începe</w:t>
@@ -5302,13 +5769,15 @@
       <w:proofErr w:type="spellEnd"/>
       <w:r>
         <w:rPr>
-          <w:lang w:val="en-US"/>
-        </w:rPr>
-        <w:t xml:space="preserve"> </w:t>
-      </w:r>
-      <w:proofErr w:type="spellStart"/>
-      <w:r>
-        <w:rPr>
+          <w:color w:val="000000" w:themeColor="text1"/>
+          <w:lang w:val="en-US"/>
+        </w:rPr>
+        <w:t xml:space="preserve"> </w:t>
+      </w:r>
+      <w:proofErr w:type="spellStart"/>
+      <w:r>
+        <w:rPr>
+          <w:color w:val="000000" w:themeColor="text1"/>
           <w:lang w:val="en-US"/>
         </w:rPr>
         <w:t>când</w:t>
@@ -5316,6 +5785,7 @@
       <w:proofErr w:type="spellEnd"/>
       <w:r>
         <w:rPr>
+          <w:color w:val="000000" w:themeColor="text1"/>
           <w:lang w:val="en-US"/>
         </w:rPr>
         <w:t xml:space="preserve"> master-</w:t>
@@ -5323,6 +5793,7 @@
       <w:proofErr w:type="spellStart"/>
       <w:r>
         <w:rPr>
+          <w:color w:val="000000" w:themeColor="text1"/>
           <w:lang w:val="en-US"/>
         </w:rPr>
         <w:t>ul</w:t>
@@ -5330,13 +5801,15 @@
       <w:proofErr w:type="spellEnd"/>
       <w:r>
         <w:rPr>
-          <w:lang w:val="en-US"/>
-        </w:rPr>
-        <w:t xml:space="preserve"> </w:t>
-      </w:r>
-      <w:proofErr w:type="spellStart"/>
-      <w:r>
-        <w:rPr>
+          <w:color w:val="000000" w:themeColor="text1"/>
+          <w:lang w:val="en-US"/>
+        </w:rPr>
+        <w:t xml:space="preserve"> </w:t>
+      </w:r>
+      <w:proofErr w:type="spellStart"/>
+      <w:r>
+        <w:rPr>
+          <w:color w:val="000000" w:themeColor="text1"/>
           <w:lang w:val="en-US"/>
         </w:rPr>
         <w:t>trece</w:t>
@@ -5344,13 +5817,15 @@
       <w:proofErr w:type="spellEnd"/>
       <w:r>
         <w:rPr>
-          <w:lang w:val="en-US"/>
-        </w:rPr>
-        <w:t xml:space="preserve"> </w:t>
-      </w:r>
-      <w:proofErr w:type="spellStart"/>
-      <w:r>
-        <w:rPr>
+          <w:color w:val="000000" w:themeColor="text1"/>
+          <w:lang w:val="en-US"/>
+        </w:rPr>
+        <w:t xml:space="preserve"> </w:t>
+      </w:r>
+      <w:proofErr w:type="spellStart"/>
+      <w:r>
+        <w:rPr>
+          <w:color w:val="000000" w:themeColor="text1"/>
           <w:lang w:val="en-US"/>
         </w:rPr>
         <w:t>condiția</w:t>
@@ -5358,6 +5833,7 @@
       <w:proofErr w:type="spellEnd"/>
       <w:r>
         <w:rPr>
+          <w:color w:val="000000" w:themeColor="text1"/>
           <w:lang w:val="en-US"/>
         </w:rPr>
         <w:t xml:space="preserve"> START(S) </w:t>
@@ -5365,6 +5841,7 @@
       <w:proofErr w:type="spellStart"/>
       <w:r>
         <w:rPr>
+          <w:color w:val="000000" w:themeColor="text1"/>
           <w:lang w:val="en-US"/>
         </w:rPr>
         <w:t>pe</w:t>
@@ -5372,13 +5849,15 @@
       <w:proofErr w:type="spellEnd"/>
       <w:r>
         <w:rPr>
-          <w:lang w:val="en-US"/>
-        </w:rPr>
-        <w:t xml:space="preserve"> </w:t>
-      </w:r>
-      <w:proofErr w:type="spellStart"/>
-      <w:r>
-        <w:rPr>
+          <w:color w:val="000000" w:themeColor="text1"/>
+          <w:lang w:val="en-US"/>
+        </w:rPr>
+        <w:t xml:space="preserve"> </w:t>
+      </w:r>
+      <w:proofErr w:type="spellStart"/>
+      <w:r>
+        <w:rPr>
+          <w:color w:val="000000" w:themeColor="text1"/>
           <w:lang w:val="en-US"/>
         </w:rPr>
         <w:t>magistrală</w:t>
@@ -5386,6 +5865,7 @@
       <w:proofErr w:type="spellEnd"/>
       <w:r>
         <w:rPr>
+          <w:color w:val="000000" w:themeColor="text1"/>
           <w:lang w:val="en-US"/>
         </w:rPr>
         <w:t xml:space="preserve"> care </w:t>
@@ -5394,6 +5874,7 @@
       <w:proofErr w:type="gramStart"/>
       <w:r>
         <w:rPr>
+          <w:color w:val="000000" w:themeColor="text1"/>
           <w:lang w:val="en-US"/>
         </w:rPr>
         <w:t>este</w:t>
@@ -5402,13 +5883,15 @@
       <w:proofErr w:type="gramEnd"/>
       <w:r>
         <w:rPr>
-          <w:lang w:val="en-US"/>
-        </w:rPr>
-        <w:t xml:space="preserve"> </w:t>
-      </w:r>
-      <w:proofErr w:type="spellStart"/>
-      <w:r>
-        <w:rPr>
+          <w:color w:val="000000" w:themeColor="text1"/>
+          <w:lang w:val="en-US"/>
+        </w:rPr>
+        <w:t xml:space="preserve"> </w:t>
+      </w:r>
+      <w:proofErr w:type="spellStart"/>
+      <w:r>
+        <w:rPr>
+          <w:color w:val="000000" w:themeColor="text1"/>
           <w:lang w:val="en-US"/>
         </w:rPr>
         <w:t>caracterizată</w:t>
@@ -5416,6 +5899,7 @@
       <w:proofErr w:type="spellEnd"/>
       <w:r>
         <w:rPr>
+          <w:color w:val="000000" w:themeColor="text1"/>
           <w:lang w:val="en-US"/>
         </w:rPr>
         <w:t xml:space="preserve"> ca o </w:t>
@@ -5423,6 +5907,7 @@
       <w:proofErr w:type="spellStart"/>
       <w:r>
         <w:rPr>
+          <w:color w:val="000000" w:themeColor="text1"/>
           <w:lang w:val="en-US"/>
         </w:rPr>
         <w:t>tranziție</w:t>
@@ -5430,6 +5915,7 @@
       <w:proofErr w:type="spellEnd"/>
       <w:r>
         <w:rPr>
+          <w:color w:val="000000" w:themeColor="text1"/>
           <w:lang w:val="en-US"/>
         </w:rPr>
         <w:t xml:space="preserve"> de la high la low a </w:t>
@@ -5437,6 +5923,7 @@
       <w:proofErr w:type="spellStart"/>
       <w:r>
         <w:rPr>
+          <w:color w:val="000000" w:themeColor="text1"/>
           <w:lang w:val="en-US"/>
         </w:rPr>
         <w:t>liniei</w:t>
@@ -5444,6 +5931,7 @@
       <w:proofErr w:type="spellEnd"/>
       <w:r>
         <w:rPr>
+          <w:color w:val="000000" w:themeColor="text1"/>
           <w:lang w:val="en-US"/>
         </w:rPr>
         <w:t xml:space="preserve"> SDA </w:t>
@@ -5451,6 +5939,7 @@
       <w:proofErr w:type="spellStart"/>
       <w:r>
         <w:rPr>
+          <w:color w:val="000000" w:themeColor="text1"/>
           <w:lang w:val="en-US"/>
         </w:rPr>
         <w:t>în</w:t>
@@ -5458,13 +5947,15 @@
       <w:proofErr w:type="spellEnd"/>
       <w:r>
         <w:rPr>
-          <w:lang w:val="en-US"/>
-        </w:rPr>
-        <w:t xml:space="preserve"> </w:t>
-      </w:r>
-      <w:proofErr w:type="spellStart"/>
-      <w:r>
-        <w:rPr>
+          <w:color w:val="000000" w:themeColor="text1"/>
+          <w:lang w:val="en-US"/>
+        </w:rPr>
+        <w:t xml:space="preserve"> </w:t>
+      </w:r>
+      <w:proofErr w:type="spellStart"/>
+      <w:r>
+        <w:rPr>
+          <w:color w:val="000000" w:themeColor="text1"/>
           <w:lang w:val="en-US"/>
         </w:rPr>
         <w:t>timp</w:t>
@@ -5472,13 +5963,15 @@
       <w:proofErr w:type="spellEnd"/>
       <w:r>
         <w:rPr>
-          <w:lang w:val="en-US"/>
-        </w:rPr>
-        <w:t xml:space="preserve"> </w:t>
-      </w:r>
-      <w:proofErr w:type="spellStart"/>
-      <w:r>
-        <w:rPr>
+          <w:color w:val="000000" w:themeColor="text1"/>
+          <w:lang w:val="en-US"/>
+        </w:rPr>
+        <w:t xml:space="preserve"> </w:t>
+      </w:r>
+      <w:proofErr w:type="spellStart"/>
+      <w:r>
+        <w:rPr>
+          <w:color w:val="000000" w:themeColor="text1"/>
           <w:lang w:val="en-US"/>
         </w:rPr>
         <w:t>ce</w:t>
@@ -5486,13 +5979,15 @@
       <w:proofErr w:type="spellEnd"/>
       <w:r>
         <w:rPr>
-          <w:lang w:val="en-US"/>
-        </w:rPr>
-        <w:t xml:space="preserve"> </w:t>
-      </w:r>
-      <w:proofErr w:type="spellStart"/>
-      <w:r>
-        <w:rPr>
+          <w:color w:val="000000" w:themeColor="text1"/>
+          <w:lang w:val="en-US"/>
+        </w:rPr>
+        <w:t xml:space="preserve"> </w:t>
+      </w:r>
+      <w:proofErr w:type="spellStart"/>
+      <w:r>
+        <w:rPr>
+          <w:color w:val="000000" w:themeColor="text1"/>
           <w:lang w:val="en-US"/>
         </w:rPr>
         <w:t>linia</w:t>
@@ -5500,6 +5995,7 @@
       <w:proofErr w:type="spellEnd"/>
       <w:r>
         <w:rPr>
+          <w:color w:val="000000" w:themeColor="text1"/>
           <w:lang w:val="en-US"/>
         </w:rPr>
         <w:t xml:space="preserve"> SCL </w:t>
@@ -5507,6 +6003,7 @@
       <w:proofErr w:type="spellStart"/>
       <w:r>
         <w:rPr>
+          <w:color w:val="000000" w:themeColor="text1"/>
           <w:lang w:val="en-US"/>
         </w:rPr>
         <w:t>este</w:t>
@@ -5514,13 +6011,15 @@
       <w:proofErr w:type="spellEnd"/>
       <w:r>
         <w:rPr>
-          <w:lang w:val="en-US"/>
-        </w:rPr>
-        <w:t xml:space="preserve"> </w:t>
-      </w:r>
-      <w:proofErr w:type="spellStart"/>
-      <w:r>
-        <w:rPr>
+          <w:color w:val="000000" w:themeColor="text1"/>
+          <w:lang w:val="en-US"/>
+        </w:rPr>
+        <w:t xml:space="preserve"> </w:t>
+      </w:r>
+      <w:proofErr w:type="spellStart"/>
+      <w:r>
+        <w:rPr>
+          <w:color w:val="000000" w:themeColor="text1"/>
           <w:lang w:val="en-US"/>
         </w:rPr>
         <w:t>pe</w:t>
@@ -5528,6 +6027,7 @@
       <w:proofErr w:type="spellEnd"/>
       <w:r>
         <w:rPr>
+          <w:color w:val="000000" w:themeColor="text1"/>
           <w:lang w:val="en-US"/>
         </w:rPr>
         <w:t xml:space="preserve"> high. </w:t>
@@ -5535,6 +6035,7 @@
       <w:proofErr w:type="spellStart"/>
       <w:r>
         <w:rPr>
+          <w:color w:val="000000" w:themeColor="text1"/>
           <w:lang w:val="en-US"/>
         </w:rPr>
         <w:t>Putem</w:t>
@@ -5542,13 +6043,15 @@
       <w:proofErr w:type="spellEnd"/>
       <w:r>
         <w:rPr>
-          <w:lang w:val="en-US"/>
-        </w:rPr>
-        <w:t xml:space="preserve"> </w:t>
-      </w:r>
-      <w:proofErr w:type="spellStart"/>
-      <w:r>
-        <w:rPr>
+          <w:color w:val="000000" w:themeColor="text1"/>
+          <w:lang w:val="en-US"/>
+        </w:rPr>
+        <w:t xml:space="preserve"> </w:t>
+      </w:r>
+      <w:proofErr w:type="spellStart"/>
+      <w:r>
+        <w:rPr>
+          <w:color w:val="000000" w:themeColor="text1"/>
           <w:lang w:val="en-US"/>
         </w:rPr>
         <w:t>spune</w:t>
@@ -5556,13 +6059,15 @@
       <w:proofErr w:type="spellEnd"/>
       <w:r>
         <w:rPr>
-          <w:lang w:val="en-US"/>
-        </w:rPr>
-        <w:t xml:space="preserve"> </w:t>
-      </w:r>
-      <w:proofErr w:type="spellStart"/>
-      <w:r>
-        <w:rPr>
+          <w:color w:val="000000" w:themeColor="text1"/>
+          <w:lang w:val="en-US"/>
+        </w:rPr>
+        <w:t xml:space="preserve"> </w:t>
+      </w:r>
+      <w:proofErr w:type="spellStart"/>
+      <w:r>
+        <w:rPr>
+          <w:color w:val="000000" w:themeColor="text1"/>
           <w:lang w:val="en-US"/>
         </w:rPr>
         <w:t>că</w:t>
@@ -5570,13 +6075,15 @@
       <w:proofErr w:type="spellEnd"/>
       <w:r>
         <w:rPr>
-          <w:lang w:val="en-US"/>
-        </w:rPr>
-        <w:t xml:space="preserve"> </w:t>
-      </w:r>
-      <w:proofErr w:type="spellStart"/>
-      <w:r>
-        <w:rPr>
+          <w:color w:val="000000" w:themeColor="text1"/>
+          <w:lang w:val="en-US"/>
+        </w:rPr>
+        <w:t xml:space="preserve"> </w:t>
+      </w:r>
+      <w:proofErr w:type="spellStart"/>
+      <w:r>
+        <w:rPr>
+          <w:color w:val="000000" w:themeColor="text1"/>
           <w:lang w:val="en-US"/>
         </w:rPr>
         <w:t>magistrala</w:t>
@@ -5584,13 +6091,15 @@
       <w:proofErr w:type="spellEnd"/>
       <w:r>
         <w:rPr>
-          <w:lang w:val="en-US"/>
-        </w:rPr>
-        <w:t xml:space="preserve"> </w:t>
-      </w:r>
-      <w:proofErr w:type="spellStart"/>
-      <w:r>
-        <w:rPr>
+          <w:color w:val="000000" w:themeColor="text1"/>
+          <w:lang w:val="en-US"/>
+        </w:rPr>
+        <w:t xml:space="preserve"> </w:t>
+      </w:r>
+      <w:proofErr w:type="spellStart"/>
+      <w:r>
+        <w:rPr>
+          <w:color w:val="000000" w:themeColor="text1"/>
           <w:lang w:val="en-US"/>
         </w:rPr>
         <w:t>este</w:t>
@@ -5598,13 +6107,15 @@
       <w:proofErr w:type="spellEnd"/>
       <w:r>
         <w:rPr>
-          <w:lang w:val="en-US"/>
-        </w:rPr>
-        <w:t xml:space="preserve"> </w:t>
-      </w:r>
-      <w:proofErr w:type="spellStart"/>
-      <w:r>
-        <w:rPr>
+          <w:color w:val="000000" w:themeColor="text1"/>
+          <w:lang w:val="en-US"/>
+        </w:rPr>
+        <w:t xml:space="preserve"> </w:t>
+      </w:r>
+      <w:proofErr w:type="spellStart"/>
+      <w:r>
+        <w:rPr>
+          <w:color w:val="000000" w:themeColor="text1"/>
           <w:lang w:val="en-US"/>
         </w:rPr>
         <w:t>ocupată</w:t>
@@ -5612,13 +6123,15 @@
       <w:proofErr w:type="spellEnd"/>
       <w:r>
         <w:rPr>
-          <w:lang w:val="en-US"/>
-        </w:rPr>
-        <w:t xml:space="preserve"> </w:t>
-      </w:r>
-      <w:proofErr w:type="spellStart"/>
-      <w:r>
-        <w:rPr>
+          <w:color w:val="000000" w:themeColor="text1"/>
+          <w:lang w:val="en-US"/>
+        </w:rPr>
+        <w:t xml:space="preserve"> </w:t>
+      </w:r>
+      <w:proofErr w:type="spellStart"/>
+      <w:r>
+        <w:rPr>
+          <w:color w:val="000000" w:themeColor="text1"/>
           <w:lang w:val="en-US"/>
         </w:rPr>
         <w:t>până</w:t>
@@ -5626,13 +6139,15 @@
       <w:proofErr w:type="spellEnd"/>
       <w:r>
         <w:rPr>
-          <w:lang w:val="en-US"/>
-        </w:rPr>
-        <w:t xml:space="preserve"> </w:t>
-      </w:r>
-      <w:proofErr w:type="spellStart"/>
-      <w:r>
-        <w:rPr>
+          <w:color w:val="000000" w:themeColor="text1"/>
+          <w:lang w:val="en-US"/>
+        </w:rPr>
+        <w:t xml:space="preserve"> </w:t>
+      </w:r>
+      <w:proofErr w:type="spellStart"/>
+      <w:r>
+        <w:rPr>
+          <w:color w:val="000000" w:themeColor="text1"/>
           <w:lang w:val="en-US"/>
         </w:rPr>
         <w:t>când</w:t>
@@ -5640,6 +6155,7 @@
       <w:proofErr w:type="spellEnd"/>
       <w:r>
         <w:rPr>
+          <w:color w:val="000000" w:themeColor="text1"/>
           <w:lang w:val="en-US"/>
         </w:rPr>
         <w:t xml:space="preserve"> master-</w:t>
@@ -5647,6 +6163,7 @@
       <w:proofErr w:type="spellStart"/>
       <w:r>
         <w:rPr>
+          <w:color w:val="000000" w:themeColor="text1"/>
           <w:lang w:val="en-US"/>
         </w:rPr>
         <w:t>ul</w:t>
@@ -5654,13 +6171,15 @@
       <w:proofErr w:type="spellEnd"/>
       <w:r>
         <w:rPr>
-          <w:lang w:val="en-US"/>
-        </w:rPr>
-        <w:t xml:space="preserve"> </w:t>
-      </w:r>
-      <w:proofErr w:type="spellStart"/>
-      <w:r>
-        <w:rPr>
+          <w:color w:val="000000" w:themeColor="text1"/>
+          <w:lang w:val="en-US"/>
+        </w:rPr>
+        <w:t xml:space="preserve"> </w:t>
+      </w:r>
+      <w:proofErr w:type="spellStart"/>
+      <w:r>
+        <w:rPr>
+          <w:color w:val="000000" w:themeColor="text1"/>
           <w:lang w:val="en-US"/>
         </w:rPr>
         <w:t>pune</w:t>
@@ -5668,13 +6187,15 @@
       <w:proofErr w:type="spellEnd"/>
       <w:r>
         <w:rPr>
-          <w:lang w:val="en-US"/>
-        </w:rPr>
-        <w:t xml:space="preserve"> </w:t>
-      </w:r>
-      <w:proofErr w:type="spellStart"/>
-      <w:r>
-        <w:rPr>
+          <w:color w:val="000000" w:themeColor="text1"/>
+          <w:lang w:val="en-US"/>
+        </w:rPr>
+        <w:t xml:space="preserve"> </w:t>
+      </w:r>
+      <w:proofErr w:type="spellStart"/>
+      <w:r>
+        <w:rPr>
+          <w:color w:val="000000" w:themeColor="text1"/>
           <w:lang w:val="en-US"/>
         </w:rPr>
         <w:t>condiția</w:t>
@@ -5682,6 +6203,7 @@
       <w:proofErr w:type="spellEnd"/>
       <w:r>
         <w:rPr>
+          <w:color w:val="000000" w:themeColor="text1"/>
           <w:lang w:val="en-US"/>
         </w:rPr>
         <w:t xml:space="preserve"> de </w:t>
@@ -5689,6 +6211,7 @@
       <w:proofErr w:type="spellStart"/>
       <w:r>
         <w:rPr>
+          <w:color w:val="000000" w:themeColor="text1"/>
           <w:lang w:val="en-US"/>
         </w:rPr>
         <w:t>oprire</w:t>
@@ -5696,6 +6219,7 @@
       <w:proofErr w:type="spellEnd"/>
       <w:r>
         <w:rPr>
+          <w:color w:val="000000" w:themeColor="text1"/>
           <w:lang w:val="en-US"/>
         </w:rPr>
         <w:t xml:space="preserve">(P) </w:t>
@@ -5703,6 +6227,7 @@
       <w:proofErr w:type="spellStart"/>
       <w:r>
         <w:rPr>
+          <w:color w:val="000000" w:themeColor="text1"/>
           <w:lang w:val="en-US"/>
         </w:rPr>
         <w:t>pe</w:t>
@@ -5710,13 +6235,15 @@
       <w:proofErr w:type="spellEnd"/>
       <w:r>
         <w:rPr>
-          <w:lang w:val="en-US"/>
-        </w:rPr>
-        <w:t xml:space="preserve"> </w:t>
-      </w:r>
-      <w:proofErr w:type="spellStart"/>
-      <w:r>
-        <w:rPr>
+          <w:color w:val="000000" w:themeColor="text1"/>
+          <w:lang w:val="en-US"/>
+        </w:rPr>
+        <w:t xml:space="preserve"> </w:t>
+      </w:r>
+      <w:proofErr w:type="spellStart"/>
+      <w:r>
+        <w:rPr>
+          <w:color w:val="000000" w:themeColor="text1"/>
           <w:lang w:val="en-US"/>
         </w:rPr>
         <w:t>magistrală</w:t>
@@ -5724,13 +6251,15 @@
       <w:proofErr w:type="spellEnd"/>
       <w:r>
         <w:rPr>
-          <w:lang w:val="en-US"/>
-        </w:rPr>
-        <w:t xml:space="preserve"> </w:t>
-      </w:r>
-      <w:proofErr w:type="spellStart"/>
-      <w:r>
-        <w:rPr>
+          <w:color w:val="000000" w:themeColor="text1"/>
+          <w:lang w:val="en-US"/>
+        </w:rPr>
+        <w:t xml:space="preserve"> </w:t>
+      </w:r>
+      <w:proofErr w:type="spellStart"/>
+      <w:r>
+        <w:rPr>
+          <w:color w:val="000000" w:themeColor="text1"/>
           <w:lang w:val="en-US"/>
         </w:rPr>
         <w:t>fiind</w:t>
@@ -5738,13 +6267,15 @@
       <w:proofErr w:type="spellEnd"/>
       <w:r>
         <w:rPr>
-          <w:lang w:val="en-US"/>
-        </w:rPr>
-        <w:t xml:space="preserve"> </w:t>
-      </w:r>
-      <w:proofErr w:type="spellStart"/>
-      <w:r>
-        <w:rPr>
+          <w:color w:val="000000" w:themeColor="text1"/>
+          <w:lang w:val="en-US"/>
+        </w:rPr>
+        <w:t xml:space="preserve"> </w:t>
+      </w:r>
+      <w:proofErr w:type="spellStart"/>
+      <w:r>
+        <w:rPr>
+          <w:color w:val="000000" w:themeColor="text1"/>
           <w:lang w:val="en-US"/>
         </w:rPr>
         <w:t>definită</w:t>
@@ -5752,6 +6283,7 @@
       <w:proofErr w:type="spellEnd"/>
       <w:r>
         <w:rPr>
+          <w:color w:val="000000" w:themeColor="text1"/>
           <w:lang w:val="en-US"/>
         </w:rPr>
         <w:t xml:space="preserve"> ca o </w:t>
@@ -5759,6 +6291,7 @@
       <w:proofErr w:type="spellStart"/>
       <w:r>
         <w:rPr>
+          <w:color w:val="000000" w:themeColor="text1"/>
           <w:lang w:val="en-US"/>
         </w:rPr>
         <w:t>tranziție</w:t>
@@ -5766,6 +6299,7 @@
       <w:proofErr w:type="spellEnd"/>
       <w:r>
         <w:rPr>
+          <w:color w:val="000000" w:themeColor="text1"/>
           <w:lang w:val="en-US"/>
         </w:rPr>
         <w:t xml:space="preserve"> de la low la high </w:t>
@@ -5773,6 +6307,7 @@
       <w:proofErr w:type="spellStart"/>
       <w:r>
         <w:rPr>
+          <w:color w:val="000000" w:themeColor="text1"/>
           <w:lang w:val="en-US"/>
         </w:rPr>
         <w:t>pe</w:t>
@@ -5780,13 +6315,15 @@
       <w:proofErr w:type="spellEnd"/>
       <w:r>
         <w:rPr>
-          <w:lang w:val="en-US"/>
-        </w:rPr>
-        <w:t xml:space="preserve"> </w:t>
-      </w:r>
-      <w:proofErr w:type="spellStart"/>
-      <w:r>
-        <w:rPr>
+          <w:color w:val="000000" w:themeColor="text1"/>
+          <w:lang w:val="en-US"/>
+        </w:rPr>
+        <w:t xml:space="preserve"> </w:t>
+      </w:r>
+      <w:proofErr w:type="spellStart"/>
+      <w:r>
+        <w:rPr>
+          <w:color w:val="000000" w:themeColor="text1"/>
           <w:lang w:val="en-US"/>
         </w:rPr>
         <w:t>linia</w:t>
@@ -5794,6 +6331,7 @@
       <w:proofErr w:type="spellEnd"/>
       <w:r>
         <w:rPr>
+          <w:color w:val="000000" w:themeColor="text1"/>
           <w:lang w:val="en-US"/>
         </w:rPr>
         <w:t xml:space="preserve"> SDA, SCL </w:t>
@@ -5801,6 +6339,7 @@
       <w:proofErr w:type="spellStart"/>
       <w:r>
         <w:rPr>
+          <w:color w:val="000000" w:themeColor="text1"/>
           <w:lang w:val="en-US"/>
         </w:rPr>
         <w:t>fiind</w:t>
@@ -5808,13 +6347,15 @@
       <w:proofErr w:type="spellEnd"/>
       <w:r>
         <w:rPr>
-          <w:lang w:val="en-US"/>
-        </w:rPr>
-        <w:t xml:space="preserve"> </w:t>
-      </w:r>
-      <w:proofErr w:type="spellStart"/>
-      <w:r>
-        <w:rPr>
+          <w:color w:val="000000" w:themeColor="text1"/>
+          <w:lang w:val="en-US"/>
+        </w:rPr>
+        <w:t xml:space="preserve"> </w:t>
+      </w:r>
+      <w:proofErr w:type="spellStart"/>
+      <w:r>
+        <w:rPr>
+          <w:color w:val="000000" w:themeColor="text1"/>
           <w:lang w:val="en-US"/>
         </w:rPr>
         <w:t>pe</w:t>
@@ -5822,19 +6363,22 @@
       <w:proofErr w:type="spellEnd"/>
       <w:r>
         <w:rPr>
+          <w:color w:val="000000" w:themeColor="text1"/>
           <w:lang w:val="en-US"/>
         </w:rPr>
         <w:t xml:space="preserve"> high.</w:t>
       </w:r>
       <w:r>
         <w:rPr>
-          <w:lang w:val="en-US"/>
-        </w:rPr>
-        <w:t xml:space="preserve"> </w:t>
-      </w:r>
-      <w:proofErr w:type="spellStart"/>
-      <w:r>
-        <w:rPr>
+          <w:color w:val="000000" w:themeColor="text1"/>
+          <w:lang w:val="en-US"/>
+        </w:rPr>
+        <w:t xml:space="preserve"> </w:t>
+      </w:r>
+      <w:proofErr w:type="spellStart"/>
+      <w:r>
+        <w:rPr>
+          <w:color w:val="000000" w:themeColor="text1"/>
           <w:lang w:val="en-US"/>
         </w:rPr>
         <w:t>Magistrala</w:t>
@@ -5842,13 +6386,15 @@
       <w:proofErr w:type="spellEnd"/>
       <w:r>
         <w:rPr>
-          <w:lang w:val="en-US"/>
-        </w:rPr>
-        <w:t xml:space="preserve"> </w:t>
-      </w:r>
-      <w:proofErr w:type="spellStart"/>
-      <w:r>
-        <w:rPr>
+          <w:color w:val="000000" w:themeColor="text1"/>
+          <w:lang w:val="en-US"/>
+        </w:rPr>
+        <w:t xml:space="preserve"> </w:t>
+      </w:r>
+      <w:proofErr w:type="spellStart"/>
+      <w:r>
+        <w:rPr>
+          <w:color w:val="000000" w:themeColor="text1"/>
           <w:lang w:val="en-US"/>
         </w:rPr>
         <w:t>continuă</w:t>
@@ -5856,13 +6402,15 @@
       <w:proofErr w:type="spellEnd"/>
       <w:r>
         <w:rPr>
-          <w:lang w:val="en-US"/>
-        </w:rPr>
-        <w:t xml:space="preserve"> </w:t>
-      </w:r>
-      <w:proofErr w:type="spellStart"/>
-      <w:r>
-        <w:rPr>
+          <w:color w:val="000000" w:themeColor="text1"/>
+          <w:lang w:val="en-US"/>
+        </w:rPr>
+        <w:t xml:space="preserve"> </w:t>
+      </w:r>
+      <w:proofErr w:type="spellStart"/>
+      <w:r>
+        <w:rPr>
+          <w:color w:val="000000" w:themeColor="text1"/>
           <w:lang w:val="en-US"/>
         </w:rPr>
         <w:t>să</w:t>
@@ -5870,6 +6418,7 @@
       <w:proofErr w:type="spellEnd"/>
       <w:r>
         <w:rPr>
+          <w:color w:val="000000" w:themeColor="text1"/>
           <w:lang w:val="en-US"/>
         </w:rPr>
         <w:t xml:space="preserve"> fie </w:t>
@@ -5877,6 +6426,7 @@
       <w:proofErr w:type="spellStart"/>
       <w:r>
         <w:rPr>
+          <w:color w:val="000000" w:themeColor="text1"/>
           <w:lang w:val="en-US"/>
         </w:rPr>
         <w:t>ocupată</w:t>
@@ -5884,13 +6434,15 @@
       <w:proofErr w:type="spellEnd"/>
       <w:r>
         <w:rPr>
-          <w:lang w:val="en-US"/>
-        </w:rPr>
-        <w:t xml:space="preserve"> </w:t>
-      </w:r>
-      <w:proofErr w:type="spellStart"/>
-      <w:r>
-        <w:rPr>
+          <w:color w:val="000000" w:themeColor="text1"/>
+          <w:lang w:val="en-US"/>
+        </w:rPr>
+        <w:t xml:space="preserve"> </w:t>
+      </w:r>
+      <w:proofErr w:type="spellStart"/>
+      <w:r>
+        <w:rPr>
+          <w:color w:val="000000" w:themeColor="text1"/>
           <w:lang w:val="en-US"/>
         </w:rPr>
         <w:t>dacă</w:t>
@@ -5898,6 +6450,7 @@
       <w:proofErr w:type="spellEnd"/>
       <w:r>
         <w:rPr>
+          <w:color w:val="000000" w:themeColor="text1"/>
           <w:lang w:val="en-US"/>
         </w:rPr>
         <w:t xml:space="preserve"> se </w:t>
@@ -5905,6 +6458,7 @@
       <w:proofErr w:type="spellStart"/>
       <w:r>
         <w:rPr>
+          <w:color w:val="000000" w:themeColor="text1"/>
           <w:lang w:val="en-US"/>
         </w:rPr>
         <w:t>genereaza</w:t>
@@ -5912,6 +6466,7 @@
       <w:proofErr w:type="spellEnd"/>
       <w:r>
         <w:rPr>
+          <w:color w:val="000000" w:themeColor="text1"/>
           <w:lang w:val="en-US"/>
         </w:rPr>
         <w:t xml:space="preserve"> un START </w:t>
@@ -5920,6 +6475,7 @@
       <w:proofErr w:type="gramStart"/>
       <w:r>
         <w:rPr>
+          <w:color w:val="000000" w:themeColor="text1"/>
           <w:lang w:val="en-US"/>
         </w:rPr>
         <w:t>repetat</w:t>
@@ -5927,6 +6483,7 @@
       <w:proofErr w:type="spellEnd"/>
       <w:r>
         <w:rPr>
+          <w:color w:val="000000" w:themeColor="text1"/>
           <w:lang w:val="en-US"/>
         </w:rPr>
         <w:t>(</w:t>
@@ -5935,6 +6492,7 @@
       <w:proofErr w:type="gramEnd"/>
       <w:r>
         <w:rPr>
+          <w:color w:val="000000" w:themeColor="text1"/>
           <w:lang w:val="en-US"/>
         </w:rPr>
         <w:t>Sr</w:t>
@@ -5942,6 +6500,7 @@
       <w:proofErr w:type="spellEnd"/>
       <w:r>
         <w:rPr>
+          <w:color w:val="000000" w:themeColor="text1"/>
           <w:lang w:val="en-US"/>
         </w:rPr>
         <w:t xml:space="preserve">) </w:t>
@@ -5949,6 +6508,7 @@
       <w:proofErr w:type="spellStart"/>
       <w:r>
         <w:rPr>
+          <w:color w:val="000000" w:themeColor="text1"/>
           <w:lang w:val="en-US"/>
         </w:rPr>
         <w:t>în</w:t>
@@ -5956,13 +6516,15 @@
       <w:proofErr w:type="spellEnd"/>
       <w:r>
         <w:rPr>
-          <w:lang w:val="en-US"/>
-        </w:rPr>
-        <w:t xml:space="preserve"> </w:t>
-      </w:r>
-      <w:proofErr w:type="spellStart"/>
-      <w:r>
-        <w:rPr>
+          <w:color w:val="000000" w:themeColor="text1"/>
+          <w:lang w:val="en-US"/>
+        </w:rPr>
+        <w:t xml:space="preserve"> </w:t>
+      </w:r>
+      <w:proofErr w:type="spellStart"/>
+      <w:r>
+        <w:rPr>
+          <w:color w:val="000000" w:themeColor="text1"/>
           <w:lang w:val="en-US"/>
         </w:rPr>
         <w:t>loc</w:t>
@@ -5970,6 +6532,7 @@
       <w:proofErr w:type="spellEnd"/>
       <w:r>
         <w:rPr>
+          <w:color w:val="000000" w:themeColor="text1"/>
           <w:lang w:val="en-US"/>
         </w:rPr>
         <w:t xml:space="preserve"> de o </w:t>
@@ -5977,6 +6540,7 @@
       <w:proofErr w:type="spellStart"/>
       <w:r>
         <w:rPr>
+          <w:color w:val="000000" w:themeColor="text1"/>
           <w:lang w:val="en-US"/>
         </w:rPr>
         <w:t>condiție</w:t>
@@ -5984,6 +6548,7 @@
       <w:proofErr w:type="spellEnd"/>
       <w:r>
         <w:rPr>
+          <w:color w:val="000000" w:themeColor="text1"/>
           <w:lang w:val="en-US"/>
         </w:rPr>
         <w:t xml:space="preserve"> STOP.</w:t>
@@ -5993,43 +6558,66 @@
       <w:pPr>
         <w:ind w:firstLine="720"/>
         <w:jc w:val="both"/>
-      </w:pPr>
-      <w:proofErr w:type="spellStart"/>
-      <w:r>
-        <w:rPr>
+        <w:rPr>
+          <w:color w:val="000000" w:themeColor="text1"/>
+        </w:rPr>
+      </w:pPr>
+      <w:proofErr w:type="spellStart"/>
+      <w:r>
+        <w:rPr>
+          <w:color w:val="000000" w:themeColor="text1"/>
           <w:lang w:val="en-US"/>
         </w:rPr>
         <w:t>Octe</w:t>
       </w:r>
       <w:proofErr w:type="spellEnd"/>
       <w:r>
+        <w:rPr>
+          <w:color w:val="000000" w:themeColor="text1"/>
+        </w:rPr>
         <w:t xml:space="preserve">ții de date I2C sunt definiți având lungimea de 8 biți. Nu există vreo restricție în ceea </w:t>
       </w:r>
       <w:proofErr w:type="gramStart"/>
       <w:r>
+        <w:rPr>
+          <w:color w:val="000000" w:themeColor="text1"/>
+        </w:rPr>
         <w:t>ce</w:t>
       </w:r>
       <w:proofErr w:type="gramEnd"/>
       <w:r>
+        <w:rPr>
+          <w:color w:val="000000" w:themeColor="text1"/>
+        </w:rPr>
         <w:t xml:space="preserve"> privește numărul de octeți transmiși per date de transfer. </w:t>
       </w:r>
       <w:r>
-        <w:t>Fiecare octet transferat este urmat de un semnal de confirmare numit „</w:t>
-      </w:r>
-      <w:r>
-        <w:t>acknowledge</w:t>
-      </w:r>
-      <w:r>
-        <w:t>”, găsit și ca ACK în documentație. Acesta este produs de master, în timp ce receptorul generează semnalul de confirmare propriu-zis trăgând jos SDA și păstrându-l pe low pe porțiunea de high a impulsului de ceas al ACK.</w:t>
+        <w:rPr>
+          <w:color w:val="000000" w:themeColor="text1"/>
+        </w:rPr>
+        <w:t>Fiecare octet transferat este urmat de un semnal de confirmare numit „acknowledge”, găsit și ca ACK în documentație. Acesta este produs de master, în timp ce receptorul generează semnalul de confirmare propriu-zis trăgând jos SDA și păstrându-l pe low pe porțiunea de high a impulsului de ceas al ACK.</w:t>
       </w:r>
     </w:p>
     <w:p>
       <w:pPr>
         <w:ind w:firstLine="720"/>
         <w:jc w:val="both"/>
-      </w:pPr>
-      <w:r>
-        <w:t>Dacă un slave este ocupat și nu poate transmite sau primi un alt octet cât timp operațiunea nu este îndeplinită, acesta poate menține SCL pe low, determinând master-ul să intre în stare de așteptare. Transferul normal de date se restabilește în momentul în care slave-ul este gata și eliberează linia de ceas.</w:t>
+        <w:rPr>
+          <w:color w:val="000000" w:themeColor="text1"/>
+        </w:rPr>
+      </w:pPr>
+      <w:r>
+        <w:rPr>
+          <w:color w:val="000000" w:themeColor="text1"/>
+        </w:rPr>
+        <w:t xml:space="preserve">Dacă un slave este ocupat și nu poate transmite sau primi un alt octet cât timp operațiunea </w:t>
+      </w:r>
+      <w:r>
+        <w:rPr>
+          <w:color w:val="000000" w:themeColor="text1"/>
+        </w:rPr>
+        <w:lastRenderedPageBreak/>
+        <w:t>nu este îndeplinită, acesta poate menține SCL pe low, determinând master-ul să intre în stare de așteptare. Transferul normal de date se restabilește în momentul în care slave-ul este gata și eliberează linia de ceas.</w:t>
       </w:r>
     </w:p>
     <w:p>
@@ -6038,7 +6626,6 @@
         <w:jc w:val="both"/>
       </w:pPr>
       <w:r>
-        <w:lastRenderedPageBreak/>
         <w:t xml:space="preserve"> </w:t>
       </w:r>
     </w:p>
@@ -6062,8 +6649,8 @@
           <w:lang w:val="en-US"/>
         </w:rPr>
         <w:pict>
-          <v:shape id="_x0000_i1034" type="#_x0000_t75" style="width:467.3pt;height:177.95pt">
-            <v:imagedata r:id="rId10" o:title="ACK I2c"/>
+          <v:shape id="_x0000_i1026" type="#_x0000_t75" style="width:467.3pt;height:177.95pt">
+            <v:imagedata r:id="rId13" o:title="ACK I2c"/>
           </v:shape>
         </w:pict>
       </w:r>
@@ -7284,8 +7871,8 @@
           <w:lang w:val="en-US"/>
         </w:rPr>
         <w:pict>
-          <v:shape id="_x0000_i1035" type="#_x0000_t75" style="width:467.3pt;height:169.15pt">
-            <v:imagedata r:id="rId11" o:title="data_transfer_complet_i2c"/>
+          <v:shape id="_x0000_i1027" type="#_x0000_t75" style="width:467.3pt;height:169.15pt">
+            <v:imagedata r:id="rId14" o:title="data_transfer_complet_i2c"/>
           </v:shape>
         </w:pict>
       </w:r>
@@ -7364,27 +7951,6 @@
     </w:p>
     <w:p>
       <w:pPr>
-        <w:rPr>
-          <w:lang w:val="en-US"/>
-        </w:rPr>
-      </w:pPr>
-    </w:p>
-    <w:p>
-      <w:pPr>
-        <w:rPr>
-          <w:lang w:val="en-US"/>
-        </w:rPr>
-      </w:pPr>
-    </w:p>
-    <w:p>
-      <w:pPr>
-        <w:rPr>
-          <w:lang w:val="en-US"/>
-        </w:rPr>
-      </w:pPr>
-    </w:p>
-    <w:p>
-      <w:pPr>
         <w:pStyle w:val="Heading3"/>
         <w:rPr>
           <w:rFonts w:ascii="Times New Roman" w:hAnsi="Times New Roman" w:cs="Times New Roman"/>
@@ -7394,7 +7960,7 @@
           <w:lang w:val="en-US"/>
         </w:rPr>
       </w:pPr>
-      <w:bookmarkStart w:id="14" w:name="_Toc136818079"/>
+      <w:bookmarkStart w:id="15" w:name="_Toc138239823"/>
       <w:r>
         <w:rPr>
           <w:rFonts w:ascii="Times New Roman" w:hAnsi="Times New Roman" w:cs="Times New Roman"/>
@@ -7470,7 +8036,7 @@
         </w:rPr>
         <w:t xml:space="preserve"> SPI</w:t>
       </w:r>
-      <w:bookmarkEnd w:id="14"/>
+      <w:bookmarkEnd w:id="15"/>
     </w:p>
     <w:p>
       <w:pPr>
@@ -8040,26 +8606,352 @@
     </w:p>
     <w:p>
       <w:pPr>
-        <w:jc w:val="both"/>
-        <w:rPr>
-          <w:lang w:val="en-US"/>
-        </w:rPr>
-      </w:pPr>
-    </w:p>
-    <w:p>
-      <w:pPr>
-        <w:jc w:val="both"/>
-        <w:rPr>
-          <w:lang w:val="en-US"/>
-        </w:rPr>
-      </w:pPr>
-    </w:p>
-    <w:p>
-      <w:pPr>
         <w:ind w:firstLine="720"/>
         <w:jc w:val="both"/>
       </w:pPr>
     </w:p>
+    <w:p>
+      <w:pPr>
+        <w:pStyle w:val="Heading2"/>
+        <w:numPr>
+          <w:ilvl w:val="1"/>
+          <w:numId w:val="17"/>
+        </w:numPr>
+        <w:rPr>
+          <w:rFonts w:ascii="Times New Roman" w:hAnsi="Times New Roman" w:cs="Times New Roman"/>
+          <w:b/>
+          <w:i/>
+        </w:rPr>
+      </w:pPr>
+      <w:r>
+        <w:rPr>
+          <w:rFonts w:ascii="Times New Roman" w:hAnsi="Times New Roman" w:cs="Times New Roman"/>
+          <w:b/>
+          <w:i/>
+        </w:rPr>
+        <w:t xml:space="preserve"> </w:t>
+      </w:r>
+      <w:bookmarkStart w:id="16" w:name="_Toc138239824"/>
+      <w:r>
+        <w:rPr>
+          <w:rFonts w:ascii="Times New Roman" w:hAnsi="Times New Roman" w:cs="Times New Roman"/>
+          <w:b/>
+          <w:i/>
+        </w:rPr>
+        <w:t>Registrele de date ale senzorilor</w:t>
+      </w:r>
+      <w:bookmarkEnd w:id="16"/>
+    </w:p>
+    <w:p>
+      <w:pPr>
+        <w:jc w:val="both"/>
+      </w:pPr>
+    </w:p>
+    <w:p>
+      <w:pPr>
+        <w:ind w:firstLine="360"/>
+        <w:jc w:val="both"/>
+      </w:pPr>
+      <w:r>
+        <w:t>Registrele de date ale acestora cuprind cele mai recente date de măsurare a accelerometrului, giroscopului, magnetometrului, senzorului auxiliar și a temperaturii. Acestea sunt registre doar pentru citire și sunt obținute prin intermediul interfeței seriale. Datele pot fi citite oricând.</w:t>
+      </w:r>
+    </w:p>
+    <w:p>
+      <w:pPr>
+        <w:ind w:firstLine="360"/>
+        <w:jc w:val="both"/>
+      </w:pPr>
+    </w:p>
+    <w:p>
+      <w:pPr>
+        <w:pStyle w:val="Heading2"/>
+        <w:numPr>
+          <w:ilvl w:val="1"/>
+          <w:numId w:val="17"/>
+        </w:numPr>
+        <w:rPr>
+          <w:rFonts w:ascii="Times New Roman" w:hAnsi="Times New Roman" w:cs="Times New Roman"/>
+          <w:b/>
+          <w:i/>
+        </w:rPr>
+      </w:pPr>
+      <w:r>
+        <w:rPr>
+          <w:rFonts w:ascii="Times New Roman" w:hAnsi="Times New Roman" w:cs="Times New Roman"/>
+          <w:b/>
+          <w:i/>
+        </w:rPr>
+        <w:t xml:space="preserve"> </w:t>
+      </w:r>
+      <w:bookmarkStart w:id="17" w:name="_Toc138239825"/>
+      <w:r>
+        <w:rPr>
+          <w:rFonts w:ascii="Times New Roman" w:hAnsi="Times New Roman" w:cs="Times New Roman"/>
+          <w:b/>
+          <w:i/>
+        </w:rPr>
+        <w:t>FIFO</w:t>
+      </w:r>
+      <w:bookmarkEnd w:id="17"/>
+    </w:p>
+    <w:p>
+      <w:pPr>
+        <w:ind w:firstLine="360"/>
+        <w:jc w:val="both"/>
+      </w:pPr>
+    </w:p>
+    <w:p>
+      <w:pPr>
+        <w:ind w:firstLine="360"/>
+        <w:jc w:val="both"/>
+      </w:pPr>
+      <w:r>
+        <w:t xml:space="preserve">MPU-9250 conține un registru FIFO de 512 octeți care </w:t>
+      </w:r>
+      <w:r>
+        <w:t xml:space="preserve">este </w:t>
+      </w:r>
+      <w:r>
+        <w:t>disponibil prin interfața serială. Registrul FIFO determină ce date sunt scrise. Printre opțiuni se regăsesc datele de la giroscop și accelerometru, citiri de temperatură, citiri ale senzorului auxiliar și intrarea FSYNC. Un contor FIFO reține câți octeți de date valide sunt conținute în FIFO. Registrul FIFO suportă mai multe citiri simultan</w:t>
+      </w:r>
+      <w:r>
+        <w:t>. Funcția de întrerupere poate fi folosită pentru a identifica momentul în care sunt disponibile date noi.</w:t>
+      </w:r>
+    </w:p>
+    <w:p>
+      <w:pPr>
+        <w:ind w:firstLine="360"/>
+        <w:jc w:val="both"/>
+      </w:pPr>
+    </w:p>
+    <w:p>
+      <w:pPr>
+        <w:pStyle w:val="Heading2"/>
+        <w:numPr>
+          <w:ilvl w:val="1"/>
+          <w:numId w:val="17"/>
+        </w:numPr>
+        <w:rPr>
+          <w:rFonts w:ascii="Times New Roman" w:hAnsi="Times New Roman" w:cs="Times New Roman"/>
+          <w:b/>
+          <w:i/>
+        </w:rPr>
+      </w:pPr>
+      <w:bookmarkStart w:id="18" w:name="_Toc138239826"/>
+      <w:r>
+        <w:rPr>
+          <w:rFonts w:ascii="Times New Roman" w:hAnsi="Times New Roman" w:cs="Times New Roman"/>
+          <w:b/>
+          <w:i/>
+        </w:rPr>
+        <w:t xml:space="preserve"> </w:t>
+      </w:r>
+      <w:r>
+        <w:rPr>
+          <w:rFonts w:ascii="Times New Roman" w:hAnsi="Times New Roman" w:cs="Times New Roman"/>
+          <w:b/>
+          <w:i/>
+        </w:rPr>
+        <w:t>Întreruperi</w:t>
+      </w:r>
+      <w:bookmarkEnd w:id="18"/>
+    </w:p>
+    <w:p/>
+    <w:p>
+      <w:pPr>
+        <w:ind w:firstLine="360"/>
+        <w:jc w:val="both"/>
+      </w:pPr>
+      <w:r>
+        <w:t>Funcționalitatea întreruperilor este configurată cu ajutorul registrului INT. Elementele care pot fi configurate includ configurația pinului INT, metoda de blocare și compensare a întreruperii și declanșatoarelor pentru întrerupere. Componentele care declanșează o întrerupere sunt</w:t>
+      </w:r>
+      <w:r>
+        <w:rPr>
+          <w:lang w:val="en-US"/>
+        </w:rPr>
+        <w:t xml:space="preserve">: </w:t>
+      </w:r>
+      <w:r>
+        <w:t xml:space="preserve">generatorul de ceas blocat la noul oscilator de referință, noi date sunt pregătite pentru a fi citite(din registrele FIFO și registrele de date), întreruperi ale accelerometrului și </w:t>
+      </w:r>
+      <w:r>
+        <w:t xml:space="preserve">MPU-9250 nu a primit confirmare de la un senzor auxiliar pe magistrala I2C secundară. Starea întreruperii este citită din </w:t>
+      </w:r>
+      <w:r>
+        <w:lastRenderedPageBreak/>
+        <w:t>registrul Interrupt Status.</w:t>
+      </w:r>
+      <w:r>
+        <w:t xml:space="preserve"> Pinul INT ar trebui conectat la un pin de pe procesorul gazdă </w:t>
+      </w:r>
+      <w:r>
+        <w:t>cu posibilitatea de a-l trezi din starea „suspend”.</w:t>
+      </w:r>
+    </w:p>
+    <w:p/>
+    <w:p/>
+    <w:p>
+      <w:pPr>
+        <w:pStyle w:val="Heading2"/>
+        <w:numPr>
+          <w:ilvl w:val="1"/>
+          <w:numId w:val="17"/>
+        </w:numPr>
+        <w:rPr>
+          <w:rFonts w:ascii="Times New Roman" w:hAnsi="Times New Roman" w:cs="Times New Roman"/>
+          <w:b/>
+          <w:i/>
+        </w:rPr>
+      </w:pPr>
+      <w:r>
+        <w:rPr>
+          <w:rFonts w:ascii="Times New Roman" w:hAnsi="Times New Roman" w:cs="Times New Roman"/>
+          <w:b/>
+          <w:i/>
+        </w:rPr>
+        <w:t>Senzor temperatură</w:t>
+      </w:r>
+    </w:p>
+    <w:p/>
+    <w:p>
+      <w:pPr>
+        <w:ind w:firstLine="360"/>
+      </w:pPr>
+      <w:r>
+        <w:t>Un senzor de temperatura pe cip și un convertor ana</w:t>
+      </w:r>
+      <w:r>
+        <w:t>log-digital sunt utilizate pentru a măsura temperatu</w:t>
+      </w:r>
+      <w:r>
+        <w:t>ra MPU-9250. Citirile sunt citite din FIFO sau din registrele de date ale senzorului.</w:t>
+      </w:r>
+    </w:p>
+    <w:p>
+      <w:pPr>
+        <w:ind w:firstLine="360"/>
+      </w:pPr>
+    </w:p>
+    <w:p>
+      <w:pPr>
+        <w:pStyle w:val="Heading2"/>
+        <w:numPr>
+          <w:ilvl w:val="1"/>
+          <w:numId w:val="17"/>
+        </w:numPr>
+        <w:rPr>
+          <w:rFonts w:ascii="Times New Roman" w:hAnsi="Times New Roman" w:cs="Times New Roman"/>
+          <w:b/>
+          <w:i/>
+        </w:rPr>
+      </w:pPr>
+      <w:r>
+        <w:rPr>
+          <w:rFonts w:ascii="Times New Roman" w:hAnsi="Times New Roman" w:cs="Times New Roman"/>
+          <w:b/>
+          <w:i/>
+        </w:rPr>
+        <w:t>Clocking</w:t>
+      </w:r>
+    </w:p>
+    <w:p/>
+    <w:p>
+      <w:pPr>
+        <w:ind w:firstLine="360"/>
+      </w:pPr>
+      <w:r>
+        <w:t>MPU-9250 are o schemă flexibilă de sincronizare, facilitând folosirea unei varietăți de surse de ceas intern pentru circuitele interne sincrone.</w:t>
+      </w:r>
+      <w:r>
+        <w:t xml:space="preserve"> Acest circuit sincron cuprinde circuitele de condiționare a semnalului si convertoare analog-digitale, DMP-ul împreuna cu diverse circuite și registre de control.</w:t>
+      </w:r>
+    </w:p>
+    <w:p>
+      <w:pPr>
+        <w:ind w:firstLine="360"/>
+      </w:pPr>
+      <w:r>
+        <w:t>Selectarea sursei pentru generarea ceasului intern sincron depinde de necesitățile privind consumul de energie și precizia ceasului. Aceste cerințe vor varia adesea în funcție de modul de operare. De exemplu, într-un mod, în carea cea mai mare îngrijorare este consumul de energie, este posibil ca utilizatorul să dorească să opereze dispozitivul DMP al MPU-9250 pentru a procesa datele accelerometrului, ținând giroscoapele dezactivate. În acest caz, sistemul oscilator intern de relaxare este o alegere bună pentru ceas.</w:t>
+      </w:r>
+      <w:r>
+        <w:t xml:space="preserve"> Cu toate acestea, într-un alt scenariu, în care giroscoapele sunt active, selectarea acestora ca sursă de ceas asigură o sursă de ceas mai precisă.</w:t>
+      </w:r>
+    </w:p>
+    <w:p>
+      <w:pPr>
+        <w:ind w:firstLine="360"/>
+      </w:pPr>
+      <w:r>
+        <w:t>Precizia ceasului este importantă, deoarece erorile de sincronizare afectează în mod direct calculele distanței și unghiurile realizate de catre DMP.</w:t>
+      </w:r>
+    </w:p>
+    <w:p>
+      <w:pPr>
+        <w:ind w:firstLine="360"/>
+      </w:pPr>
+      <w:r>
+        <w:t>Există și alte condiții de pornire care trebuie luate în considerare. Când MPU-9250 pornește pentru prima dată, dispozitivul utilizeaza ceasul său intern până când este programat să funcționeze de la o altă sursă. Acest fapt îi conferă utilizatorului, de exemplu, posibilitatea de a aștepta pentru oscilatoarele MEMS să se stabilizeze înainte de a fi selectate ca sursă de ceas.</w:t>
+      </w:r>
+      <w:bookmarkStart w:id="19" w:name="_GoBack"/>
+      <w:bookmarkEnd w:id="19"/>
+    </w:p>
+    <w:p/>
+    <w:p/>
+    <w:p>
+      <w:pPr>
+        <w:ind w:firstLine="360"/>
+      </w:pPr>
+    </w:p>
+    <w:p/>
+    <w:p>
+      <w:pPr>
+        <w:jc w:val="both"/>
+      </w:pPr>
+    </w:p>
+    <w:p>
+      <w:pPr>
+        <w:ind w:firstLine="360"/>
+        <w:jc w:val="both"/>
+      </w:pPr>
+    </w:p>
+    <w:p>
+      <w:pPr>
+        <w:ind w:firstLine="360"/>
+        <w:jc w:val="both"/>
+      </w:pPr>
+    </w:p>
+    <w:p>
+      <w:pPr>
+        <w:jc w:val="both"/>
+      </w:pPr>
+    </w:p>
+    <w:p>
+      <w:pPr>
+        <w:jc w:val="both"/>
+      </w:pPr>
+    </w:p>
+    <w:p>
+      <w:pPr>
+        <w:jc w:val="both"/>
+        <w:rPr>
+          <w:lang w:val="en-US"/>
+        </w:rPr>
+      </w:pPr>
+    </w:p>
+    <w:p>
+      <w:pPr>
+        <w:jc w:val="both"/>
+        <w:rPr>
+          <w:lang w:val="en-US"/>
+        </w:rPr>
+      </w:pPr>
+    </w:p>
+    <w:p>
+      <w:pPr>
+        <w:ind w:firstLine="720"/>
+        <w:jc w:val="both"/>
+      </w:pPr>
+    </w:p>
     <w:p/>
     <w:p/>
     <w:p/>
@@ -8363,8 +9255,6 @@
         <w:ind w:left="390"/>
         <w:jc w:val="both"/>
       </w:pPr>
-      <w:bookmarkStart w:id="15" w:name="_GoBack"/>
-      <w:bookmarkEnd w:id="15"/>
     </w:p>
     <w:p>
       <w:pPr>
@@ -8391,7 +9281,7 @@
           <w:szCs w:val="28"/>
         </w:rPr>
       </w:pPr>
-      <w:bookmarkStart w:id="16" w:name="_Toc136818080"/>
+      <w:bookmarkStart w:id="20" w:name="_Toc138239827"/>
       <w:r>
         <w:rPr>
           <w:rFonts w:ascii="Times New Roman" w:hAnsi="Times New Roman" w:cs="Times New Roman"/>
@@ -8399,7 +9289,6 @@
           <w:sz w:val="28"/>
           <w:szCs w:val="28"/>
         </w:rPr>
-        <w:lastRenderedPageBreak/>
         <w:t>Bibliografie</w:t>
       </w:r>
       <w:r>
@@ -8411,7 +9300,7 @@
         </w:rPr>
         <w:t xml:space="preserve"> – ramâne de editat</w:t>
       </w:r>
-      <w:bookmarkEnd w:id="16"/>
+      <w:bookmarkEnd w:id="20"/>
     </w:p>
     <w:p/>
     <w:p>
@@ -8428,7 +9317,7 @@
           <w:numId w:val="11"/>
         </w:numPr>
       </w:pPr>
-      <w:hyperlink r:id="rId12" w:history="1">
+      <w:hyperlink r:id="rId15" w:history="1">
         <w:r>
           <w:rPr>
             <w:rStyle w:val="Hyperlink"/>
@@ -8445,7 +9334,7 @@
           <w:numId w:val="11"/>
         </w:numPr>
       </w:pPr>
-      <w:hyperlink r:id="rId13" w:history="1">
+      <w:hyperlink r:id="rId16" w:history="1">
         <w:r>
           <w:rPr>
             <w:rStyle w:val="Hyperlink"/>
@@ -8519,12 +9408,12 @@
     <w:p/>
     <w:p/>
     <w:sectPr>
-      <w:footerReference w:type="even" r:id="rId14"/>
-      <w:footerReference w:type="default" r:id="rId15"/>
-      <w:footerReference w:type="first" r:id="rId16"/>
+      <w:footerReference w:type="first" r:id="rId17"/>
       <w:pgSz w:w="12240" w:h="15840" w:code="1"/>
       <w:pgMar w:top="1134" w:right="1440" w:bottom="1134" w:left="1440" w:header="1138" w:footer="1138" w:gutter="0"/>
+      <w:pgNumType w:start="1"/>
       <w:cols w:space="720"/>
+      <w:titlePg/>
       <w:docGrid w:linePitch="360"/>
     </w:sectPr>
   </w:body>
@@ -8567,6 +9456,9 @@
   <w:p>
     <w:pPr>
       <w:pStyle w:val="Footer"/>
+      <w:rPr>
+        <w:lang w:val="en-US"/>
+      </w:rPr>
     </w:pPr>
   </w:p>
 </w:ftr>
@@ -8574,9 +9466,34 @@
 
 <file path=word/footer3.xml><?xml version="1.0" encoding="utf-8"?>
 <w:ftr xmlns:wpc="http://schemas.microsoft.com/office/word/2010/wordprocessingCanvas" xmlns:cx="http://schemas.microsoft.com/office/drawing/2014/chartex" xmlns:cx1="http://schemas.microsoft.com/office/drawing/2015/9/8/chartex" xmlns:mc="http://schemas.openxmlformats.org/markup-compatibility/2006" xmlns:o="urn:schemas-microsoft-com:office:office" xmlns:r="http://schemas.openxmlformats.org/officeDocument/2006/relationships" xmlns:m="http://schemas.openxmlformats.org/officeDocument/2006/math" xmlns:v="urn:schemas-microsoft-com:vml" xmlns:wp14="http://schemas.microsoft.com/office/word/2010/wordprocessingDrawing" xmlns:wp="http://schemas.openxmlformats.org/drawingml/2006/wordprocessingDrawing" xmlns:w10="urn:schemas-microsoft-com:office:word" xmlns:w="http://schemas.openxmlformats.org/wordprocessingml/2006/main" xmlns:w14="http://schemas.microsoft.com/office/word/2010/wordml" xmlns:w15="http://schemas.microsoft.com/office/word/2012/wordml" xmlns:w16se="http://schemas.microsoft.com/office/word/2015/wordml/symex" xmlns:wpg="http://schemas.microsoft.com/office/word/2010/wordprocessingGroup" xmlns:wpi="http://schemas.microsoft.com/office/word/2010/wordprocessingInk" xmlns:wne="http://schemas.microsoft.com/office/word/2006/wordml" xmlns:wps="http://schemas.microsoft.com/office/word/2010/wordprocessingShape" mc:Ignorable="w14 w15 w16se wp14">
+  <w:sdt>
+    <w:sdtPr>
+      <w:id w:val="-1244951902"/>
+      <w:docPartObj>
+        <w:docPartGallery w:val="Page Numbers (Bottom of Page)"/>
+        <w:docPartUnique/>
+      </w:docPartObj>
+    </w:sdtPr>
+    <w:sdtEndPr>
+      <w:rPr>
+        <w:noProof/>
+      </w:rPr>
+    </w:sdtEndPr>
+    <w:sdtContent>
+      <w:p>
+        <w:pPr>
+          <w:pStyle w:val="Footer"/>
+          <w:jc w:val="right"/>
+        </w:pPr>
+      </w:p>
+    </w:sdtContent>
+  </w:sdt>
   <w:p>
     <w:pPr>
       <w:pStyle w:val="Footer"/>
+      <w:rPr>
+        <w:lang w:val="en-US"/>
+      </w:rPr>
     </w:pPr>
   </w:p>
 </w:ftr>
@@ -8584,15 +9501,88 @@
 
 <file path=word/footer4.xml><?xml version="1.0" encoding="utf-8"?>
 <w:ftr xmlns:wpc="http://schemas.microsoft.com/office/word/2010/wordprocessingCanvas" xmlns:cx="http://schemas.microsoft.com/office/drawing/2014/chartex" xmlns:cx1="http://schemas.microsoft.com/office/drawing/2015/9/8/chartex" xmlns:mc="http://schemas.openxmlformats.org/markup-compatibility/2006" xmlns:o="urn:schemas-microsoft-com:office:office" xmlns:r="http://schemas.openxmlformats.org/officeDocument/2006/relationships" xmlns:m="http://schemas.openxmlformats.org/officeDocument/2006/math" xmlns:v="urn:schemas-microsoft-com:vml" xmlns:wp14="http://schemas.microsoft.com/office/word/2010/wordprocessingDrawing" xmlns:wp="http://schemas.openxmlformats.org/drawingml/2006/wordprocessingDrawing" xmlns:w10="urn:schemas-microsoft-com:office:word" xmlns:w="http://schemas.openxmlformats.org/wordprocessingml/2006/main" xmlns:w14="http://schemas.microsoft.com/office/word/2010/wordml" xmlns:w15="http://schemas.microsoft.com/office/word/2012/wordml" xmlns:w16se="http://schemas.microsoft.com/office/word/2015/wordml/symex" xmlns:wpg="http://schemas.microsoft.com/office/word/2010/wordprocessingGroup" xmlns:wpi="http://schemas.microsoft.com/office/word/2010/wordprocessingInk" xmlns:wne="http://schemas.microsoft.com/office/word/2006/wordml" xmlns:wps="http://schemas.microsoft.com/office/word/2010/wordprocessingShape" mc:Ignorable="w14 w15 w16se wp14">
+  <w:sdt>
+    <w:sdtPr>
+      <w:id w:val="526922856"/>
+      <w:docPartObj>
+        <w:docPartGallery w:val="Page Numbers (Bottom of Page)"/>
+        <w:docPartUnique/>
+      </w:docPartObj>
+    </w:sdtPr>
+    <w:sdtEndPr>
+      <w:rPr>
+        <w:noProof/>
+      </w:rPr>
+    </w:sdtEndPr>
+    <w:sdtContent>
+      <w:p>
+        <w:pPr>
+          <w:pStyle w:val="Footer"/>
+        </w:pPr>
+      </w:p>
+    </w:sdtContent>
+  </w:sdt>
   <w:p>
     <w:pPr>
       <w:pStyle w:val="TextCoperta"/>
       <w:ind w:left="0"/>
       <w:jc w:val="center"/>
     </w:pPr>
-    <w:r>
-      <w:t>Iași, 2023</w:t>
-    </w:r>
+  </w:p>
+</w:ftr>
+</file>
+
+<file path=word/footer5.xml><?xml version="1.0" encoding="utf-8"?>
+<w:ftr xmlns:wpc="http://schemas.microsoft.com/office/word/2010/wordprocessingCanvas" xmlns:cx="http://schemas.microsoft.com/office/drawing/2014/chartex" xmlns:cx1="http://schemas.microsoft.com/office/drawing/2015/9/8/chartex" xmlns:mc="http://schemas.openxmlformats.org/markup-compatibility/2006" xmlns:o="urn:schemas-microsoft-com:office:office" xmlns:r="http://schemas.openxmlformats.org/officeDocument/2006/relationships" xmlns:m="http://schemas.openxmlformats.org/officeDocument/2006/math" xmlns:v="urn:schemas-microsoft-com:vml" xmlns:wp14="http://schemas.microsoft.com/office/word/2010/wordprocessingDrawing" xmlns:wp="http://schemas.openxmlformats.org/drawingml/2006/wordprocessingDrawing" xmlns:w10="urn:schemas-microsoft-com:office:word" xmlns:w="http://schemas.openxmlformats.org/wordprocessingml/2006/main" xmlns:w14="http://schemas.microsoft.com/office/word/2010/wordml" xmlns:w15="http://schemas.microsoft.com/office/word/2012/wordml" xmlns:w16se="http://schemas.microsoft.com/office/word/2015/wordml/symex" xmlns:wpg="http://schemas.microsoft.com/office/word/2010/wordprocessingGroup" xmlns:wpi="http://schemas.microsoft.com/office/word/2010/wordprocessingInk" xmlns:wne="http://schemas.microsoft.com/office/word/2006/wordml" xmlns:wps="http://schemas.microsoft.com/office/word/2010/wordprocessingShape" mc:Ignorable="w14 w15 w16se wp14">
+  <w:sdt>
+    <w:sdtPr>
+      <w:id w:val="1742145767"/>
+      <w:docPartObj>
+        <w:docPartGallery w:val="Page Numbers (Bottom of Page)"/>
+        <w:docPartUnique/>
+      </w:docPartObj>
+    </w:sdtPr>
+    <w:sdtEndPr>
+      <w:rPr>
+        <w:noProof/>
+      </w:rPr>
+    </w:sdtEndPr>
+    <w:sdtContent>
+      <w:p>
+        <w:pPr>
+          <w:pStyle w:val="Footer"/>
+          <w:jc w:val="right"/>
+        </w:pPr>
+        <w:r>
+          <w:fldChar w:fldCharType="begin"/>
+        </w:r>
+        <w:r>
+          <w:instrText xml:space="preserve"> PAGE   \* MERGEFORMAT </w:instrText>
+        </w:r>
+        <w:r>
+          <w:fldChar w:fldCharType="separate"/>
+        </w:r>
+        <w:r>
+          <w:rPr>
+            <w:noProof/>
+          </w:rPr>
+          <w:t>1</w:t>
+        </w:r>
+        <w:r>
+          <w:rPr>
+            <w:noProof/>
+          </w:rPr>
+          <w:fldChar w:fldCharType="end"/>
+        </w:r>
+      </w:p>
+    </w:sdtContent>
+  </w:sdt>
+  <w:p>
+    <w:pPr>
+      <w:pStyle w:val="TextCoperta"/>
+      <w:ind w:left="0"/>
+      <w:jc w:val="center"/>
+    </w:pPr>
   </w:p>
 </w:ftr>
 </file>
@@ -8805,10 +9795,7 @@
         <w:footnoteRef/>
       </w:r>
       <w:r>
-        <w:t xml:space="preserve"> </w:t>
-      </w:r>
-      <w:r>
-        <w:t>Master-ul controlează întregul sistem, inițiază și gestionează datele primite de la slave.</w:t>
+        <w:t xml:space="preserve"> Master-ul controlează întregul sistem, inițiază și gestionează datele primite de la slave.</w:t>
       </w:r>
     </w:p>
   </w:footnote>
@@ -8824,10 +9811,7 @@
         <w:footnoteRef/>
       </w:r>
       <w:r>
-        <w:t xml:space="preserve"> </w:t>
-      </w:r>
-      <w:r>
-        <w:t>Face referire la arhitectura master-slave, în care slave-ul reprezintă nodul care execută sarcinile primite de la master furnizându-i înapoi diferite rezultate ale procesării sale.</w:t>
+        <w:t xml:space="preserve"> Face referire la arhitectura master-slave, în care slave-ul reprezintă nodul care execută sarcinile primite de la master furnizându-i înapoi diferite rezultate ale procesării sale.</w:t>
       </w:r>
     </w:p>
   </w:footnote>
@@ -9152,6 +10136,119 @@
     </w:lvl>
   </w:abstractNum>
   <w:abstractNum w:abstractNumId="3" w15:restartNumberingAfterBreak="0">
+    <w:nsid w:val="179E4B06"/>
+    <w:multiLevelType w:val="multilevel"/>
+    <w:tmpl w:val="E01C171C"/>
+    <w:lvl w:ilvl="0">
+      <w:start w:val="1"/>
+      <w:numFmt w:val="decimal"/>
+      <w:lvlText w:val="%1"/>
+      <w:lvlJc w:val="left"/>
+      <w:pPr>
+        <w:ind w:left="360" w:hanging="360"/>
+      </w:pPr>
+      <w:rPr>
+        <w:rFonts w:hint="default"/>
+      </w:rPr>
+    </w:lvl>
+    <w:lvl w:ilvl="1">
+      <w:start w:val="4"/>
+      <w:numFmt w:val="decimal"/>
+      <w:lvlText w:val="%1.%2"/>
+      <w:lvlJc w:val="left"/>
+      <w:pPr>
+        <w:ind w:left="720" w:hanging="360"/>
+      </w:pPr>
+      <w:rPr>
+        <w:rFonts w:hint="default"/>
+      </w:rPr>
+    </w:lvl>
+    <w:lvl w:ilvl="2">
+      <w:start w:val="1"/>
+      <w:numFmt w:val="decimal"/>
+      <w:lvlText w:val="%1.%2.%3"/>
+      <w:lvlJc w:val="left"/>
+      <w:pPr>
+        <w:ind w:left="1440" w:hanging="720"/>
+      </w:pPr>
+      <w:rPr>
+        <w:rFonts w:hint="default"/>
+      </w:rPr>
+    </w:lvl>
+    <w:lvl w:ilvl="3">
+      <w:start w:val="1"/>
+      <w:numFmt w:val="decimal"/>
+      <w:lvlText w:val="%1.%2.%3.%4"/>
+      <w:lvlJc w:val="left"/>
+      <w:pPr>
+        <w:ind w:left="1800" w:hanging="720"/>
+      </w:pPr>
+      <w:rPr>
+        <w:rFonts w:hint="default"/>
+      </w:rPr>
+    </w:lvl>
+    <w:lvl w:ilvl="4">
+      <w:start w:val="1"/>
+      <w:numFmt w:val="decimal"/>
+      <w:lvlText w:val="%1.%2.%3.%4.%5"/>
+      <w:lvlJc w:val="left"/>
+      <w:pPr>
+        <w:ind w:left="2520" w:hanging="1080"/>
+      </w:pPr>
+      <w:rPr>
+        <w:rFonts w:hint="default"/>
+      </w:rPr>
+    </w:lvl>
+    <w:lvl w:ilvl="5">
+      <w:start w:val="1"/>
+      <w:numFmt w:val="decimal"/>
+      <w:lvlText w:val="%1.%2.%3.%4.%5.%6"/>
+      <w:lvlJc w:val="left"/>
+      <w:pPr>
+        <w:ind w:left="3240" w:hanging="1440"/>
+      </w:pPr>
+      <w:rPr>
+        <w:rFonts w:hint="default"/>
+      </w:rPr>
+    </w:lvl>
+    <w:lvl w:ilvl="6">
+      <w:start w:val="1"/>
+      <w:numFmt w:val="decimal"/>
+      <w:lvlText w:val="%1.%2.%3.%4.%5.%6.%7"/>
+      <w:lvlJc w:val="left"/>
+      <w:pPr>
+        <w:ind w:left="3600" w:hanging="1440"/>
+      </w:pPr>
+      <w:rPr>
+        <w:rFonts w:hint="default"/>
+      </w:rPr>
+    </w:lvl>
+    <w:lvl w:ilvl="7">
+      <w:start w:val="1"/>
+      <w:numFmt w:val="decimal"/>
+      <w:lvlText w:val="%1.%2.%3.%4.%5.%6.%7.%8"/>
+      <w:lvlJc w:val="left"/>
+      <w:pPr>
+        <w:ind w:left="4320" w:hanging="1800"/>
+      </w:pPr>
+      <w:rPr>
+        <w:rFonts w:hint="default"/>
+      </w:rPr>
+    </w:lvl>
+    <w:lvl w:ilvl="8">
+      <w:start w:val="1"/>
+      <w:numFmt w:val="decimal"/>
+      <w:lvlText w:val="%1.%2.%3.%4.%5.%6.%7.%8.%9"/>
+      <w:lvlJc w:val="left"/>
+      <w:pPr>
+        <w:ind w:left="4680" w:hanging="1800"/>
+      </w:pPr>
+      <w:rPr>
+        <w:rFonts w:hint="default"/>
+      </w:rPr>
+    </w:lvl>
+  </w:abstractNum>
+  <w:abstractNum w:abstractNumId="4" w15:restartNumberingAfterBreak="0">
     <w:nsid w:val="1FFA0454"/>
     <w:multiLevelType w:val="hybridMultilevel"/>
     <w:tmpl w:val="72DA9FDA"/>
@@ -9264,7 +10361,7 @@
       </w:rPr>
     </w:lvl>
   </w:abstractNum>
-  <w:abstractNum w:abstractNumId="4" w15:restartNumberingAfterBreak="0">
+  <w:abstractNum w:abstractNumId="5" w15:restartNumberingAfterBreak="0">
     <w:nsid w:val="21BB2CC1"/>
     <w:multiLevelType w:val="multilevel"/>
     <w:tmpl w:val="29E4686A"/>
@@ -9377,7 +10474,7 @@
       </w:rPr>
     </w:lvl>
   </w:abstractNum>
-  <w:abstractNum w:abstractNumId="5" w15:restartNumberingAfterBreak="0">
+  <w:abstractNum w:abstractNumId="6" w15:restartNumberingAfterBreak="0">
     <w:nsid w:val="4C9E0867"/>
     <w:multiLevelType w:val="multilevel"/>
     <w:tmpl w:val="F7643B0C"/>
@@ -9490,7 +10587,7 @@
       </w:rPr>
     </w:lvl>
   </w:abstractNum>
-  <w:abstractNum w:abstractNumId="6" w15:restartNumberingAfterBreak="0">
+  <w:abstractNum w:abstractNumId="7" w15:restartNumberingAfterBreak="0">
     <w:nsid w:val="4E7652F0"/>
     <w:multiLevelType w:val="hybridMultilevel"/>
     <w:tmpl w:val="23DABC8C"/>
@@ -9603,7 +10700,7 @@
       </w:rPr>
     </w:lvl>
   </w:abstractNum>
-  <w:abstractNum w:abstractNumId="7" w15:restartNumberingAfterBreak="0">
+  <w:abstractNum w:abstractNumId="8" w15:restartNumberingAfterBreak="0">
     <w:nsid w:val="5A68239B"/>
     <w:multiLevelType w:val="hybridMultilevel"/>
     <w:tmpl w:val="552E55D4"/>
@@ -9716,7 +10813,7 @@
       </w:rPr>
     </w:lvl>
   </w:abstractNum>
-  <w:abstractNum w:abstractNumId="8" w15:restartNumberingAfterBreak="0">
+  <w:abstractNum w:abstractNumId="9" w15:restartNumberingAfterBreak="0">
     <w:nsid w:val="684279D5"/>
     <w:multiLevelType w:val="hybridMultilevel"/>
     <w:tmpl w:val="685C2888"/>
@@ -9829,7 +10926,7 @@
       </w:rPr>
     </w:lvl>
   </w:abstractNum>
-  <w:abstractNum w:abstractNumId="9" w15:restartNumberingAfterBreak="0">
+  <w:abstractNum w:abstractNumId="10" w15:restartNumberingAfterBreak="0">
     <w:nsid w:val="6CC051C2"/>
     <w:multiLevelType w:val="hybridMultilevel"/>
     <w:tmpl w:val="6B58843A"/>
@@ -9942,7 +11039,120 @@
       </w:rPr>
     </w:lvl>
   </w:abstractNum>
-  <w:abstractNum w:abstractNumId="10" w15:restartNumberingAfterBreak="0">
+  <w:abstractNum w:abstractNumId="11" w15:restartNumberingAfterBreak="0">
+    <w:nsid w:val="74855BC9"/>
+    <w:multiLevelType w:val="multilevel"/>
+    <w:tmpl w:val="ECC86356"/>
+    <w:lvl w:ilvl="0">
+      <w:start w:val="1"/>
+      <w:numFmt w:val="decimal"/>
+      <w:lvlText w:val="%1"/>
+      <w:lvlJc w:val="left"/>
+      <w:pPr>
+        <w:ind w:left="360" w:hanging="360"/>
+      </w:pPr>
+      <w:rPr>
+        <w:rFonts w:hint="default"/>
+      </w:rPr>
+    </w:lvl>
+    <w:lvl w:ilvl="1">
+      <w:start w:val="4"/>
+      <w:numFmt w:val="decimal"/>
+      <w:lvlText w:val="%1.%2"/>
+      <w:lvlJc w:val="left"/>
+      <w:pPr>
+        <w:ind w:left="720" w:hanging="360"/>
+      </w:pPr>
+      <w:rPr>
+        <w:rFonts w:hint="default"/>
+      </w:rPr>
+    </w:lvl>
+    <w:lvl w:ilvl="2">
+      <w:start w:val="1"/>
+      <w:numFmt w:val="decimal"/>
+      <w:lvlText w:val="%1.%2.%3"/>
+      <w:lvlJc w:val="left"/>
+      <w:pPr>
+        <w:ind w:left="1440" w:hanging="720"/>
+      </w:pPr>
+      <w:rPr>
+        <w:rFonts w:hint="default"/>
+      </w:rPr>
+    </w:lvl>
+    <w:lvl w:ilvl="3">
+      <w:start w:val="1"/>
+      <w:numFmt w:val="decimal"/>
+      <w:lvlText w:val="%1.%2.%3.%4"/>
+      <w:lvlJc w:val="left"/>
+      <w:pPr>
+        <w:ind w:left="1800" w:hanging="720"/>
+      </w:pPr>
+      <w:rPr>
+        <w:rFonts w:hint="default"/>
+      </w:rPr>
+    </w:lvl>
+    <w:lvl w:ilvl="4">
+      <w:start w:val="1"/>
+      <w:numFmt w:val="decimal"/>
+      <w:lvlText w:val="%1.%2.%3.%4.%5"/>
+      <w:lvlJc w:val="left"/>
+      <w:pPr>
+        <w:ind w:left="2520" w:hanging="1080"/>
+      </w:pPr>
+      <w:rPr>
+        <w:rFonts w:hint="default"/>
+      </w:rPr>
+    </w:lvl>
+    <w:lvl w:ilvl="5">
+      <w:start w:val="1"/>
+      <w:numFmt w:val="decimal"/>
+      <w:lvlText w:val="%1.%2.%3.%4.%5.%6"/>
+      <w:lvlJc w:val="left"/>
+      <w:pPr>
+        <w:ind w:left="3240" w:hanging="1440"/>
+      </w:pPr>
+      <w:rPr>
+        <w:rFonts w:hint="default"/>
+      </w:rPr>
+    </w:lvl>
+    <w:lvl w:ilvl="6">
+      <w:start w:val="1"/>
+      <w:numFmt w:val="decimal"/>
+      <w:lvlText w:val="%1.%2.%3.%4.%5.%6.%7"/>
+      <w:lvlJc w:val="left"/>
+      <w:pPr>
+        <w:ind w:left="3600" w:hanging="1440"/>
+      </w:pPr>
+      <w:rPr>
+        <w:rFonts w:hint="default"/>
+      </w:rPr>
+    </w:lvl>
+    <w:lvl w:ilvl="7">
+      <w:start w:val="1"/>
+      <w:numFmt w:val="decimal"/>
+      <w:lvlText w:val="%1.%2.%3.%4.%5.%6.%7.%8"/>
+      <w:lvlJc w:val="left"/>
+      <w:pPr>
+        <w:ind w:left="4320" w:hanging="1800"/>
+      </w:pPr>
+      <w:rPr>
+        <w:rFonts w:hint="default"/>
+      </w:rPr>
+    </w:lvl>
+    <w:lvl w:ilvl="8">
+      <w:start w:val="1"/>
+      <w:numFmt w:val="decimal"/>
+      <w:lvlText w:val="%1.%2.%3.%4.%5.%6.%7.%8.%9"/>
+      <w:lvlJc w:val="left"/>
+      <w:pPr>
+        <w:ind w:left="4680" w:hanging="1800"/>
+      </w:pPr>
+      <w:rPr>
+        <w:rFonts w:hint="default"/>
+      </w:rPr>
+    </w:lvl>
+  </w:abstractNum>
+  <w:abstractNum w:abstractNumId="12" w15:restartNumberingAfterBreak="0">
     <w:nsid w:val="74E40D61"/>
     <w:multiLevelType w:val="multilevel"/>
     <w:tmpl w:val="C4F696CC"/>
@@ -10055,7 +11265,7 @@
       </w:rPr>
     </w:lvl>
   </w:abstractNum>
-  <w:abstractNum w:abstractNumId="11" w15:restartNumberingAfterBreak="0">
+  <w:abstractNum w:abstractNumId="13" w15:restartNumberingAfterBreak="0">
     <w:nsid w:val="76987047"/>
     <w:multiLevelType w:val="multilevel"/>
     <w:tmpl w:val="3C54ABEC"/>
@@ -10168,7 +11378,7 @@
       </w:rPr>
     </w:lvl>
   </w:abstractNum>
-  <w:abstractNum w:abstractNumId="12" w15:restartNumberingAfterBreak="0">
+  <w:abstractNum w:abstractNumId="14" w15:restartNumberingAfterBreak="0">
     <w:nsid w:val="77AB1E58"/>
     <w:multiLevelType w:val="hybridMultilevel"/>
     <w:tmpl w:val="82D6BA92"/>
@@ -10281,7 +11491,7 @@
       </w:rPr>
     </w:lvl>
   </w:abstractNum>
-  <w:abstractNum w:abstractNumId="13" w15:restartNumberingAfterBreak="0">
+  <w:abstractNum w:abstractNumId="15" w15:restartNumberingAfterBreak="0">
     <w:nsid w:val="793A6BB4"/>
     <w:multiLevelType w:val="multilevel"/>
     <w:tmpl w:val="3DAEAFB8"/>
@@ -10394,7 +11604,7 @@
       </w:rPr>
     </w:lvl>
   </w:abstractNum>
-  <w:abstractNum w:abstractNumId="14" w15:restartNumberingAfterBreak="0">
+  <w:abstractNum w:abstractNumId="16" w15:restartNumberingAfterBreak="0">
     <w:nsid w:val="7F566665"/>
     <w:multiLevelType w:val="multilevel"/>
     <w:tmpl w:val="EEBA1EDC"/>
@@ -10508,37 +11718,37 @@
     </w:lvl>
   </w:abstractNum>
   <w:num w:numId="1">
-    <w:abstractNumId w:val="14"/>
+    <w:abstractNumId w:val="16"/>
   </w:num>
   <w:num w:numId="2">
+    <w:abstractNumId w:val="5"/>
+  </w:num>
+  <w:num w:numId="3">
+    <w:abstractNumId w:val="15"/>
+  </w:num>
+  <w:num w:numId="4">
+    <w:abstractNumId w:val="6"/>
+  </w:num>
+  <w:num w:numId="5">
+    <w:abstractNumId w:val="12"/>
+  </w:num>
+  <w:num w:numId="6">
+    <w:abstractNumId w:val="10"/>
+  </w:num>
+  <w:num w:numId="7">
+    <w:abstractNumId w:val="8"/>
+  </w:num>
+  <w:num w:numId="8">
     <w:abstractNumId w:val="4"/>
   </w:num>
-  <w:num w:numId="3">
-    <w:abstractNumId w:val="13"/>
+  <w:num w:numId="9">
+    <w:abstractNumId w:val="7"/>
   </w:num>
-  <w:num w:numId="4">
-    <w:abstractNumId w:val="5"/>
-  </w:num>
-  <w:num w:numId="5">
-    <w:abstractNumId w:val="10"/>
-  </w:num>
-  <w:num w:numId="6">
+  <w:num w:numId="10">
     <w:abstractNumId w:val="9"/>
   </w:num>
-  <w:num w:numId="7">
-    <w:abstractNumId w:val="7"/>
-  </w:num>
-  <w:num w:numId="8">
-    <w:abstractNumId w:val="3"/>
-  </w:num>
-  <w:num w:numId="9">
-    <w:abstractNumId w:val="6"/>
-  </w:num>
-  <w:num w:numId="10">
-    <w:abstractNumId w:val="8"/>
-  </w:num>
   <w:num w:numId="11">
-    <w:abstractNumId w:val="12"/>
+    <w:abstractNumId w:val="14"/>
   </w:num>
   <w:num w:numId="12">
     <w:abstractNumId w:val="1"/>
@@ -10550,7 +11760,13 @@
     <w:abstractNumId w:val="2"/>
   </w:num>
   <w:num w:numId="15">
+    <w:abstractNumId w:val="13"/>
+  </w:num>
+  <w:num w:numId="16">
     <w:abstractNumId w:val="11"/>
+  </w:num>
+  <w:num w:numId="17">
+    <w:abstractNumId w:val="3"/>
   </w:num>
 </w:numbering>
 </file>
@@ -11482,6 +12698,22 @@
       <w:szCs w:val="21"/>
     </w:rPr>
   </w:style>
+  <w:style w:type="paragraph" w:styleId="TOC4">
+    <w:name w:val="toc 4"/>
+    <w:basedOn w:val="Normal"/>
+    <w:next w:val="Normal"/>
+    <w:autoRedefine/>
+    <w:uiPriority w:val="39"/>
+    <w:unhideWhenUsed/>
+    <w:rsid w:val="001341AA"/>
+    <w:pPr>
+      <w:spacing w:after="100"/>
+      <w:ind w:left="720"/>
+    </w:pPr>
+    <w:rPr>
+      <w:szCs w:val="21"/>
+    </w:rPr>
+  </w:style>
 </w:styles>
 </file>
 
@@ -11751,7 +12983,7 @@
 </file>
 
 <file path=customXml/itemProps1.xml><?xml version="1.0" encoding="utf-8"?>
-<ds:datastoreItem xmlns:ds="http://schemas.openxmlformats.org/officeDocument/2006/customXml" ds:itemID="{0C6AE585-8EE3-4A71-8779-8C43FE82AD3B}">
+<ds:datastoreItem xmlns:ds="http://schemas.openxmlformats.org/officeDocument/2006/customXml" ds:itemID="{846C6506-F216-4CB5-BB52-148EDAFE44E1}">
   <ds:schemaRefs>
     <ds:schemaRef ds:uri="http://schemas.openxmlformats.org/officeDocument/2006/bibliography"/>
   </ds:schemaRefs>

</xml_diff>